<commit_message>
limited annotated image added
</commit_message>
<xml_diff>
--- a/segmentation/papers/paper draft - Copy.docx
+++ b/segmentation/papers/paper draft - Copy.docx
@@ -635,7 +635,15 @@
       </w:pPr>
       <w:r>
         <w:lastRenderedPageBreak/>
-        <w:t>During the testing or evaluation step, fresh, unobserved images are fed into the trained model, and its predictions are measured against the ground truth to gauge how well it performs. Common evaluation criteria that measure how well the model matches the real world include pixel accuracy and intersection over union (IoU).</w:t>
+        <w:t>During the testing or evaluation step, fresh, unobserved images are fed into the trained model, and its predictions are measured against the ground truth to gauge how well it performs. Common evaluation criteria that measure how well the model matches the real world include pixel accuracy and intersection over union (</w:t>
+      </w:r>
+      <w:proofErr w:type="spellStart"/>
+      <w:r>
+        <w:t>IoU</w:t>
+      </w:r>
+      <w:proofErr w:type="spellEnd"/>
+      <w:r>
+        <w:t>).</w:t>
       </w:r>
     </w:p>
     <w:p>
@@ -753,7 +761,15 @@
         <w:ind w:left="1440"/>
       </w:pPr>
       <w:r>
-        <w:t>Data augmentation is a widely used method that has been shown to help with deep architectures in particular and machine learning models in general. It can either accelerate convergence or function as a regularizer to prevent overfitting and improve</w:t>
+        <w:t xml:space="preserve">Data augmentation is a widely used method that has been shown to help with deep architectures in particular and machine learning models in general. It can either accelerate convergence or function as a </w:t>
+      </w:r>
+      <w:proofErr w:type="spellStart"/>
+      <w:r>
+        <w:t>regularizer</w:t>
+      </w:r>
+      <w:proofErr w:type="spellEnd"/>
+      <w:r>
+        <w:t xml:space="preserve"> to prevent overfitting and improve</w:t>
       </w:r>
       <w:r>
         <w:t xml:space="preserve"> generalization capabilities [29</w:t>
@@ -809,7 +825,39 @@
         <w:ind w:left="1440"/>
       </w:pPr>
       <w:r>
-        <w:t>A collection of pixels with comparable features or attributes is referred to as a superpixel in the context of semantic segmentation. Superpixels are produced via a technique called superpixel segmentation, in which an image is divided into uniform, perceptually significant sections, each of which is represented by a superpixel.</w:t>
+        <w:t xml:space="preserve">A collection of pixels with comparable features or attributes is referred to as a </w:t>
+      </w:r>
+      <w:proofErr w:type="spellStart"/>
+      <w:r>
+        <w:t>superpixel</w:t>
+      </w:r>
+      <w:proofErr w:type="spellEnd"/>
+      <w:r>
+        <w:t xml:space="preserve"> in the context of semantic segmentation. </w:t>
+      </w:r>
+      <w:proofErr w:type="spellStart"/>
+      <w:r>
+        <w:t>Superpixels</w:t>
+      </w:r>
+      <w:proofErr w:type="spellEnd"/>
+      <w:r>
+        <w:t xml:space="preserve"> are produced via a technique called </w:t>
+      </w:r>
+      <w:proofErr w:type="spellStart"/>
+      <w:r>
+        <w:t>superpixel</w:t>
+      </w:r>
+      <w:proofErr w:type="spellEnd"/>
+      <w:r>
+        <w:t xml:space="preserve"> segmentation, in which an image is divided into uniform, perceptually significant sections, each of which is represented by a </w:t>
+      </w:r>
+      <w:proofErr w:type="spellStart"/>
+      <w:r>
+        <w:t>superpixel</w:t>
+      </w:r>
+      <w:proofErr w:type="spellEnd"/>
+      <w:r>
+        <w:t>.</w:t>
       </w:r>
     </w:p>
     <w:p>
@@ -818,7 +866,23 @@
         <w:ind w:left="1440"/>
       </w:pPr>
       <w:r>
-        <w:t>The main goal of employing superpixels in semantic segmentation is to preserve significant information and structures in a picture while lowering the computing burden of processing individual pixels. Superpixels offer a more condensed representation of the image as opposed to working on each pixel separately, enabling more effective and insightful analysis.</w:t>
+        <w:t xml:space="preserve">The main goal of employing </w:t>
+      </w:r>
+      <w:proofErr w:type="spellStart"/>
+      <w:r>
+        <w:t>superpixels</w:t>
+      </w:r>
+      <w:proofErr w:type="spellEnd"/>
+      <w:r>
+        <w:t xml:space="preserve"> in semantic segmentation is to preserve significant information and structures in a picture while lowering the computing burden of processing individual pixels. </w:t>
+      </w:r>
+      <w:proofErr w:type="spellStart"/>
+      <w:r>
+        <w:t>Superpixels</w:t>
+      </w:r>
+      <w:proofErr w:type="spellEnd"/>
+      <w:r>
+        <w:t xml:space="preserve"> offer a more condensed representation of the image as opposed to working on each pixel separately, enabling more effective and insightful analysis.</w:t>
       </w:r>
     </w:p>
     <w:p>
@@ -826,8 +890,45 @@
         <w:pStyle w:val="ListParagraph"/>
         <w:ind w:left="1440"/>
       </w:pPr>
-      <w:r>
-        <w:t>Superpixels are generally produced by algorithms that cluster pixels according to low-level characteristics like color, texture, or other comparable characteristics. SLIC (Simple Linear Iterative Clustering), Felzenszwalb, and QuickShift are popular superpixel segmentation techniques. The objective of these algorithms is to create coherent and significant superpixels by clustering pixels that have comparable perceptions and spatial connections.</w:t>
+      <w:proofErr w:type="spellStart"/>
+      <w:r>
+        <w:t>Superpixels</w:t>
+      </w:r>
+      <w:proofErr w:type="spellEnd"/>
+      <w:r>
+        <w:t xml:space="preserve"> are generally produced by algorithms that cluster pixels according to low-level characteristics like color, texture, or other comparable characteristics. SLIC (Simple Linear Iterative Clustering), </w:t>
+      </w:r>
+      <w:proofErr w:type="spellStart"/>
+      <w:r>
+        <w:t>Felzenszwalb</w:t>
+      </w:r>
+      <w:proofErr w:type="spellEnd"/>
+      <w:r>
+        <w:t xml:space="preserve">, and </w:t>
+      </w:r>
+      <w:proofErr w:type="spellStart"/>
+      <w:r>
+        <w:t>QuickShift</w:t>
+      </w:r>
+      <w:proofErr w:type="spellEnd"/>
+      <w:r>
+        <w:t xml:space="preserve"> are popular </w:t>
+      </w:r>
+      <w:proofErr w:type="spellStart"/>
+      <w:r>
+        <w:t>superpixel</w:t>
+      </w:r>
+      <w:proofErr w:type="spellEnd"/>
+      <w:r>
+        <w:t xml:space="preserve"> segmentation techniques. The objective of these algorithms is to create coherent and significant </w:t>
+      </w:r>
+      <w:proofErr w:type="spellStart"/>
+      <w:r>
+        <w:t>superpixels</w:t>
+      </w:r>
+      <w:proofErr w:type="spellEnd"/>
+      <w:r>
+        <w:t xml:space="preserve"> by clustering pixels that have comparable perceptions and spatial connections.</w:t>
       </w:r>
     </w:p>
     <w:p>
@@ -938,8 +1039,6 @@
         </w:rPr>
         <w:t xml:space="preserve">[56] </w:t>
       </w:r>
-      <w:bookmarkStart w:id="0" w:name="_GoBack"/>
-      <w:bookmarkEnd w:id="0"/>
       <w:r>
         <w:rPr>
           <w:sz w:val="24"/>
@@ -984,7 +1083,7 @@
           <w:sz w:val="24"/>
           <w:szCs w:val="24"/>
         </w:rPr>
-        <w:t>Pixel-wise Accuracy</w:t>
+        <w:t>Limited Annotated Data</w:t>
       </w:r>
       <w:r>
         <w:rPr>
@@ -999,7 +1098,74 @@
           <w:sz w:val="24"/>
           <w:szCs w:val="24"/>
         </w:rPr>
-        <w:t xml:space="preserve"> Achieving pixel-wise accuracy in semantic segmentation is challenging, especially for boundaries between classes where pixels might be ambiguous. Ensuring precise localization and classification of each pixel requires sophisticated network architectures and training strategies.</w:t>
+        <w:t xml:space="preserve"> </w:t>
+      </w:r>
+      <w:r>
+        <w:rPr>
+          <w:sz w:val="24"/>
+          <w:szCs w:val="24"/>
+        </w:rPr>
+        <w:t>In order to segment images for biomedical applications, the research</w:t>
+      </w:r>
+      <w:r>
+        <w:rPr>
+          <w:sz w:val="24"/>
+          <w:szCs w:val="24"/>
+        </w:rPr>
+        <w:t xml:space="preserve"> [57]</w:t>
+      </w:r>
+      <w:r>
+        <w:rPr>
+          <w:sz w:val="24"/>
+          <w:szCs w:val="24"/>
+        </w:rPr>
+        <w:t xml:space="preserve"> presents the U-Net architecture, a deep convolutional network. Lack of labeled training data is one of the primary challenges in image processing, particularly in the biomedical domain. The authors offer a training approach that effectively utilizes the existing annotated examples by relying mostly on data augmentation in order to overcome this difficulty. Using training pictures with elastic deformations, the network may learn to be invariant to these transformations without requiring a large amount of annotated data.</w:t>
+      </w:r>
+    </w:p>
+    <w:p>
+      <w:pPr>
+        <w:pStyle w:val="ListParagraph"/>
+        <w:numPr>
+          <w:ilvl w:val="0"/>
+          <w:numId w:val="12"/>
+        </w:numPr>
+        <w:rPr>
+          <w:sz w:val="24"/>
+          <w:szCs w:val="24"/>
+        </w:rPr>
+      </w:pPr>
+      <w:r>
+        <w:rPr>
+          <w:b/>
+          <w:bCs/>
+          <w:sz w:val="24"/>
+          <w:szCs w:val="24"/>
+        </w:rPr>
+        <w:t>Context Understanding</w:t>
+      </w:r>
+      <w:r>
+        <w:rPr>
+          <w:b/>
+          <w:sz w:val="24"/>
+          <w:szCs w:val="24"/>
+        </w:rPr>
+        <w:t>:</w:t>
+      </w:r>
+      <w:r>
+        <w:rPr>
+          <w:sz w:val="24"/>
+          <w:szCs w:val="24"/>
+        </w:rPr>
+        <w:t xml:space="preserve"> Understanding context is crucial for accurate semantic segmentation, as neighboring pixels often provide valuable contextual information. </w:t>
+      </w:r>
+      <w:bookmarkStart w:id="0" w:name="_GoBack"/>
+      <w:bookmarkEnd w:id="0"/>
+      <w:r>
+        <w:rPr>
+          <w:sz w:val="24"/>
+          <w:szCs w:val="24"/>
+        </w:rPr>
+        <w:t>However, effectively incorporating global and local context while maintaining computational efficiency remains a challenge.</w:t>
       </w:r>
     </w:p>
     <w:p>
@@ -1019,7 +1185,55 @@
           <w:sz w:val="24"/>
           <w:szCs w:val="24"/>
         </w:rPr>
-        <w:t>Research Paper Reference: "U-Net: Convolutional Networks for Biomedical Image Segmentation" by Olaf Ronneberger et al. (</w:t>
+        <w:t>Research Paper Reference: "</w:t>
+      </w:r>
+      <w:proofErr w:type="spellStart"/>
+      <w:r>
+        <w:rPr>
+          <w:sz w:val="24"/>
+          <w:szCs w:val="24"/>
+        </w:rPr>
+        <w:t>DeepLab</w:t>
+      </w:r>
+      <w:proofErr w:type="spellEnd"/>
+      <w:r>
+        <w:rPr>
+          <w:sz w:val="24"/>
+          <w:szCs w:val="24"/>
+        </w:rPr>
+        <w:t xml:space="preserve">: Semantic Image Segmentation with Deep Convolutional Nets, </w:t>
+      </w:r>
+      <w:proofErr w:type="spellStart"/>
+      <w:r>
+        <w:rPr>
+          <w:sz w:val="24"/>
+          <w:szCs w:val="24"/>
+        </w:rPr>
+        <w:t>Atrous</w:t>
+      </w:r>
+      <w:proofErr w:type="spellEnd"/>
+      <w:r>
+        <w:rPr>
+          <w:sz w:val="24"/>
+          <w:szCs w:val="24"/>
+        </w:rPr>
+        <w:t xml:space="preserve"> Convolution, and Fully Connected CRFs" by Liang-</w:t>
+      </w:r>
+      <w:proofErr w:type="spellStart"/>
+      <w:r>
+        <w:rPr>
+          <w:sz w:val="24"/>
+          <w:szCs w:val="24"/>
+        </w:rPr>
+        <w:t>Chieh</w:t>
+      </w:r>
+      <w:proofErr w:type="spellEnd"/>
+      <w:r>
+        <w:rPr>
+          <w:sz w:val="24"/>
+          <w:szCs w:val="24"/>
+        </w:rPr>
+        <w:t xml:space="preserve"> Chen et al. (</w:t>
       </w:r>
       <w:hyperlink r:id="rId5" w:tgtFrame="_new" w:history="1">
         <w:r>
@@ -1028,81 +1242,23 @@
             <w:sz w:val="24"/>
             <w:szCs w:val="24"/>
           </w:rPr>
-          <w:t>https://arxiv.org/abs/1505.04597</w:t>
+          <w:t>https://arxiv.org/abs/1</w:t>
         </w:r>
-      </w:hyperlink>
-      <w:r>
-        <w:rPr>
-          <w:sz w:val="24"/>
-          <w:szCs w:val="24"/>
-        </w:rPr>
-        <w:t>)</w:t>
-      </w:r>
-    </w:p>
-    <w:p>
-      <w:pPr>
-        <w:pStyle w:val="ListParagraph"/>
-        <w:numPr>
-          <w:ilvl w:val="0"/>
-          <w:numId w:val="12"/>
-        </w:numPr>
-        <w:rPr>
-          <w:sz w:val="24"/>
-          <w:szCs w:val="24"/>
-        </w:rPr>
-      </w:pPr>
-      <w:r>
-        <w:rPr>
-          <w:b/>
-          <w:bCs/>
-          <w:sz w:val="24"/>
-          <w:szCs w:val="24"/>
-        </w:rPr>
-        <w:t>Context Understanding</w:t>
-      </w:r>
-      <w:r>
-        <w:rPr>
-          <w:b/>
-          <w:sz w:val="24"/>
-          <w:szCs w:val="24"/>
-        </w:rPr>
-        <w:t>:</w:t>
-      </w:r>
-      <w:r>
-        <w:rPr>
-          <w:sz w:val="24"/>
-          <w:szCs w:val="24"/>
-        </w:rPr>
-        <w:t xml:space="preserve"> Understanding context is crucial for accurate semantic segmentation, as neighboring pixels often provide valuable contextual information. However, effectively incorporating global and local context while maintaining computational efficiency remains a challenge.</w:t>
-      </w:r>
-    </w:p>
-    <w:p>
-      <w:pPr>
-        <w:pStyle w:val="ListParagraph"/>
-        <w:numPr>
-          <w:ilvl w:val="1"/>
-          <w:numId w:val="12"/>
-        </w:numPr>
-        <w:rPr>
-          <w:sz w:val="24"/>
-          <w:szCs w:val="24"/>
-        </w:rPr>
-      </w:pPr>
-      <w:r>
-        <w:rPr>
-          <w:sz w:val="24"/>
-          <w:szCs w:val="24"/>
-        </w:rPr>
-        <w:t>Research Paper Reference: "DeepLab: Semantic Image Segmentation with Deep Convolutional Nets, Atrous Convolution, and Fully Connected CRFs" by Liang-Chieh Chen et al. (</w:t>
-      </w:r>
-      <w:hyperlink r:id="rId6" w:tgtFrame="_new" w:history="1">
         <w:r>
           <w:rPr>
             <w:rStyle w:val="Hyperlink"/>
             <w:sz w:val="24"/>
             <w:szCs w:val="24"/>
           </w:rPr>
-          <w:t>https://arxiv.org/abs/1606.00915</w:t>
+          <w:t>6</w:t>
+        </w:r>
+        <w:r>
+          <w:rPr>
+            <w:rStyle w:val="Hyperlink"/>
+            <w:sz w:val="24"/>
+            <w:szCs w:val="24"/>
+          </w:rPr>
+          <w:t>06.00915</w:t>
         </w:r>
       </w:hyperlink>
       <w:r>
@@ -1167,9 +1323,25 @@
           <w:sz w:val="24"/>
           <w:szCs w:val="24"/>
         </w:rPr>
-        <w:t>Research Paper Reference: "Understanding and Improving Convolutional Neural Networks via Concatenated Rectified Linear Units" by Kaiming He et al. (</w:t>
-      </w:r>
-      <w:hyperlink r:id="rId7" w:tgtFrame="_new" w:history="1">
+        <w:t xml:space="preserve">Research Paper Reference: "Understanding and Improving Convolutional Neural Networks via Concatenated Rectified Linear Units" by </w:t>
+      </w:r>
+      <w:proofErr w:type="spellStart"/>
+      <w:r>
+        <w:rPr>
+          <w:sz w:val="24"/>
+          <w:szCs w:val="24"/>
+        </w:rPr>
+        <w:t>Kaiming</w:t>
+      </w:r>
+      <w:proofErr w:type="spellEnd"/>
+      <w:r>
+        <w:rPr>
+          <w:sz w:val="24"/>
+          <w:szCs w:val="24"/>
+        </w:rPr>
+        <w:t xml:space="preserve"> He et al. (</w:t>
+      </w:r>
+      <w:hyperlink r:id="rId6" w:tgtFrame="_new" w:history="1">
         <w:r>
           <w:rPr>
             <w:rStyle w:val="Hyperlink"/>
@@ -1241,9 +1413,25 @@
           <w:sz w:val="24"/>
           <w:szCs w:val="24"/>
         </w:rPr>
-        <w:t>Research Paper Reference: "MobileNets: Efficient Convolutional Neural Networks for Mobile Vision Applications" by Andrew G. Howard et al. (</w:t>
-      </w:r>
-      <w:hyperlink r:id="rId8" w:tgtFrame="_new" w:history="1">
+        <w:t>Research Paper Reference: "</w:t>
+      </w:r>
+      <w:proofErr w:type="spellStart"/>
+      <w:r>
+        <w:rPr>
+          <w:sz w:val="24"/>
+          <w:szCs w:val="24"/>
+        </w:rPr>
+        <w:t>MobileNets</w:t>
+      </w:r>
+      <w:proofErr w:type="spellEnd"/>
+      <w:r>
+        <w:rPr>
+          <w:sz w:val="24"/>
+          <w:szCs w:val="24"/>
+        </w:rPr>
+        <w:t>: Efficient Convolutional Neural Networks for Mobile Vision Applications" by Andrew G. Howard et al. (</w:t>
+      </w:r>
+      <w:hyperlink r:id="rId7" w:tgtFrame="_new" w:history="1">
         <w:r>
           <w:rPr>
             <w:rStyle w:val="Hyperlink"/>
@@ -1305,7 +1493,7 @@
           <w:color w:val="111111"/>
         </w:rPr>
       </w:pPr>
-      <w:hyperlink r:id="rId9" w:tgtFrame="_blank" w:history="1">
+      <w:hyperlink r:id="rId8" w:tgtFrame="_blank" w:history="1">
         <w:r>
           <w:rPr>
             <w:rStyle w:val="Hyperlink"/>
@@ -1314,7 +1502,7 @@
           <w:t>Defining meaningful regions and effectively representing objects in an image are key challenges</w:t>
         </w:r>
       </w:hyperlink>
-      <w:hyperlink r:id="rId10" w:tgtFrame="_blank" w:history="1">
+      <w:hyperlink r:id="rId9" w:tgtFrame="_blank" w:history="1">
         <w:r>
           <w:rPr>
             <w:rStyle w:val="Hyperlink"/>
@@ -1361,7 +1549,7 @@
         </w:rPr>
         <w:t>: Yu, Y., Wang, C., Fu, Q., Kou, R., Huang, F., Yang, B., Yang, T., &amp; Gao, M. (2023). </w:t>
       </w:r>
-      <w:hyperlink r:id="rId11" w:tgtFrame="_blank" w:history="1">
+      <w:hyperlink r:id="rId10" w:tgtFrame="_blank" w:history="1">
         <w:r>
           <w:rPr>
             <w:rStyle w:val="Hyperlink"/>
@@ -1370,7 +1558,7 @@
           <w:t>Techniques and Challenges of Image Segmentation: A Review</w:t>
         </w:r>
       </w:hyperlink>
-      <w:hyperlink r:id="rId12" w:tgtFrame="_blank" w:history="1">
+      <w:hyperlink r:id="rId11" w:tgtFrame="_blank" w:history="1">
         <w:r>
           <w:rPr>
             <w:rStyle w:val="Hyperlink"/>
@@ -1460,6 +1648,7 @@
           <w:rFonts w:ascii="Segoe UI" w:hAnsi="Segoe UI" w:cs="Segoe UI"/>
           <w:color w:val="111111"/>
         </w:rPr>
+        <w:lastRenderedPageBreak/>
         <w:t>Research Paper</w:t>
       </w:r>
       <w:r>
@@ -1467,9 +1656,57 @@
           <w:rFonts w:ascii="Segoe UI" w:hAnsi="Segoe UI" w:cs="Segoe UI"/>
           <w:color w:val="111111"/>
         </w:rPr>
-        <w:t>: Csurka, G., Volpi, R., &amp; Chidlovskii, B. (2023). </w:t>
-      </w:r>
-      <w:hyperlink r:id="rId13" w:history="1">
+        <w:t xml:space="preserve">: </w:t>
+      </w:r>
+      <w:proofErr w:type="spellStart"/>
+      <w:r>
+        <w:rPr>
+          <w:rFonts w:ascii="Segoe UI" w:hAnsi="Segoe UI" w:cs="Segoe UI"/>
+          <w:color w:val="111111"/>
+        </w:rPr>
+        <w:t>Csurka</w:t>
+      </w:r>
+      <w:proofErr w:type="spellEnd"/>
+      <w:r>
+        <w:rPr>
+          <w:rFonts w:ascii="Segoe UI" w:hAnsi="Segoe UI" w:cs="Segoe UI"/>
+          <w:color w:val="111111"/>
+        </w:rPr>
+        <w:t xml:space="preserve">, G., </w:t>
+      </w:r>
+      <w:proofErr w:type="spellStart"/>
+      <w:r>
+        <w:rPr>
+          <w:rFonts w:ascii="Segoe UI" w:hAnsi="Segoe UI" w:cs="Segoe UI"/>
+          <w:color w:val="111111"/>
+        </w:rPr>
+        <w:t>Volpi</w:t>
+      </w:r>
+      <w:proofErr w:type="spellEnd"/>
+      <w:r>
+        <w:rPr>
+          <w:rFonts w:ascii="Segoe UI" w:hAnsi="Segoe UI" w:cs="Segoe UI"/>
+          <w:color w:val="111111"/>
+        </w:rPr>
+        <w:t xml:space="preserve">, R., &amp; </w:t>
+      </w:r>
+      <w:proofErr w:type="spellStart"/>
+      <w:r>
+        <w:rPr>
+          <w:rFonts w:ascii="Segoe UI" w:hAnsi="Segoe UI" w:cs="Segoe UI"/>
+          <w:color w:val="111111"/>
+        </w:rPr>
+        <w:t>Chidlovskii</w:t>
+      </w:r>
+      <w:proofErr w:type="spellEnd"/>
+      <w:r>
+        <w:rPr>
+          <w:rFonts w:ascii="Segoe UI" w:hAnsi="Segoe UI" w:cs="Segoe UI"/>
+          <w:color w:val="111111"/>
+        </w:rPr>
+        <w:t>, B. (2023). </w:t>
+      </w:r>
+      <w:hyperlink r:id="rId12" w:history="1">
         <w:r>
           <w:rPr>
             <w:rStyle w:val="Hyperlink"/>
@@ -1478,7 +1715,7 @@
           <w:t>Semantic Image Segmentation: Two Decades of Research</w:t>
         </w:r>
       </w:hyperlink>
-      <w:hyperlink r:id="rId14" w:tgtFrame="_blank" w:history="1">
+      <w:hyperlink r:id="rId13" w:tgtFrame="_blank" w:history="1">
         <w:r>
           <w:rPr>
             <w:rStyle w:val="Hyperlink"/>
@@ -1516,7 +1753,6 @@
           <w:rFonts w:ascii="Segoe UI" w:hAnsi="Segoe UI" w:cs="Segoe UI"/>
           <w:color w:val="111111"/>
         </w:rPr>
-        <w:lastRenderedPageBreak/>
         <w:t>Unsupervised Domain Adaptation (UDA)</w:t>
       </w:r>
       <w:r>
@@ -1576,18 +1812,82 @@
           <w:rFonts w:ascii="Segoe UI" w:hAnsi="Segoe UI" w:cs="Segoe UI"/>
           <w:color w:val="111111"/>
         </w:rPr>
-        <w:t>: Csurka, G., Volpi, R., &amp; Chidlovskii, B. (2023). </w:t>
-      </w:r>
-      <w:hyperlink r:id="rId15" w:tgtFrame="_blank" w:history="1">
+        <w:t xml:space="preserve">: </w:t>
+      </w:r>
+      <w:proofErr w:type="spellStart"/>
+      <w:r>
+        <w:rPr>
+          <w:rFonts w:ascii="Segoe UI" w:hAnsi="Segoe UI" w:cs="Segoe UI"/>
+          <w:color w:val="111111"/>
+        </w:rPr>
+        <w:t>Csurka</w:t>
+      </w:r>
+      <w:proofErr w:type="spellEnd"/>
+      <w:r>
+        <w:rPr>
+          <w:rFonts w:ascii="Segoe UI" w:hAnsi="Segoe UI" w:cs="Segoe UI"/>
+          <w:color w:val="111111"/>
+        </w:rPr>
+        <w:t xml:space="preserve">, G., </w:t>
+      </w:r>
+      <w:proofErr w:type="spellStart"/>
+      <w:r>
+        <w:rPr>
+          <w:rFonts w:ascii="Segoe UI" w:hAnsi="Segoe UI" w:cs="Segoe UI"/>
+          <w:color w:val="111111"/>
+        </w:rPr>
+        <w:t>Volpi</w:t>
+      </w:r>
+      <w:proofErr w:type="spellEnd"/>
+      <w:r>
+        <w:rPr>
+          <w:rFonts w:ascii="Segoe UI" w:hAnsi="Segoe UI" w:cs="Segoe UI"/>
+          <w:color w:val="111111"/>
+        </w:rPr>
+        <w:t xml:space="preserve">, R., &amp; </w:t>
+      </w:r>
+      <w:proofErr w:type="spellStart"/>
+      <w:r>
+        <w:rPr>
+          <w:rFonts w:ascii="Segoe UI" w:hAnsi="Segoe UI" w:cs="Segoe UI"/>
+          <w:color w:val="111111"/>
+        </w:rPr>
+        <w:t>Chidlovskii</w:t>
+      </w:r>
+      <w:proofErr w:type="spellEnd"/>
+      <w:r>
+        <w:rPr>
+          <w:rFonts w:ascii="Segoe UI" w:hAnsi="Segoe UI" w:cs="Segoe UI"/>
+          <w:color w:val="111111"/>
+        </w:rPr>
+        <w:t>, B. (2023). </w:t>
+      </w:r>
+      <w:hyperlink r:id="rId14" w:tgtFrame="_blank" w:history="1">
         <w:r>
           <w:rPr>
             <w:rStyle w:val="Hyperlink"/>
             <w:rFonts w:ascii="Segoe UI" w:hAnsi="Segoe UI" w:cs="Segoe UI"/>
           </w:rPr>
-          <w:t>Domain Adaptation for Semantic Image Segmentation (DASiS)</w:t>
+          <w:t>Domain Adaptation for Semantic Image Segmentation (</w:t>
+        </w:r>
+        <w:proofErr w:type="spellStart"/>
+        <w:r>
+          <w:rPr>
+            <w:rStyle w:val="Hyperlink"/>
+            <w:rFonts w:ascii="Segoe UI" w:hAnsi="Segoe UI" w:cs="Segoe UI"/>
+          </w:rPr>
+          <w:t>DASiS</w:t>
+        </w:r>
+        <w:proofErr w:type="spellEnd"/>
+        <w:r>
+          <w:rPr>
+            <w:rStyle w:val="Hyperlink"/>
+            <w:rFonts w:ascii="Segoe UI" w:hAnsi="Segoe UI" w:cs="Segoe UI"/>
+          </w:rPr>
+          <w:t>)</w:t>
         </w:r>
       </w:hyperlink>
-      <w:hyperlink r:id="rId16" w:tgtFrame="_blank" w:history="1">
+      <w:hyperlink r:id="rId15" w:tgtFrame="_blank" w:history="1">
         <w:r>
           <w:rPr>
             <w:rStyle w:val="Hyperlink"/>
@@ -1686,7 +1986,7 @@
         </w:rPr>
         <w:t>: Zhang, L., Zhang, L., &amp; Du, B. (2020). </w:t>
       </w:r>
-      <w:hyperlink r:id="rId17" w:history="1">
+      <w:hyperlink r:id="rId16" w:history="1">
         <w:r>
           <w:rPr>
             <w:rStyle w:val="Hyperlink"/>
@@ -1695,7 +1995,7 @@
           <w:t>Image Segmentation Using Deep Learning: A Survey</w:t>
         </w:r>
       </w:hyperlink>
-      <w:hyperlink r:id="rId18" w:tgtFrame="_blank" w:history="1">
+      <w:hyperlink r:id="rId17" w:tgtFrame="_blank" w:history="1">
         <w:r>
           <w:rPr>
             <w:rStyle w:val="Hyperlink"/>
@@ -1792,9 +2092,57 @@
           <w:rFonts w:ascii="Segoe UI" w:hAnsi="Segoe UI" w:cs="Segoe UI"/>
           <w:color w:val="111111"/>
         </w:rPr>
-        <w:t>: Csurka, G., Volpi, R., &amp; Chidlovskii, B. (2023). </w:t>
-      </w:r>
-      <w:hyperlink r:id="rId19" w:tgtFrame="_blank" w:history="1">
+        <w:t xml:space="preserve">: </w:t>
+      </w:r>
+      <w:proofErr w:type="spellStart"/>
+      <w:r>
+        <w:rPr>
+          <w:rFonts w:ascii="Segoe UI" w:hAnsi="Segoe UI" w:cs="Segoe UI"/>
+          <w:color w:val="111111"/>
+        </w:rPr>
+        <w:t>Csurka</w:t>
+      </w:r>
+      <w:proofErr w:type="spellEnd"/>
+      <w:r>
+        <w:rPr>
+          <w:rFonts w:ascii="Segoe UI" w:hAnsi="Segoe UI" w:cs="Segoe UI"/>
+          <w:color w:val="111111"/>
+        </w:rPr>
+        <w:t xml:space="preserve">, G., </w:t>
+      </w:r>
+      <w:proofErr w:type="spellStart"/>
+      <w:r>
+        <w:rPr>
+          <w:rFonts w:ascii="Segoe UI" w:hAnsi="Segoe UI" w:cs="Segoe UI"/>
+          <w:color w:val="111111"/>
+        </w:rPr>
+        <w:t>Volpi</w:t>
+      </w:r>
+      <w:proofErr w:type="spellEnd"/>
+      <w:r>
+        <w:rPr>
+          <w:rFonts w:ascii="Segoe UI" w:hAnsi="Segoe UI" w:cs="Segoe UI"/>
+          <w:color w:val="111111"/>
+        </w:rPr>
+        <w:t xml:space="preserve">, R., &amp; </w:t>
+      </w:r>
+      <w:proofErr w:type="spellStart"/>
+      <w:r>
+        <w:rPr>
+          <w:rFonts w:ascii="Segoe UI" w:hAnsi="Segoe UI" w:cs="Segoe UI"/>
+          <w:color w:val="111111"/>
+        </w:rPr>
+        <w:t>Chidlovskii</w:t>
+      </w:r>
+      <w:proofErr w:type="spellEnd"/>
+      <w:r>
+        <w:rPr>
+          <w:rFonts w:ascii="Segoe UI" w:hAnsi="Segoe UI" w:cs="Segoe UI"/>
+          <w:color w:val="111111"/>
+        </w:rPr>
+        <w:t>, B. (2023). </w:t>
+      </w:r>
+      <w:hyperlink r:id="rId18" w:tgtFrame="_blank" w:history="1">
         <w:r>
           <w:rPr>
             <w:rStyle w:val="Hyperlink"/>
@@ -1803,7 +2151,7 @@
           <w:t>Semantic Image Segmentation: Two Decades of Research</w:t>
         </w:r>
       </w:hyperlink>
-      <w:hyperlink r:id="rId20" w:tgtFrame="_blank" w:history="1">
+      <w:hyperlink r:id="rId19" w:tgtFrame="_blank" w:history="1">
         <w:r>
           <w:rPr>
             <w:rStyle w:val="Hyperlink"/>
@@ -2021,7 +2369,31 @@
         <w:ind w:left="720"/>
       </w:pPr>
       <w:r>
-        <w:t>We said before in the section that certain deep networks have become widely used benchmarks in the area due to their impressive performance. Among them are DeepLab-v2, ResNet, VGG-16, MCG, AlexNet, and GoogLeNet. Because of their immense power, these networks are frequently the foundation of numerous segmentation models. As such, this section will be devoted to their analysis.</w:t>
+        <w:t xml:space="preserve">We said before in the section that certain deep networks have become widely used benchmarks in the area due to their impressive performance. Among them are DeepLab-v2, </w:t>
+      </w:r>
+      <w:proofErr w:type="spellStart"/>
+      <w:r>
+        <w:t>ResNet</w:t>
+      </w:r>
+      <w:proofErr w:type="spellEnd"/>
+      <w:r>
+        <w:t xml:space="preserve">, VGG-16, MCG, </w:t>
+      </w:r>
+      <w:proofErr w:type="spellStart"/>
+      <w:r>
+        <w:t>AlexNet</w:t>
+      </w:r>
+      <w:proofErr w:type="spellEnd"/>
+      <w:r>
+        <w:t xml:space="preserve">, and </w:t>
+      </w:r>
+      <w:proofErr w:type="spellStart"/>
+      <w:r>
+        <w:t>GoogLeNet</w:t>
+      </w:r>
+      <w:proofErr w:type="spellEnd"/>
+      <w:r>
+        <w:t>. Because of their immense power, these networks are frequently the foundation of numerous segmentation models. As such, this section will be devoted to their analysis.</w:t>
       </w:r>
     </w:p>
     <w:p>
@@ -2057,12 +2429,21 @@
           <w:u w:val="single"/>
         </w:rPr>
       </w:pPr>
+      <w:proofErr w:type="spellStart"/>
       <w:r>
         <w:rPr>
           <w:b/>
           <w:u w:val="single"/>
         </w:rPr>
-        <w:t>ResNet:</w:t>
+        <w:t>ResNet</w:t>
+      </w:r>
+      <w:proofErr w:type="spellEnd"/>
+      <w:r>
+        <w:rPr>
+          <w:b/>
+          <w:u w:val="single"/>
+        </w:rPr>
+        <w:t>:</w:t>
       </w:r>
     </w:p>
     <w:p>
@@ -2071,7 +2452,39 @@
         <w:ind w:left="1080"/>
       </w:pPr>
       <w:r>
-        <w:t>The ResNet (Residual Network) architecture is introduced in the paper "Deep Residual Learning for Image Recognition" by Kaiming He, Xiangyu Zhang, Shaoqing Ren, and Jian Sun</w:t>
+        <w:t xml:space="preserve">The </w:t>
+      </w:r>
+      <w:proofErr w:type="spellStart"/>
+      <w:r>
+        <w:t>ResNet</w:t>
+      </w:r>
+      <w:proofErr w:type="spellEnd"/>
+      <w:r>
+        <w:t xml:space="preserve"> (Residual Network) architecture is introduced in the paper "Deep Residual Learning for Image Recognition" by </w:t>
+      </w:r>
+      <w:proofErr w:type="spellStart"/>
+      <w:r>
+        <w:t>Kaiming</w:t>
+      </w:r>
+      <w:proofErr w:type="spellEnd"/>
+      <w:r>
+        <w:t xml:space="preserve"> He, </w:t>
+      </w:r>
+      <w:proofErr w:type="spellStart"/>
+      <w:r>
+        <w:t>Xiangyu</w:t>
+      </w:r>
+      <w:proofErr w:type="spellEnd"/>
+      <w:r>
+        <w:t xml:space="preserve"> Zhang, </w:t>
+      </w:r>
+      <w:proofErr w:type="spellStart"/>
+      <w:r>
+        <w:t>Shaoqing</w:t>
+      </w:r>
+      <w:proofErr w:type="spellEnd"/>
+      <w:r>
+        <w:t xml:space="preserve"> Ren, and Jian Sun</w:t>
       </w:r>
       <w:r>
         <w:t xml:space="preserve"> [30]</w:t>
@@ -2083,7 +2496,15 @@
         <w:t xml:space="preserve"> </w:t>
       </w:r>
       <w:r>
-        <w:t>With its inventive use of residual connections and its victory in the ImageNet competition, ResNet's effect on the area of deep learning has been enormous, influencing succeeding architectures and establishing a new benchmark for training exceedingly deep neural networks.</w:t>
+        <w:t xml:space="preserve">With its inventive use of residual connections and its victory in the ImageNet competition, </w:t>
+      </w:r>
+      <w:proofErr w:type="spellStart"/>
+      <w:r>
+        <w:t>ResNet's</w:t>
+      </w:r>
+      <w:proofErr w:type="spellEnd"/>
+      <w:r>
+        <w:t xml:space="preserve"> effect on the area of deep learning has been enormous, influencing succeeding architectures and establishing a new benchmark for training exceedingly deep neural networks.</w:t>
       </w:r>
     </w:p>
     <w:p>
@@ -2119,7 +2540,7 @@
                     <pic:cNvPicPr/>
                   </pic:nvPicPr>
                   <pic:blipFill>
-                    <a:blip r:embed="rId21">
+                    <a:blip r:embed="rId20">
                       <a:extLst>
                         <a:ext uri="{28A0092B-C50C-407E-A947-70E740481C1C}">
                           <a14:useLocalDpi xmlns:a14="http://schemas.microsoft.com/office/drawing/2010/main" val="0"/>
@@ -2212,13 +2633,37 @@
         <w:t xml:space="preserve"> [32]</w:t>
       </w:r>
       <w:r>
-        <w:t>. With the use of tiny (3 x 3) convolution filters in every layer, the authors suggest a ConvNet design that gradually adds additional convolutional layers to achieve more depth. The authors show how greater representation depth improves classification accuracy by comparing several ConvNet setups on the ILSVRC classification problem. Specifically, even with very modest pipelines, the VGG-16 architecture achieves state-of-the-art accuracy on the ImageNet challenge dataset and exhibits exceptional performance in numerous image recognition datasets.</w:t>
+        <w:t xml:space="preserve">. With the use of tiny (3 x 3) convolution filters in every layer, the authors suggest a </w:t>
+      </w:r>
+      <w:proofErr w:type="spellStart"/>
+      <w:r>
+        <w:t>ConvNet</w:t>
+      </w:r>
+      <w:proofErr w:type="spellEnd"/>
+      <w:r>
+        <w:t xml:space="preserve"> design that gradually adds additional convolutional layers to achieve more depth. The authors show how greater representation depth improves classification accuracy by comparing several </w:t>
+      </w:r>
+      <w:proofErr w:type="spellStart"/>
+      <w:r>
+        <w:t>ConvNet</w:t>
+      </w:r>
+      <w:proofErr w:type="spellEnd"/>
+      <w:r>
+        <w:t xml:space="preserve"> setups on the ILSVRC classification problem. Specifically, even with very modest pipelines, the VGG-16 architecture achieves state-of-the-art accuracy on the ImageNet challenge dataset and exhibits exceptional performance in numerous image recognition datasets.</w:t>
       </w:r>
       <w:r>
         <w:t xml:space="preserve"> </w:t>
       </w:r>
       <w:r>
-        <w:t>Along with outlining significant changes made to the study, it offers insights into the ILSVRC-2014 object localization system related to VGG-16. In summary, the authors provide insightful research into the architecture and functionality of extremely deep ConvNets, notably VGG-16, and shed light on these topics. Their findings are particularly relevant for the field of large-scale image recognition.</w:t>
+        <w:t xml:space="preserve">Along with outlining significant changes made to the study, it offers insights into the ILSVRC-2014 object localization system related to VGG-16. In summary, the authors provide insightful research into the architecture and functionality of extremely deep </w:t>
+      </w:r>
+      <w:proofErr w:type="spellStart"/>
+      <w:r>
+        <w:t>ConvNets</w:t>
+      </w:r>
+      <w:proofErr w:type="spellEnd"/>
+      <w:r>
+        <w:t>, notably VGG-16, and shed light on these topics. Their findings are particularly relevant for the field of large-scale image recognition.</w:t>
       </w:r>
     </w:p>
     <w:p>
@@ -2247,7 +2692,7 @@
                     <pic:cNvPicPr/>
                   </pic:nvPicPr>
                   <pic:blipFill>
-                    <a:blip r:embed="rId22">
+                    <a:blip r:embed="rId21">
                       <a:extLst>
                         <a:ext uri="{28A0092B-C50C-407E-A947-70E740481C1C}">
                           <a14:useLocalDpi xmlns:a14="http://schemas.microsoft.com/office/drawing/2010/main" val="0"/>
@@ -2368,7 +2813,7 @@
                     <pic:cNvPicPr/>
                   </pic:nvPicPr>
                   <pic:blipFill>
-                    <a:blip r:embed="rId23"/>
+                    <a:blip r:embed="rId22"/>
                     <a:stretch>
                       <a:fillRect/>
                     </a:stretch>
@@ -2424,12 +2869,21 @@
           <w:u w:val="single"/>
         </w:rPr>
       </w:pPr>
+      <w:proofErr w:type="spellStart"/>
       <w:r>
         <w:rPr>
           <w:b/>
           <w:u w:val="single"/>
         </w:rPr>
-        <w:t>AlexNet:</w:t>
+        <w:t>AlexNet</w:t>
+      </w:r>
+      <w:proofErr w:type="spellEnd"/>
+      <w:r>
+        <w:rPr>
+          <w:b/>
+          <w:u w:val="single"/>
+        </w:rPr>
+        <w:t>:</w:t>
       </w:r>
     </w:p>
     <w:p>
@@ -2437,14 +2891,43 @@
         <w:pStyle w:val="ListParagraph"/>
         <w:ind w:left="1080"/>
       </w:pPr>
-      <w:r>
-        <w:t>AlexNet, a ground-breaking deep Convolutional Neural Network (CNN) that won an unprecedented victory in the ILSVRC-2012 competition, is introduced in the paper "ImageNet Classification with Deep Convolutional Neural Networks" by Alex Krizhevsky, Ilya Sutskever, and Geoffrey E. Hinton</w:t>
+      <w:proofErr w:type="spellStart"/>
+      <w:r>
+        <w:t>AlexNet</w:t>
+      </w:r>
+      <w:proofErr w:type="spellEnd"/>
+      <w:r>
+        <w:t xml:space="preserve">, a ground-breaking deep Convolutional Neural Network (CNN) that won an unprecedented victory in the ILSVRC-2012 competition, is introduced in the paper "ImageNet Classification with Deep Convolutional Neural Networks" by Alex </w:t>
+      </w:r>
+      <w:proofErr w:type="spellStart"/>
+      <w:r>
+        <w:t>Krizhevsky</w:t>
+      </w:r>
+      <w:proofErr w:type="spellEnd"/>
+      <w:r>
+        <w:t xml:space="preserve">, Ilya </w:t>
+      </w:r>
+      <w:proofErr w:type="spellStart"/>
+      <w:r>
+        <w:t>Sutskever</w:t>
+      </w:r>
+      <w:proofErr w:type="spellEnd"/>
+      <w:r>
+        <w:t>, and Geoffrey E. Hinton</w:t>
       </w:r>
       <w:r>
         <w:t xml:space="preserve"> [14]</w:t>
       </w:r>
       <w:r>
-        <w:t xml:space="preserve">. With a TOP-5 test accuracy of 84.6%, AlexNet outperformed rivals using conventional methods by a significant margin; in the same </w:t>
+        <w:t xml:space="preserve">. With a TOP-5 test accuracy of 84.6%, </w:t>
+      </w:r>
+      <w:proofErr w:type="spellStart"/>
+      <w:r>
+        <w:t>AlexNet</w:t>
+      </w:r>
+      <w:proofErr w:type="spellEnd"/>
+      <w:r>
+        <w:t xml:space="preserve"> outperformed rivals using conventional methods by a significant margin; in the same </w:t>
       </w:r>
       <w:r>
         <w:lastRenderedPageBreak/>
@@ -2453,8 +2936,37 @@
       <w:r>
         <w:t xml:space="preserve"> </w:t>
       </w:r>
-      <w:r>
-        <w:t>Krizhevsky et al. suggested an architecture that was very simple but quite successful. It was composed of five convolutional layers: three fully-connected layers, max-pooling layers, Rectified Linear Units (ReLUs) as non-linearities, and dropout added for regularization. The breakthrough in computer vision that AlexNet's success brought about demonstrated the promise of deep neural networks for image categorization applications. The work paved the way for deep learning's further developments and deep CNNs' broad use in a range of computer vision applications.</w:t>
+      <w:proofErr w:type="spellStart"/>
+      <w:r>
+        <w:t>Krizhevsky</w:t>
+      </w:r>
+      <w:proofErr w:type="spellEnd"/>
+      <w:r>
+        <w:t xml:space="preserve"> et al. suggested an architecture that was very simple but quite successful. It was composed of five convolutional layers: three fully-connected layers, max-pooling layers, Rectified Linear Units (</w:t>
+      </w:r>
+      <w:proofErr w:type="spellStart"/>
+      <w:r>
+        <w:t>ReLUs</w:t>
+      </w:r>
+      <w:proofErr w:type="spellEnd"/>
+      <w:r>
+        <w:t>) as non-</w:t>
+      </w:r>
+      <w:proofErr w:type="spellStart"/>
+      <w:r>
+        <w:t>linearities</w:t>
+      </w:r>
+      <w:proofErr w:type="spellEnd"/>
+      <w:r>
+        <w:t xml:space="preserve">, and dropout added for regularization. The breakthrough in computer vision that </w:t>
+      </w:r>
+      <w:proofErr w:type="spellStart"/>
+      <w:r>
+        <w:t>AlexNet's</w:t>
+      </w:r>
+      <w:proofErr w:type="spellEnd"/>
+      <w:r>
+        <w:t xml:space="preserve"> success brought about demonstrated the promise of deep neural networks for image categorization applications. The work paved the way for deep learning's further developments and deep CNNs' broad use in a range of computer vision applications.</w:t>
       </w:r>
     </w:p>
     <w:p>
@@ -2489,7 +3001,7 @@
                     <pic:cNvPicPr/>
                   </pic:nvPicPr>
                   <pic:blipFill>
-                    <a:blip r:embed="rId24">
+                    <a:blip r:embed="rId23">
                       <a:extLst>
                         <a:ext uri="{28A0092B-C50C-407E-A947-70E740481C1C}">
                           <a14:useLocalDpi xmlns:a14="http://schemas.microsoft.com/office/drawing/2010/main" val="0"/>
@@ -2532,7 +3044,15 @@
         <w:t xml:space="preserve">Figure: </w:t>
       </w:r>
       <w:r>
-        <w:t>Illustration of AlexNet’s architecture</w:t>
+        <w:t xml:space="preserve">Illustration of </w:t>
+      </w:r>
+      <w:proofErr w:type="spellStart"/>
+      <w:r>
+        <w:t>AlexNet’s</w:t>
+      </w:r>
+      <w:proofErr w:type="spellEnd"/>
+      <w:r>
+        <w:t xml:space="preserve"> architecture</w:t>
       </w:r>
       <w:r>
         <w:t xml:space="preserve"> [14].</w:t>
@@ -2556,32 +3076,65 @@
           <w:u w:val="single"/>
         </w:rPr>
       </w:pPr>
+      <w:proofErr w:type="spellStart"/>
       <w:r>
         <w:rPr>
           <w:b/>
           <w:u w:val="single"/>
         </w:rPr>
-        <w:t>GoogLeNet:</w:t>
-      </w:r>
-    </w:p>
-    <w:p>
-      <w:pPr>
-        <w:pStyle w:val="ListParagraph"/>
-      </w:pPr>
-      <w:r>
-        <w:t>In the paper "Going Deeper with Convolutions," the Inception architecture is presented using the GoogLeNet model as an example</w:t>
+        <w:t>GoogLeNet</w:t>
+      </w:r>
+      <w:proofErr w:type="spellEnd"/>
+      <w:r>
+        <w:rPr>
+          <w:b/>
+          <w:u w:val="single"/>
+        </w:rPr>
+        <w:t>:</w:t>
+      </w:r>
+    </w:p>
+    <w:p>
+      <w:pPr>
+        <w:pStyle w:val="ListParagraph"/>
+      </w:pPr>
+      <w:r>
+        <w:t xml:space="preserve">In the paper "Going Deeper with Convolutions," the Inception architecture is presented using the </w:t>
+      </w:r>
+      <w:proofErr w:type="spellStart"/>
+      <w:r>
+        <w:t>GoogLeNet</w:t>
+      </w:r>
+      <w:proofErr w:type="spellEnd"/>
+      <w:r>
+        <w:t xml:space="preserve"> model as an example</w:t>
       </w:r>
       <w:r>
         <w:t xml:space="preserve"> [33]</w:t>
       </w:r>
       <w:r>
-        <w:t>. This deep convolutional neural network, named after the "we need to go deeper" internet meme, emphasizes greater network depth and is intended for computer vision applications. In the ILSVRC 2014 tasks, the architecture—which includes the Inception module—achieves state-of-the-art performance in object identification and picture recognition, significantly surpassing previous models. Its better use of computer resources, achieved by carefully balancing depth and breadth while keeping a steady computational budget, is noteworthy. The Hebbian principle and multi-scale processing intuition drive the Inception architecture, which shows promise in enhancing neural networks for computer vision since it achieves notably higher accuracy than the state of the art.</w:t>
+        <w:t xml:space="preserve">. This deep convolutional neural network, named after the "we need to go deeper" internet meme, emphasizes greater network depth and is intended for computer vision applications. In the ILSVRC 2014 tasks, the architecture—which includes the Inception module—achieves state-of-the-art performance in object identification and picture recognition, significantly surpassing previous models. Its better use of computer resources, achieved by carefully balancing depth and breadth while keeping a steady computational budget, is noteworthy. The </w:t>
+      </w:r>
+      <w:proofErr w:type="spellStart"/>
+      <w:r>
+        <w:t>Hebbian</w:t>
+      </w:r>
+      <w:proofErr w:type="spellEnd"/>
+      <w:r>
+        <w:t xml:space="preserve"> principle and multi-scale processing intuition drive the Inception architecture, which shows promise in enhancing neural networks for computer vision since it achieves notably higher accuracy than the state of the art.</w:t>
       </w:r>
       <w:r>
         <w:t xml:space="preserve"> </w:t>
       </w:r>
       <w:r>
-        <w:t>It achieves competitive performance in identification tasks even without bounding box regression or context use. Benefits of the architecture include emphasizing computational economy and achieving a considerable quality boost with a minimal increase in computing needs when compared to shallower networks. The design considerations guarantee cost-effectiveness and practical use in real-world applications, even on big datasets. All things considered, the Inception architecture—which is best represented by GoogLeNet—represents a noteworthy breakthrough in deep learning for computer vision, providing enhanced precision, effective use of resources, and practicality in many contexts.</w:t>
+        <w:t xml:space="preserve">It achieves competitive performance in identification tasks even without bounding box regression or context use. Benefits of the architecture include emphasizing computational economy and achieving a considerable quality boost with a minimal increase in computing needs when compared to shallower networks. The design considerations guarantee cost-effectiveness and practical use in real-world applications, even on big datasets. All things considered, the Inception architecture—which is best represented by </w:t>
+      </w:r>
+      <w:proofErr w:type="spellStart"/>
+      <w:r>
+        <w:t>GoogLeNet</w:t>
+      </w:r>
+      <w:proofErr w:type="spellEnd"/>
+      <w:r>
+        <w:t>—represents a noteworthy breakthrough in deep learning for computer vision, providing enhanced precision, effective use of resources, and practicality in many contexts.</w:t>
       </w:r>
     </w:p>
     <w:p>
@@ -2609,7 +3162,7 @@
                     <pic:cNvPicPr/>
                   </pic:nvPicPr>
                   <pic:blipFill>
-                    <a:blip r:embed="rId25" cstate="print">
+                    <a:blip r:embed="rId24" cstate="print">
                       <a:extLst>
                         <a:ext uri="{28A0092B-C50C-407E-A947-70E740481C1C}">
                           <a14:useLocalDpi xmlns:a14="http://schemas.microsoft.com/office/drawing/2010/main" val="0"/>
@@ -2644,8 +3197,13 @@
       <w:r>
         <w:t xml:space="preserve">Figure: </w:t>
       </w:r>
-      <w:r>
-        <w:t>GoogLeNet network with all the bells and whistles</w:t>
+      <w:proofErr w:type="spellStart"/>
+      <w:r>
+        <w:t>GoogLeNet</w:t>
+      </w:r>
+      <w:proofErr w:type="spellEnd"/>
+      <w:r>
+        <w:t xml:space="preserve"> network with all the bells and whistles</w:t>
       </w:r>
       <w:r>
         <w:t xml:space="preserve"> [33].</w:t>
@@ -2890,7 +3448,15 @@
         <w:t xml:space="preserve"> </w:t>
       </w:r>
       <w:r>
-        <w:t>With reference to semantic segmentation and associated tasks, including zero-shot learning, human parsing, saliency detection, surface normals estimation, and border detection, the dataset is utilized to suggest and contrast various methods.</w:t>
+        <w:t xml:space="preserve">With reference to semantic segmentation and associated tasks, including zero-shot learning, human parsing, saliency detection, surface </w:t>
+      </w:r>
+      <w:proofErr w:type="spellStart"/>
+      <w:r>
+        <w:t>normals</w:t>
+      </w:r>
+      <w:proofErr w:type="spellEnd"/>
+      <w:r>
+        <w:t xml:space="preserve"> estimation, and border detection, the dataset is utilized to suggest and contrast various methods.</w:t>
       </w:r>
     </w:p>
     <w:p>
@@ -3137,7 +3703,15 @@
         <w:t xml:space="preserve"> [42]</w:t>
       </w:r>
       <w:r>
-        <w:t xml:space="preserve"> predicts pixels on an object's edge rather than its inside. There are 8498 training and 2820 test images in the dataset, which is made up of 11318 photos from the PASCAL VOC2011 challenge's trainval set. One of the twenty Pascal VOC classes is labeled on object instance boundaries in this dataset, which also features precise figure/ground masks. Tasks including edge recognition, semantic contour prediction, and interactive segmentation benefit from the application of the SBD.</w:t>
+        <w:t xml:space="preserve"> predicts pixels on an object's edge rather than its inside. There are 8498 training and 2820 test images in the dataset, which is made up of 11318 photos from the PASCAL VOC2011 challenge's </w:t>
+      </w:r>
+      <w:proofErr w:type="spellStart"/>
+      <w:r>
+        <w:t>trainval</w:t>
+      </w:r>
+      <w:proofErr w:type="spellEnd"/>
+      <w:r>
+        <w:t xml:space="preserve"> set. One of the twenty Pascal VOC classes is labeled on object instance boundaries in this dataset, which also features precise figure/ground masks. Tasks including edge recognition, semantic contour prediction, and interactive segmentation benefit from the application of the SBD.</w:t>
       </w:r>
     </w:p>
     <w:p>
@@ -3151,11 +3725,19 @@
           <w:b/>
         </w:rPr>
       </w:pPr>
-      <w:r>
-        <w:rPr>
-          <w:b/>
-        </w:rPr>
-        <w:t>SYNTHetic Collection of Imagery and Annotations (SYNTHIA)</w:t>
+      <w:proofErr w:type="spellStart"/>
+      <w:r>
+        <w:rPr>
+          <w:b/>
+        </w:rPr>
+        <w:t>SYNTHetic</w:t>
+      </w:r>
+      <w:proofErr w:type="spellEnd"/>
+      <w:r>
+        <w:rPr>
+          <w:b/>
+        </w:rPr>
+        <w:t xml:space="preserve"> Collection of Imagery and Annotations (SYNTHIA)</w:t>
       </w:r>
       <w:r>
         <w:rPr>
@@ -3170,7 +3752,15 @@
         <w:ind w:left="1080"/>
       </w:pPr>
       <w:r>
-        <w:t>A huge synthetic dataset called the SYNTHetic Collection of Imagery and Annotations (SYNTHIA)</w:t>
+        <w:t xml:space="preserve">A huge synthetic dataset called the </w:t>
+      </w:r>
+      <w:proofErr w:type="spellStart"/>
+      <w:r>
+        <w:t>SYNTHetic</w:t>
+      </w:r>
+      <w:proofErr w:type="spellEnd"/>
+      <w:r>
+        <w:t xml:space="preserve"> Collection of Imagery and Annotations (SYNTHIA)</w:t>
       </w:r>
       <w:r>
         <w:t xml:space="preserve"> [43]</w:t>
@@ -3245,7 +3835,21 @@
         <w:rPr>
           <w:b/>
         </w:rPr>
-        <w:t>The Cambridge-driving Labeled Video Database (CamVid)</w:t>
+        <w:t>The Cambridge-driving Labeled Video Database (</w:t>
+      </w:r>
+      <w:proofErr w:type="spellStart"/>
+      <w:r>
+        <w:rPr>
+          <w:b/>
+        </w:rPr>
+        <w:t>CamVid</w:t>
+      </w:r>
+      <w:proofErr w:type="spellEnd"/>
+      <w:r>
+        <w:rPr>
+          <w:b/>
+        </w:rPr>
+        <w:t>)</w:t>
       </w:r>
       <w:r>
         <w:rPr>
@@ -3263,7 +3867,15 @@
         <w:t xml:space="preserve">Videos taken from the viewpoint of a moving car make up the Cambridge-driving </w:t>
       </w:r>
       <w:r>
-        <w:t>Labeled Video Database (CamVid) [45]</w:t>
+        <w:t>Labeled Video Database (</w:t>
+      </w:r>
+      <w:proofErr w:type="spellStart"/>
+      <w:r>
+        <w:t>CamVid</w:t>
+      </w:r>
+      <w:proofErr w:type="spellEnd"/>
+      <w:r>
+        <w:t>) [45]</w:t>
       </w:r>
       <w:r>
         <w:t>.</w:t>
@@ -3272,7 +3884,15 @@
         <w:t xml:space="preserve"> </w:t>
       </w:r>
       <w:r>
-        <w:t xml:space="preserve">A 960x720 resolution camera mounted on an automobile dashboard originally recorded five video sequences that make up the CamVid (Cambridge-driving Labeled Video Database), a database for interpreting driving scenes and roads. More than ten minutes of excellent 30Hz video are included in the dataset, along with matching semantically tagged images at 1Hz and, in some cases, 15Hz. Each pixel in the dataset is assigned a ground truth label, which is associated </w:t>
+        <w:t xml:space="preserve">A 960x720 resolution camera mounted on an automobile dashboard originally recorded five video sequences that make up the </w:t>
+      </w:r>
+      <w:proofErr w:type="spellStart"/>
+      <w:r>
+        <w:t>CamVid</w:t>
+      </w:r>
+      <w:proofErr w:type="spellEnd"/>
+      <w:r>
+        <w:t xml:space="preserve"> (Cambridge-driving Labeled Video Database), a database for interpreting driving scenes and roads. More than ten minutes of excellent 30Hz video are included in the dataset, along with matching semantically tagged images at 1Hz and, in some cases, 15Hz. Each pixel in the dataset is assigned a ground truth label, which is associated </w:t>
       </w:r>
       <w:r>
         <w:t>with one of 32 semantic classes</w:t>
@@ -3368,11 +3988,19 @@
           <w:b/>
         </w:rPr>
       </w:pPr>
-      <w:r>
-        <w:rPr>
-          <w:b/>
-        </w:rPr>
-        <w:t>Youtube-Objects</w:t>
+      <w:proofErr w:type="spellStart"/>
+      <w:r>
+        <w:rPr>
+          <w:b/>
+        </w:rPr>
+        <w:t>Youtube</w:t>
+      </w:r>
+      <w:proofErr w:type="spellEnd"/>
+      <w:r>
+        <w:rPr>
+          <w:b/>
+        </w:rPr>
+        <w:t>-Objects</w:t>
       </w:r>
       <w:r>
         <w:rPr>
@@ -3387,7 +4015,15 @@
         <w:ind w:left="1080"/>
       </w:pPr>
       <w:r>
-        <w:t>The Youtube-Objects</w:t>
+        <w:t xml:space="preserve">The </w:t>
+      </w:r>
+      <w:proofErr w:type="spellStart"/>
+      <w:r>
+        <w:t>Youtube</w:t>
+      </w:r>
+      <w:proofErr w:type="spellEnd"/>
+      <w:r>
+        <w:t>-Objects</w:t>
       </w:r>
       <w:r>
         <w:t xml:space="preserve"> [47]</w:t>
@@ -3399,7 +4035,15 @@
         <w:t xml:space="preserve"> </w:t>
       </w:r>
       <w:r>
-        <w:t>Along with optical flow and superpixels for every frame, the collection also includes tubes, motion segments, bounding-box annotations, and point tracks for some video frames. The dataset is meant for tasks like segmenting and tracking objects in videos as well as learning object class detectors from videos with sparse annotations.</w:t>
+        <w:t xml:space="preserve">Along with optical flow and </w:t>
+      </w:r>
+      <w:proofErr w:type="spellStart"/>
+      <w:r>
+        <w:t>superpixels</w:t>
+      </w:r>
+      <w:proofErr w:type="spellEnd"/>
+      <w:r>
+        <w:t xml:space="preserve"> for every frame, the collection also includes tubes, motion segments, bounding-box annotations, and point tracks for some video frames. The dataset is meant for tasks like segmenting and tracking objects in videos as well as learning object class detectors from videos with sparse annotations.</w:t>
       </w:r>
     </w:p>
     <w:p>
@@ -3462,7 +4106,15 @@
         <w:t xml:space="preserve"> [48]</w:t>
       </w:r>
       <w:r>
-        <w:t xml:space="preserve"> includes 7061 classified material segmentations across 23 material categories in addition to 3 million labeled point samples. The rich surface texture, geometry, lighting, and clutter of real-world materials are captured in the dataset, which spans a wide spectrum of material types like cloth, glass, leather, metal, stone, wood, etc. The OpenSurfaces database, a comprehensively documented catalog of surface appearance, was the source from which the material annotations for the dataset were extracted.</w:t>
+        <w:t xml:space="preserve"> includes 7061 classified material segmentations across 23 material categories in addition to 3 million labeled point samples. The rich surface texture, geometry, lighting, and clutter of real-world materials are captured in the dataset, which spans a wide spectrum of material types like cloth, glass, leather, metal, stone, wood, etc. The </w:t>
+      </w:r>
+      <w:proofErr w:type="spellStart"/>
+      <w:r>
+        <w:t>OpenSurfaces</w:t>
+      </w:r>
+      <w:proofErr w:type="spellEnd"/>
+      <w:r>
+        <w:t xml:space="preserve"> database, a comprehensively documented catalog of surface appearance, was the source from which the material annotations for the dataset were extracted.</w:t>
       </w:r>
       <w:r>
         <w:t xml:space="preserve"> </w:t>
@@ -3519,7 +4171,15 @@
         <w:t xml:space="preserve"> </w:t>
       </w:r>
       <w:r>
-        <w:t>A GPS/IMU inertial navigation system, a Velodyne 3D laser scanner, and high-resolution color and grayscale stereo cameras were installed on the moving platform where the video was captured. Six hours' worth of traffic scenarios from various contexts and circumstances around Karlsruhe, Germany, are included in the collection. For a few of the jobs, the dataset additionally includes evaluation metrics, online benchmarks, and accurate ground truth annotations. For research on mobile robots and autonomous driving, one of the most well-liked and difficult datasets is the KITTI dataset.</w:t>
+        <w:t xml:space="preserve">A GPS/IMU inertial navigation system, a </w:t>
+      </w:r>
+      <w:proofErr w:type="spellStart"/>
+      <w:r>
+        <w:t>Velodyne</w:t>
+      </w:r>
+      <w:proofErr w:type="spellEnd"/>
+      <w:r>
+        <w:t xml:space="preserve"> 3D laser scanner, and high-resolution color and grayscale stereo cameras were installed on the moving platform where the video was captured. Six hours' worth of traffic scenarios from various contexts and circumstances around Karlsruhe, Germany, are included in the collection. For a few of the jobs, the dataset additionally includes evaluation metrics, online benchmarks, and accurate ground truth annotations. For research on mobile robots and autonomous driving, one of the most well-liked and difficult datasets is the KITTI dataset.</w:t>
       </w:r>
     </w:p>
     <w:p>
@@ -3564,7 +4224,15 @@
         <w:t xml:space="preserve"> [50].</w:t>
       </w:r>
       <w:r>
-        <w:t xml:space="preserve"> In order to enhance the features of video conferencing apps, such as face beautifying and backdrop removal, researchers from SaluteDevices in Russia built it. 20,000 mostly indoor images of 8,377 distinct individuals make up the dataset, which also includes fine-grained segmentation masks divided into 9 groups, including skin, hair, eyes, nose, mouth, teeth, beard, spectacles, or background. High-quality and diverse data was intended to be included in the dataset, which was created via crowdsourcing platforms for image collection and labeling.</w:t>
+        <w:t xml:space="preserve"> In order to enhance the features of video conferencing apps, such as face beautifying and backdrop removal, researchers from </w:t>
+      </w:r>
+      <w:proofErr w:type="spellStart"/>
+      <w:r>
+        <w:t>SaluteDevices</w:t>
+      </w:r>
+      <w:proofErr w:type="spellEnd"/>
+      <w:r>
+        <w:t xml:space="preserve"> in Russia built it. 20,000 mostly indoor images of 8,377 distinct individuals make up the dataset, which also includes fine-grained segmentation masks divided into 9 groups, including skin, hair, eyes, nose, mouth, teeth, beard, spectacles, or background. High-quality and diverse data was intended to be included in the dataset, which was created via crowdsourcing platforms for image collection and labeling.</w:t>
       </w:r>
       <w:r>
         <w:t xml:space="preserve"> </w:t>
@@ -3613,7 +4281,21 @@
           <w:b/>
         </w:rPr>
         <w:lastRenderedPageBreak/>
-        <w:t>Densely-Annotated VIdeo Segmentation (DAVIS)</w:t>
+        <w:t xml:space="preserve">Densely-Annotated </w:t>
+      </w:r>
+      <w:proofErr w:type="spellStart"/>
+      <w:r>
+        <w:rPr>
+          <w:b/>
+        </w:rPr>
+        <w:t>VIdeo</w:t>
+      </w:r>
+      <w:proofErr w:type="spellEnd"/>
+      <w:r>
+        <w:rPr>
+          <w:b/>
+        </w:rPr>
+        <w:t xml:space="preserve"> Segmentation (DAVIS)</w:t>
       </w:r>
       <w:r>
         <w:rPr>
@@ -3628,7 +4310,15 @@
         <w:ind w:left="1080"/>
       </w:pPr>
       <w:r>
-        <w:t xml:space="preserve">A high-quality and high-resolution dataset for the job of video object segmentation is the Densely-Annotated VIdeo Segmentation (DAVIS) </w:t>
+        <w:t xml:space="preserve">A high-quality and high-resolution dataset for the job of video object segmentation is the Densely-Annotated </w:t>
+      </w:r>
+      <w:proofErr w:type="spellStart"/>
+      <w:r>
+        <w:t>VIdeo</w:t>
+      </w:r>
+      <w:proofErr w:type="spellEnd"/>
+      <w:r>
+        <w:t xml:space="preserve"> Segmentation (DAVIS) </w:t>
       </w:r>
       <w:r>
         <w:t xml:space="preserve">[51] </w:t>
@@ -3718,7 +4408,15 @@
         <w:t xml:space="preserve"> [53]</w:t>
       </w:r>
       <w:r>
-        <w:t xml:space="preserve"> comprises 111 RGB-D pictures of diverse indoor scenarios featuring various kinds of items, including cylinders, boxes, and obscured objects. The ground truth annotation, color image, and depth image for every entry are provided by the dataset. In order to facilitate the assessment of object segmentation techniques that make use of both color and depth information, Andreas Richtsfeld of the Automation and Control Institute at TU Wien generated the dataset. One training set of 45 images and one test set of 66 images each make up the two subsets of the dataset.</w:t>
+        <w:t xml:space="preserve"> comprises 111 RGB-D pictures of diverse indoor scenarios featuring various kinds of items, including cylinders, boxes, and obscured objects. The ground truth annotation, color image, and depth image for every entry are provided by the dataset. In order to facilitate the assessment of object segmentation techniques that make use of both color and depth information, Andreas </w:t>
+      </w:r>
+      <w:proofErr w:type="spellStart"/>
+      <w:r>
+        <w:t>Richtsfeld</w:t>
+      </w:r>
+      <w:proofErr w:type="spellEnd"/>
+      <w:r>
+        <w:t xml:space="preserve"> of the Automation and Control Institute at TU Wien generated the dataset. One training set of 45 images and one test set of 66 images each make up the two subsets of the dataset.</w:t>
       </w:r>
     </w:p>
     <w:p>
@@ -3757,7 +4455,15 @@
         <w:t xml:space="preserve"> [54]</w:t>
       </w:r>
       <w:r>
-        <w:t xml:space="preserve"> is a set of 715 outdoor images with pixel-level annotations for both semantic and geometric classes. The images are roughly 320 by 240 pixels in size, and each image has at least one foreground object and the location of the horizon. The images are taken from four publicly available datasets, which are LabelMe, MSRC, PASCAL VOC, and Geometric Context; the semantic classes are sky, tree, road, grass, water, building, mountain, and foreground object; the geometric classes are sky, horizontal, and vertical; the dataset also includes distinct image regions and the horizon position for each image. The dataset is intended to be used for evaluating techniques for both geometric and semantic scene understanding.</w:t>
+        <w:t xml:space="preserve"> is a set of 715 outdoor images with pixel-level annotations for both semantic and geometric classes. The images are roughly 320 by 240 pixels in size, and each image has at least one foreground object and the location of the horizon. The images are taken from four publicly available datasets, which are </w:t>
+      </w:r>
+      <w:proofErr w:type="spellStart"/>
+      <w:r>
+        <w:t>LabelMe</w:t>
+      </w:r>
+      <w:proofErr w:type="spellEnd"/>
+      <w:r>
+        <w:t>, MSRC, PASCAL VOC, and Geometric Context; the semantic classes are sky, tree, road, grass, water, building, mountain, and foreground object; the geometric classes are sky, horizontal, and vertical; the dataset also includes distinct image regions and the horizon position for each image. The dataset is intended to be used for evaluating techniques for both geometric and semantic scene understanding.</w:t>
       </w:r>
     </w:p>
     <w:p>
@@ -3802,7 +4508,15 @@
         <w:t xml:space="preserve"> [55]</w:t>
       </w:r>
       <w:r>
-        <w:t xml:space="preserve"> are categorized into 51 groups. An synchronized and aligned 640x480 RGB and depth image recording device, similar to the Kinect, was used to record this dataset at 30 frames per second. Video sequences were recorded for a complete rotation while each object was positioned on a turntable. Each object is shown in three different video sequences, each shot from a different height so that the object can be seen from several horizon-facing views. All 300 items' ground truth pose data is also included in the dataset. The collection can be applied to a number of tasks, including pose estimation, object detection, segmentation, and scene comprehension.</w:t>
+        <w:t xml:space="preserve"> are categorized into 51 groups. </w:t>
+      </w:r>
+      <w:proofErr w:type="gramStart"/>
+      <w:r>
+        <w:t>An</w:t>
+      </w:r>
+      <w:proofErr w:type="gramEnd"/>
+      <w:r>
+        <w:t xml:space="preserve"> synchronized and aligned 640x480 RGB and depth image recording device, similar to the Kinect, was used to record this dataset at 30 frames per second. Video sequences were recorded for a complete rotation while each object was positioned on a turntable. Each object is shown in three different video sequences, each shot from a different height so that the object can be seen from several horizon-facing views. All 300 items' ground truth pose data is also included in the dataset. The collection can be applied to a number of tasks, including pose estimation, object detection, segmentation, and scene comprehension.</w:t>
       </w:r>
     </w:p>
     <w:p>
@@ -3866,7 +4580,103 @@
           <w:sz w:val="16"/>
           <w:szCs w:val="16"/>
         </w:rPr>
-        <w:t>A. Garcia-Garcia, S. Orts-Escolano, S. Oprea, V. Villena-Martinez, and J. G. Rodr ́ıguez, “A review on deep learning techniques applied to semantic segmentation,” CoRR, vol. abs/1704.06857, 2017.</w:t>
+        <w:t>A. Garcia-Garcia, S. Orts-</w:t>
+      </w:r>
+      <w:proofErr w:type="spellStart"/>
+      <w:r>
+        <w:rPr>
+          <w:sz w:val="16"/>
+          <w:szCs w:val="16"/>
+        </w:rPr>
+        <w:t>Escolano</w:t>
+      </w:r>
+      <w:proofErr w:type="spellEnd"/>
+      <w:r>
+        <w:rPr>
+          <w:sz w:val="16"/>
+          <w:szCs w:val="16"/>
+        </w:rPr>
+        <w:t xml:space="preserve">, S. </w:t>
+      </w:r>
+      <w:proofErr w:type="spellStart"/>
+      <w:r>
+        <w:rPr>
+          <w:sz w:val="16"/>
+          <w:szCs w:val="16"/>
+        </w:rPr>
+        <w:t>Oprea</w:t>
+      </w:r>
+      <w:proofErr w:type="spellEnd"/>
+      <w:r>
+        <w:rPr>
+          <w:sz w:val="16"/>
+          <w:szCs w:val="16"/>
+        </w:rPr>
+        <w:t xml:space="preserve">, V. </w:t>
+      </w:r>
+      <w:proofErr w:type="spellStart"/>
+      <w:r>
+        <w:rPr>
+          <w:sz w:val="16"/>
+          <w:szCs w:val="16"/>
+        </w:rPr>
+        <w:t>Villena</w:t>
+      </w:r>
+      <w:proofErr w:type="spellEnd"/>
+      <w:r>
+        <w:rPr>
+          <w:sz w:val="16"/>
+          <w:szCs w:val="16"/>
+        </w:rPr>
+        <w:t xml:space="preserve">-Martinez, and J. G. </w:t>
+      </w:r>
+      <w:proofErr w:type="spellStart"/>
+      <w:r>
+        <w:rPr>
+          <w:sz w:val="16"/>
+          <w:szCs w:val="16"/>
+        </w:rPr>
+        <w:t>Rodr</w:t>
+      </w:r>
+      <w:proofErr w:type="spellEnd"/>
+      <w:r>
+        <w:rPr>
+          <w:sz w:val="16"/>
+          <w:szCs w:val="16"/>
+        </w:rPr>
+        <w:t xml:space="preserve"> ́</w:t>
+      </w:r>
+      <w:proofErr w:type="spellStart"/>
+      <w:r>
+        <w:rPr>
+          <w:sz w:val="16"/>
+          <w:szCs w:val="16"/>
+        </w:rPr>
+        <w:t>ıguez</w:t>
+      </w:r>
+      <w:proofErr w:type="spellEnd"/>
+      <w:r>
+        <w:rPr>
+          <w:sz w:val="16"/>
+          <w:szCs w:val="16"/>
+        </w:rPr>
+        <w:t xml:space="preserve">, “A review on deep learning techniques applied to semantic segmentation,” </w:t>
+      </w:r>
+      <w:proofErr w:type="spellStart"/>
+      <w:r>
+        <w:rPr>
+          <w:sz w:val="16"/>
+          <w:szCs w:val="16"/>
+        </w:rPr>
+        <w:t>CoRR</w:t>
+      </w:r>
+      <w:proofErr w:type="spellEnd"/>
+      <w:r>
+        <w:rPr>
+          <w:sz w:val="16"/>
+          <w:szCs w:val="16"/>
+        </w:rPr>
+        <w:t>, vol. abs/1704.06857, 2017.</w:t>
       </w:r>
     </w:p>
     <w:p>
@@ -3886,7 +4696,23 @@
           <w:sz w:val="16"/>
           <w:szCs w:val="16"/>
         </w:rPr>
-        <w:t>H. Yu, Z. Yang, L. Tan, Y. Wang, W. Sun, M. Sun, and Y. Tang, “Methods and datasets on semantic segmentation: A review,” Neurocomputing, vol. 304, pp. 82–103, 2018. [Online]. Available: https://www.sciencedirect.com/science/article/pii/S0925231218304077</w:t>
+        <w:t xml:space="preserve">H. Yu, Z. Yang, L. Tan, Y. Wang, W. Sun, M. Sun, and Y. Tang, “Methods and datasets on semantic segmentation: A review,” </w:t>
+      </w:r>
+      <w:proofErr w:type="spellStart"/>
+      <w:r>
+        <w:rPr>
+          <w:sz w:val="16"/>
+          <w:szCs w:val="16"/>
+        </w:rPr>
+        <w:t>Neurocomputing</w:t>
+      </w:r>
+      <w:proofErr w:type="spellEnd"/>
+      <w:r>
+        <w:rPr>
+          <w:sz w:val="16"/>
+          <w:szCs w:val="16"/>
+        </w:rPr>
+        <w:t>, vol. 304, pp. 82–103, 2018. [Online]. Available: https://www.sciencedirect.com/science/article/pii/S0925231218304077</w:t>
       </w:r>
     </w:p>
     <w:p>
@@ -3906,9 +4732,121 @@
           <w:sz w:val="16"/>
           <w:szCs w:val="16"/>
         </w:rPr>
-        <w:t xml:space="preserve">B. Emek Soylu, M. S. Guzel, G. E. Bostanci, F. Ekinci, T. Asuroglu, and K. Acici, “Deep-learning-based approaches for semantic segmentation of natural scene images: A review,” Electronics, vol. 12, no. 12, 2023. [Online]. Available: </w:t>
-      </w:r>
-      <w:hyperlink r:id="rId26" w:history="1">
+        <w:t xml:space="preserve">B. </w:t>
+      </w:r>
+      <w:proofErr w:type="spellStart"/>
+      <w:r>
+        <w:rPr>
+          <w:sz w:val="16"/>
+          <w:szCs w:val="16"/>
+        </w:rPr>
+        <w:t>Emek</w:t>
+      </w:r>
+      <w:proofErr w:type="spellEnd"/>
+      <w:r>
+        <w:rPr>
+          <w:sz w:val="16"/>
+          <w:szCs w:val="16"/>
+        </w:rPr>
+        <w:t xml:space="preserve"> </w:t>
+      </w:r>
+      <w:proofErr w:type="spellStart"/>
+      <w:r>
+        <w:rPr>
+          <w:sz w:val="16"/>
+          <w:szCs w:val="16"/>
+        </w:rPr>
+        <w:t>Soylu</w:t>
+      </w:r>
+      <w:proofErr w:type="spellEnd"/>
+      <w:r>
+        <w:rPr>
+          <w:sz w:val="16"/>
+          <w:szCs w:val="16"/>
+        </w:rPr>
+        <w:t xml:space="preserve">, M. S. </w:t>
+      </w:r>
+      <w:proofErr w:type="spellStart"/>
+      <w:r>
+        <w:rPr>
+          <w:sz w:val="16"/>
+          <w:szCs w:val="16"/>
+        </w:rPr>
+        <w:t>Guzel</w:t>
+      </w:r>
+      <w:proofErr w:type="spellEnd"/>
+      <w:r>
+        <w:rPr>
+          <w:sz w:val="16"/>
+          <w:szCs w:val="16"/>
+        </w:rPr>
+        <w:t xml:space="preserve">, G. E. </w:t>
+      </w:r>
+      <w:proofErr w:type="spellStart"/>
+      <w:r>
+        <w:rPr>
+          <w:sz w:val="16"/>
+          <w:szCs w:val="16"/>
+        </w:rPr>
+        <w:t>Bostanci</w:t>
+      </w:r>
+      <w:proofErr w:type="spellEnd"/>
+      <w:r>
+        <w:rPr>
+          <w:sz w:val="16"/>
+          <w:szCs w:val="16"/>
+        </w:rPr>
+        <w:t xml:space="preserve">, F. </w:t>
+      </w:r>
+      <w:proofErr w:type="spellStart"/>
+      <w:r>
+        <w:rPr>
+          <w:sz w:val="16"/>
+          <w:szCs w:val="16"/>
+        </w:rPr>
+        <w:t>Ekinci</w:t>
+      </w:r>
+      <w:proofErr w:type="spellEnd"/>
+      <w:r>
+        <w:rPr>
+          <w:sz w:val="16"/>
+          <w:szCs w:val="16"/>
+        </w:rPr>
+        <w:t xml:space="preserve">, T. </w:t>
+      </w:r>
+      <w:proofErr w:type="spellStart"/>
+      <w:r>
+        <w:rPr>
+          <w:sz w:val="16"/>
+          <w:szCs w:val="16"/>
+        </w:rPr>
+        <w:t>Asuroglu</w:t>
+      </w:r>
+      <w:proofErr w:type="spellEnd"/>
+      <w:r>
+        <w:rPr>
+          <w:sz w:val="16"/>
+          <w:szCs w:val="16"/>
+        </w:rPr>
+        <w:t xml:space="preserve">, and K. </w:t>
+      </w:r>
+      <w:proofErr w:type="spellStart"/>
+      <w:r>
+        <w:rPr>
+          <w:sz w:val="16"/>
+          <w:szCs w:val="16"/>
+        </w:rPr>
+        <w:t>Acici</w:t>
+      </w:r>
+      <w:proofErr w:type="spellEnd"/>
+      <w:r>
+        <w:rPr>
+          <w:sz w:val="16"/>
+          <w:szCs w:val="16"/>
+        </w:rPr>
+        <w:t xml:space="preserve">, “Deep-learning-based approaches for semantic segmentation of natural scene images: A review,” Electronics, vol. 12, no. 12, 2023. [Online]. Available: </w:t>
+      </w:r>
+      <w:hyperlink r:id="rId25" w:history="1">
         <w:r>
           <w:rPr>
             <w:rStyle w:val="Hyperlink"/>
@@ -3937,7 +4875,23 @@
           <w:szCs w:val="16"/>
         </w:rPr>
         <w:lastRenderedPageBreak/>
-        <w:t>Y. Guo, Y. Liu, T. Georgiou, and M. S. Lew, “A review of semantic segmentation using deep neural networks,” International Journal of Multimedia Information Retrieval, vol. 7, no. 2, pp. 87–93, Jun 2018</w:t>
+        <w:t xml:space="preserve">Y. </w:t>
+      </w:r>
+      <w:proofErr w:type="spellStart"/>
+      <w:r>
+        <w:rPr>
+          <w:sz w:val="16"/>
+          <w:szCs w:val="16"/>
+        </w:rPr>
+        <w:t>Guo</w:t>
+      </w:r>
+      <w:proofErr w:type="spellEnd"/>
+      <w:r>
+        <w:rPr>
+          <w:sz w:val="16"/>
+          <w:szCs w:val="16"/>
+        </w:rPr>
+        <w:t>, Y. Liu, T. Georgiou, and M. S. Lew, “A review of semantic segmentation using deep neural networks,” International Journal of Multimedia Information Retrieval, vol. 7, no. 2, pp. 87–93, Jun 2018</w:t>
       </w:r>
     </w:p>
     <w:p>
@@ -3957,7 +4911,71 @@
           <w:sz w:val="16"/>
           <w:szCs w:val="16"/>
         </w:rPr>
-        <w:t>M. Oberweger, P. Wohlhart, and V. Lepetit, “Hands deep in deep learning for hand pose estimation,” arXiv preprint arXiv:1502.06807, 2015.</w:t>
+        <w:t xml:space="preserve">M. </w:t>
+      </w:r>
+      <w:proofErr w:type="spellStart"/>
+      <w:r>
+        <w:rPr>
+          <w:sz w:val="16"/>
+          <w:szCs w:val="16"/>
+        </w:rPr>
+        <w:t>Oberweger</w:t>
+      </w:r>
+      <w:proofErr w:type="spellEnd"/>
+      <w:r>
+        <w:rPr>
+          <w:sz w:val="16"/>
+          <w:szCs w:val="16"/>
+        </w:rPr>
+        <w:t xml:space="preserve">, P. </w:t>
+      </w:r>
+      <w:proofErr w:type="spellStart"/>
+      <w:r>
+        <w:rPr>
+          <w:sz w:val="16"/>
+          <w:szCs w:val="16"/>
+        </w:rPr>
+        <w:t>Wohlhart</w:t>
+      </w:r>
+      <w:proofErr w:type="spellEnd"/>
+      <w:r>
+        <w:rPr>
+          <w:sz w:val="16"/>
+          <w:szCs w:val="16"/>
+        </w:rPr>
+        <w:t xml:space="preserve">, and V. </w:t>
+      </w:r>
+      <w:proofErr w:type="spellStart"/>
+      <w:r>
+        <w:rPr>
+          <w:sz w:val="16"/>
+          <w:szCs w:val="16"/>
+        </w:rPr>
+        <w:t>Lepetit</w:t>
+      </w:r>
+      <w:proofErr w:type="spellEnd"/>
+      <w:r>
+        <w:rPr>
+          <w:sz w:val="16"/>
+          <w:szCs w:val="16"/>
+        </w:rPr>
+        <w:t xml:space="preserve">, “Hands deep in deep learning for hand pose estimation,” </w:t>
+      </w:r>
+      <w:proofErr w:type="spellStart"/>
+      <w:r>
+        <w:rPr>
+          <w:sz w:val="16"/>
+          <w:szCs w:val="16"/>
+        </w:rPr>
+        <w:t>arXiv</w:t>
+      </w:r>
+      <w:proofErr w:type="spellEnd"/>
+      <w:r>
+        <w:rPr>
+          <w:sz w:val="16"/>
+          <w:szCs w:val="16"/>
+        </w:rPr>
+        <w:t xml:space="preserve"> preprint arXiv:1502.06807, 2015.</w:t>
       </w:r>
     </w:p>
     <w:p>
@@ -3977,7 +4995,103 @@
           <w:sz w:val="16"/>
           <w:szCs w:val="16"/>
         </w:rPr>
-        <w:t>M. Cordts, M. Omran, S. Ramos, T. Rehfeld, M. Enzweiler, R. Benenson, U. Franke, S. Roth, and B. Schiele, “The cityscapes dataset for semantic urban scene understanding,” in Proceedings of the IEEE Conference on Computer Vision and Pattern Recognition, 2016, pp. 3213–3223.</w:t>
+        <w:t xml:space="preserve">M. </w:t>
+      </w:r>
+      <w:proofErr w:type="spellStart"/>
+      <w:r>
+        <w:rPr>
+          <w:sz w:val="16"/>
+          <w:szCs w:val="16"/>
+        </w:rPr>
+        <w:t>Cordts</w:t>
+      </w:r>
+      <w:proofErr w:type="spellEnd"/>
+      <w:r>
+        <w:rPr>
+          <w:sz w:val="16"/>
+          <w:szCs w:val="16"/>
+        </w:rPr>
+        <w:t xml:space="preserve">, M. </w:t>
+      </w:r>
+      <w:proofErr w:type="spellStart"/>
+      <w:r>
+        <w:rPr>
+          <w:sz w:val="16"/>
+          <w:szCs w:val="16"/>
+        </w:rPr>
+        <w:t>Omran</w:t>
+      </w:r>
+      <w:proofErr w:type="spellEnd"/>
+      <w:r>
+        <w:rPr>
+          <w:sz w:val="16"/>
+          <w:szCs w:val="16"/>
+        </w:rPr>
+        <w:t xml:space="preserve">, S. Ramos, T. </w:t>
+      </w:r>
+      <w:proofErr w:type="spellStart"/>
+      <w:r>
+        <w:rPr>
+          <w:sz w:val="16"/>
+          <w:szCs w:val="16"/>
+        </w:rPr>
+        <w:t>Rehfeld</w:t>
+      </w:r>
+      <w:proofErr w:type="spellEnd"/>
+      <w:r>
+        <w:rPr>
+          <w:sz w:val="16"/>
+          <w:szCs w:val="16"/>
+        </w:rPr>
+        <w:t xml:space="preserve">, M. </w:t>
+      </w:r>
+      <w:proofErr w:type="spellStart"/>
+      <w:r>
+        <w:rPr>
+          <w:sz w:val="16"/>
+          <w:szCs w:val="16"/>
+        </w:rPr>
+        <w:t>Enzweiler</w:t>
+      </w:r>
+      <w:proofErr w:type="spellEnd"/>
+      <w:r>
+        <w:rPr>
+          <w:sz w:val="16"/>
+          <w:szCs w:val="16"/>
+        </w:rPr>
+        <w:t xml:space="preserve">, R. </w:t>
+      </w:r>
+      <w:proofErr w:type="spellStart"/>
+      <w:r>
+        <w:rPr>
+          <w:sz w:val="16"/>
+          <w:szCs w:val="16"/>
+        </w:rPr>
+        <w:t>Benenson</w:t>
+      </w:r>
+      <w:proofErr w:type="spellEnd"/>
+      <w:r>
+        <w:rPr>
+          <w:sz w:val="16"/>
+          <w:szCs w:val="16"/>
+        </w:rPr>
+        <w:t xml:space="preserve">, U. Franke, S. Roth, and B. </w:t>
+      </w:r>
+      <w:proofErr w:type="spellStart"/>
+      <w:r>
+        <w:rPr>
+          <w:sz w:val="16"/>
+          <w:szCs w:val="16"/>
+        </w:rPr>
+        <w:t>Schiele</w:t>
+      </w:r>
+      <w:proofErr w:type="spellEnd"/>
+      <w:r>
+        <w:rPr>
+          <w:sz w:val="16"/>
+          <w:szCs w:val="16"/>
+        </w:rPr>
+        <w:t>, “The cityscapes dataset for semantic urban scene understanding,” in Proceedings of the IEEE Conference on Computer Vision and Pattern Recognition, 2016, pp. 3213–3223.</w:t>
       </w:r>
     </w:p>
     <w:p>
@@ -3997,7 +5111,39 @@
           <w:sz w:val="16"/>
           <w:szCs w:val="16"/>
         </w:rPr>
-        <w:t>A. Geiger, P. Lenz, and R. Urtasun, “Are we ready for autonomous driving? the kitti vision benchmark suite,” in 2012 IEEE Conference on Computer Vision and Pattern Recognition, June 2012, pp. 3354–3361</w:t>
+        <w:t xml:space="preserve">A. Geiger, P. Lenz, and R. </w:t>
+      </w:r>
+      <w:proofErr w:type="spellStart"/>
+      <w:r>
+        <w:rPr>
+          <w:sz w:val="16"/>
+          <w:szCs w:val="16"/>
+        </w:rPr>
+        <w:t>Urtasun</w:t>
+      </w:r>
+      <w:proofErr w:type="spellEnd"/>
+      <w:r>
+        <w:rPr>
+          <w:sz w:val="16"/>
+          <w:szCs w:val="16"/>
+        </w:rPr>
+        <w:t xml:space="preserve">, “Are we ready for autonomous driving? the </w:t>
+      </w:r>
+      <w:proofErr w:type="spellStart"/>
+      <w:r>
+        <w:rPr>
+          <w:sz w:val="16"/>
+          <w:szCs w:val="16"/>
+        </w:rPr>
+        <w:t>kitti</w:t>
+      </w:r>
+      <w:proofErr w:type="spellEnd"/>
+      <w:r>
+        <w:rPr>
+          <w:sz w:val="16"/>
+          <w:szCs w:val="16"/>
+        </w:rPr>
+        <w:t xml:space="preserve"> vision benchmark suite,” in 2012 IEEE Conference on Computer Vision and Pattern Recognition, June 2012, pp. 3354–3361</w:t>
       </w:r>
     </w:p>
     <w:p>
@@ -4017,7 +5163,55 @@
           <w:sz w:val="16"/>
           <w:szCs w:val="16"/>
         </w:rPr>
-        <w:t>A. Ess, T. Muller, H. Grabner, and L. J. Van Gool, “Segmentation- ¨ based urban traffic scene understanding.” in BMVC, vol. 1, 2009, p. 2.</w:t>
+        <w:t xml:space="preserve">A. </w:t>
+      </w:r>
+      <w:proofErr w:type="spellStart"/>
+      <w:r>
+        <w:rPr>
+          <w:sz w:val="16"/>
+          <w:szCs w:val="16"/>
+        </w:rPr>
+        <w:t>Ess</w:t>
+      </w:r>
+      <w:proofErr w:type="spellEnd"/>
+      <w:r>
+        <w:rPr>
+          <w:sz w:val="16"/>
+          <w:szCs w:val="16"/>
+        </w:rPr>
+        <w:t xml:space="preserve">, T. Muller, H. </w:t>
+      </w:r>
+      <w:proofErr w:type="spellStart"/>
+      <w:r>
+        <w:rPr>
+          <w:sz w:val="16"/>
+          <w:szCs w:val="16"/>
+        </w:rPr>
+        <w:t>Grabner</w:t>
+      </w:r>
+      <w:proofErr w:type="spellEnd"/>
+      <w:r>
+        <w:rPr>
+          <w:sz w:val="16"/>
+          <w:szCs w:val="16"/>
+        </w:rPr>
+        <w:t xml:space="preserve">, and L. J. Van </w:t>
+      </w:r>
+      <w:proofErr w:type="spellStart"/>
+      <w:r>
+        <w:rPr>
+          <w:sz w:val="16"/>
+          <w:szCs w:val="16"/>
+        </w:rPr>
+        <w:t>Gool</w:t>
+      </w:r>
+      <w:proofErr w:type="spellEnd"/>
+      <w:r>
+        <w:rPr>
+          <w:sz w:val="16"/>
+          <w:szCs w:val="16"/>
+        </w:rPr>
+        <w:t>, “Segmentation- ¨ based urban traffic scene understanding.” in BMVC, vol. 1, 2009, p. 2.</w:t>
       </w:r>
     </w:p>
     <w:p>
@@ -4037,7 +5231,55 @@
           <w:sz w:val="16"/>
           <w:szCs w:val="16"/>
         </w:rPr>
-        <w:t>Y. Yoon, H.-G. Jeon, D. Yoo, J.-Y. Lee, and I. So Kweon, “Learning a deep convolutional network for light-field image superresolution,” in Proceedings of the IEEE International Conference on</w:t>
+        <w:t xml:space="preserve">Y. Yoon, H.-G. Jeon, D. </w:t>
+      </w:r>
+      <w:proofErr w:type="spellStart"/>
+      <w:r>
+        <w:rPr>
+          <w:sz w:val="16"/>
+          <w:szCs w:val="16"/>
+        </w:rPr>
+        <w:t>Yoo</w:t>
+      </w:r>
+      <w:proofErr w:type="spellEnd"/>
+      <w:r>
+        <w:rPr>
+          <w:sz w:val="16"/>
+          <w:szCs w:val="16"/>
+        </w:rPr>
+        <w:t xml:space="preserve">, J.-Y. Lee, and I. So </w:t>
+      </w:r>
+      <w:proofErr w:type="spellStart"/>
+      <w:r>
+        <w:rPr>
+          <w:sz w:val="16"/>
+          <w:szCs w:val="16"/>
+        </w:rPr>
+        <w:t>Kweon</w:t>
+      </w:r>
+      <w:proofErr w:type="spellEnd"/>
+      <w:r>
+        <w:rPr>
+          <w:sz w:val="16"/>
+          <w:szCs w:val="16"/>
+        </w:rPr>
+        <w:t xml:space="preserve">, “Learning a deep convolutional network for light-field image </w:t>
+      </w:r>
+      <w:proofErr w:type="spellStart"/>
+      <w:r>
+        <w:rPr>
+          <w:sz w:val="16"/>
+          <w:szCs w:val="16"/>
+        </w:rPr>
+        <w:t>superresolution</w:t>
+      </w:r>
+      <w:proofErr w:type="spellEnd"/>
+      <w:r>
+        <w:rPr>
+          <w:sz w:val="16"/>
+          <w:szCs w:val="16"/>
+        </w:rPr>
+        <w:t>,” in Proceedings of the IEEE International Conference on</w:t>
       </w:r>
       <w:r>
         <w:rPr>
@@ -4105,7 +5347,39 @@
           <w:sz w:val="16"/>
           <w:szCs w:val="16"/>
         </w:rPr>
-        <w:t>N. Dalal, B. Triggs, Histograms of oriented gradients for human detection, in:</w:t>
+        <w:t xml:space="preserve">N. </w:t>
+      </w:r>
+      <w:proofErr w:type="spellStart"/>
+      <w:r>
+        <w:rPr>
+          <w:sz w:val="16"/>
+          <w:szCs w:val="16"/>
+        </w:rPr>
+        <w:t>Dalal</w:t>
+      </w:r>
+      <w:proofErr w:type="spellEnd"/>
+      <w:r>
+        <w:rPr>
+          <w:sz w:val="16"/>
+          <w:szCs w:val="16"/>
+        </w:rPr>
+        <w:t xml:space="preserve">, B. </w:t>
+      </w:r>
+      <w:proofErr w:type="spellStart"/>
+      <w:r>
+        <w:rPr>
+          <w:sz w:val="16"/>
+          <w:szCs w:val="16"/>
+        </w:rPr>
+        <w:t>Triggs</w:t>
+      </w:r>
+      <w:proofErr w:type="spellEnd"/>
+      <w:r>
+        <w:rPr>
+          <w:sz w:val="16"/>
+          <w:szCs w:val="16"/>
+        </w:rPr>
+        <w:t>, Histograms of oriented gradients for human detection, in:</w:t>
       </w:r>
       <w:r>
         <w:rPr>
@@ -4187,7 +5461,23 @@
           <w:sz w:val="16"/>
           <w:szCs w:val="16"/>
         </w:rPr>
-        <w:t>S. Gupta, P. Arbelaez, J. Malik, Perceptual organization and recognition of indoor scenes from RGB-D images, in: Proceedings of the IEEE Conference on</w:t>
+        <w:t xml:space="preserve">S. Gupta, P. </w:t>
+      </w:r>
+      <w:proofErr w:type="spellStart"/>
+      <w:r>
+        <w:rPr>
+          <w:sz w:val="16"/>
+          <w:szCs w:val="16"/>
+        </w:rPr>
+        <w:t>Arbelaez</w:t>
+      </w:r>
+      <w:proofErr w:type="spellEnd"/>
+      <w:r>
+        <w:rPr>
+          <w:sz w:val="16"/>
+          <w:szCs w:val="16"/>
+        </w:rPr>
+        <w:t>, J. Malik, Perceptual organization and recognition of indoor scenes from RGB-D images, in: Proceedings of the IEEE Conference on</w:t>
       </w:r>
       <w:r>
         <w:rPr>
@@ -4221,7 +5511,55 @@
           <w:sz w:val="16"/>
           <w:szCs w:val="16"/>
         </w:rPr>
-        <w:t>A. Krizhevsky, I. Sutskever, G.E. Hinton, Imagenet classification with deep</w:t>
+        <w:t xml:space="preserve">A. </w:t>
+      </w:r>
+      <w:proofErr w:type="spellStart"/>
+      <w:r>
+        <w:rPr>
+          <w:sz w:val="16"/>
+          <w:szCs w:val="16"/>
+        </w:rPr>
+        <w:t>Krizhevsky</w:t>
+      </w:r>
+      <w:proofErr w:type="spellEnd"/>
+      <w:r>
+        <w:rPr>
+          <w:sz w:val="16"/>
+          <w:szCs w:val="16"/>
+        </w:rPr>
+        <w:t xml:space="preserve">, I. </w:t>
+      </w:r>
+      <w:proofErr w:type="spellStart"/>
+      <w:r>
+        <w:rPr>
+          <w:sz w:val="16"/>
+          <w:szCs w:val="16"/>
+        </w:rPr>
+        <w:t>Sutskever</w:t>
+      </w:r>
+      <w:proofErr w:type="spellEnd"/>
+      <w:r>
+        <w:rPr>
+          <w:sz w:val="16"/>
+          <w:szCs w:val="16"/>
+        </w:rPr>
+        <w:t xml:space="preserve">, G.E. Hinton, </w:t>
+      </w:r>
+      <w:proofErr w:type="spellStart"/>
+      <w:r>
+        <w:rPr>
+          <w:sz w:val="16"/>
+          <w:szCs w:val="16"/>
+        </w:rPr>
+        <w:t>Imagenet</w:t>
+      </w:r>
+      <w:proofErr w:type="spellEnd"/>
+      <w:r>
+        <w:rPr>
+          <w:sz w:val="16"/>
+          <w:szCs w:val="16"/>
+        </w:rPr>
+        <w:t xml:space="preserve"> classification with deep</w:t>
       </w:r>
       <w:r>
         <w:rPr>
@@ -4255,7 +5593,23 @@
           <w:sz w:val="16"/>
           <w:szCs w:val="16"/>
         </w:rPr>
-        <w:t>K. Simonyan, A. Zisserman, Very deep convolutional networks for large-scale image recognition, arXiv:1409.1556(2014).</w:t>
+        <w:t xml:space="preserve">K. </w:t>
+      </w:r>
+      <w:proofErr w:type="spellStart"/>
+      <w:r>
+        <w:rPr>
+          <w:sz w:val="16"/>
+          <w:szCs w:val="16"/>
+        </w:rPr>
+        <w:t>Simonyan</w:t>
+      </w:r>
+      <w:proofErr w:type="spellEnd"/>
+      <w:r>
+        <w:rPr>
+          <w:sz w:val="16"/>
+          <w:szCs w:val="16"/>
+        </w:rPr>
+        <w:t>, A. Zisserman, Very deep convolutional networks for large-scale image recognition, arXiv:1409.1556(2014).</w:t>
       </w:r>
     </w:p>
     <w:p>
@@ -4275,8 +5629,49 @@
           <w:sz w:val="16"/>
           <w:szCs w:val="16"/>
         </w:rPr>
-        <w:t>G.E. Hinton, S. Osindero, Y.-W. Teh, A fast learning algorithm for deep belief nets, Neural Comput</w:t>
-      </w:r>
+        <w:t xml:space="preserve">G.E. Hinton, S. </w:t>
+      </w:r>
+      <w:proofErr w:type="spellStart"/>
+      <w:r>
+        <w:rPr>
+          <w:sz w:val="16"/>
+          <w:szCs w:val="16"/>
+        </w:rPr>
+        <w:t>Osindero</w:t>
+      </w:r>
+      <w:proofErr w:type="spellEnd"/>
+      <w:r>
+        <w:rPr>
+          <w:sz w:val="16"/>
+          <w:szCs w:val="16"/>
+        </w:rPr>
+        <w:t xml:space="preserve">, Y.-W. </w:t>
+      </w:r>
+      <w:proofErr w:type="spellStart"/>
+      <w:r>
+        <w:rPr>
+          <w:sz w:val="16"/>
+          <w:szCs w:val="16"/>
+        </w:rPr>
+        <w:t>Teh</w:t>
+      </w:r>
+      <w:proofErr w:type="spellEnd"/>
+      <w:r>
+        <w:rPr>
+          <w:sz w:val="16"/>
+          <w:szCs w:val="16"/>
+        </w:rPr>
+        <w:t xml:space="preserve">, A fast learning algorithm for deep belief nets, Neural </w:t>
+      </w:r>
+      <w:proofErr w:type="spellStart"/>
+      <w:r>
+        <w:rPr>
+          <w:sz w:val="16"/>
+          <w:szCs w:val="16"/>
+        </w:rPr>
+        <w:t>Comput</w:t>
+      </w:r>
+      <w:proofErr w:type="spellEnd"/>
       <w:r>
         <w:rPr>
           <w:sz w:val="16"/>
@@ -4302,7 +5697,39 @@
           <w:sz w:val="16"/>
           <w:szCs w:val="16"/>
         </w:rPr>
-        <w:t>Y. LeCun, Y. Bengio, G. Hinton, Deep learning, Nature 521 (7553) (2015) 436–444</w:t>
+        <w:t xml:space="preserve">Y. </w:t>
+      </w:r>
+      <w:proofErr w:type="spellStart"/>
+      <w:r>
+        <w:rPr>
+          <w:sz w:val="16"/>
+          <w:szCs w:val="16"/>
+        </w:rPr>
+        <w:t>LeCun</w:t>
+      </w:r>
+      <w:proofErr w:type="spellEnd"/>
+      <w:r>
+        <w:rPr>
+          <w:sz w:val="16"/>
+          <w:szCs w:val="16"/>
+        </w:rPr>
+        <w:t xml:space="preserve">, Y. </w:t>
+      </w:r>
+      <w:proofErr w:type="spellStart"/>
+      <w:r>
+        <w:rPr>
+          <w:sz w:val="16"/>
+          <w:szCs w:val="16"/>
+        </w:rPr>
+        <w:t>Bengio</w:t>
+      </w:r>
+      <w:proofErr w:type="spellEnd"/>
+      <w:r>
+        <w:rPr>
+          <w:sz w:val="16"/>
+          <w:szCs w:val="16"/>
+        </w:rPr>
+        <w:t>, G. Hinton, Deep learning, Nature 521 (7553) (2015) 436–444</w:t>
       </w:r>
     </w:p>
     <w:p>
@@ -4322,8 +5749,97 @@
           <w:sz w:val="16"/>
           <w:szCs w:val="16"/>
         </w:rPr>
-        <w:t>C. Farabet, C. Couprie, L. Najman, Y. LeCun, Learning hierarchical features for scene labeling, IEEE Trans. Pattern Anal. Mach. Intell</w:t>
-      </w:r>
+        <w:t xml:space="preserve">C. </w:t>
+      </w:r>
+      <w:proofErr w:type="spellStart"/>
+      <w:r>
+        <w:rPr>
+          <w:sz w:val="16"/>
+          <w:szCs w:val="16"/>
+        </w:rPr>
+        <w:t>Farabet</w:t>
+      </w:r>
+      <w:proofErr w:type="spellEnd"/>
+      <w:r>
+        <w:rPr>
+          <w:sz w:val="16"/>
+          <w:szCs w:val="16"/>
+        </w:rPr>
+        <w:t xml:space="preserve">, C. </w:t>
+      </w:r>
+      <w:proofErr w:type="spellStart"/>
+      <w:r>
+        <w:rPr>
+          <w:sz w:val="16"/>
+          <w:szCs w:val="16"/>
+        </w:rPr>
+        <w:t>Couprie</w:t>
+      </w:r>
+      <w:proofErr w:type="spellEnd"/>
+      <w:r>
+        <w:rPr>
+          <w:sz w:val="16"/>
+          <w:szCs w:val="16"/>
+        </w:rPr>
+        <w:t xml:space="preserve">, L. </w:t>
+      </w:r>
+      <w:proofErr w:type="spellStart"/>
+      <w:r>
+        <w:rPr>
+          <w:sz w:val="16"/>
+          <w:szCs w:val="16"/>
+        </w:rPr>
+        <w:t>Najman</w:t>
+      </w:r>
+      <w:proofErr w:type="spellEnd"/>
+      <w:r>
+        <w:rPr>
+          <w:sz w:val="16"/>
+          <w:szCs w:val="16"/>
+        </w:rPr>
+        <w:t xml:space="preserve">, Y. </w:t>
+      </w:r>
+      <w:proofErr w:type="spellStart"/>
+      <w:r>
+        <w:rPr>
+          <w:sz w:val="16"/>
+          <w:szCs w:val="16"/>
+        </w:rPr>
+        <w:t>LeCun</w:t>
+      </w:r>
+      <w:proofErr w:type="spellEnd"/>
+      <w:r>
+        <w:rPr>
+          <w:sz w:val="16"/>
+          <w:szCs w:val="16"/>
+        </w:rPr>
+        <w:t xml:space="preserve">, </w:t>
+      </w:r>
+      <w:proofErr w:type="gramStart"/>
+      <w:r>
+        <w:rPr>
+          <w:sz w:val="16"/>
+          <w:szCs w:val="16"/>
+        </w:rPr>
+        <w:t>Learning</w:t>
+      </w:r>
+      <w:proofErr w:type="gramEnd"/>
+      <w:r>
+        <w:rPr>
+          <w:sz w:val="16"/>
+          <w:szCs w:val="16"/>
+        </w:rPr>
+        <w:t xml:space="preserve"> hierarchical features for scene labeling, IEEE Trans. Pattern Anal. Mach. </w:t>
+      </w:r>
+      <w:proofErr w:type="spellStart"/>
+      <w:r>
+        <w:rPr>
+          <w:sz w:val="16"/>
+          <w:szCs w:val="16"/>
+        </w:rPr>
+        <w:t>Intell</w:t>
+      </w:r>
+      <w:proofErr w:type="spellEnd"/>
       <w:r>
         <w:rPr>
           <w:sz w:val="16"/>
@@ -4349,7 +5865,23 @@
           <w:sz w:val="16"/>
           <w:szCs w:val="16"/>
         </w:rPr>
-        <w:t>L.-C. Chen, G. Papandreou, I. Kokkinos, K. Murphy, A.L. Yuille, Semantic image segmentation with deep convolutional nets and fully connected CRFs, arXiv:1412.7062(2014).</w:t>
+        <w:t xml:space="preserve">L.-C. Chen, G. Papandreou, I. Kokkinos, K. Murphy, A.L. </w:t>
+      </w:r>
+      <w:proofErr w:type="spellStart"/>
+      <w:r>
+        <w:rPr>
+          <w:sz w:val="16"/>
+          <w:szCs w:val="16"/>
+        </w:rPr>
+        <w:t>Yuille</w:t>
+      </w:r>
+      <w:proofErr w:type="spellEnd"/>
+      <w:r>
+        <w:rPr>
+          <w:sz w:val="16"/>
+          <w:szCs w:val="16"/>
+        </w:rPr>
+        <w:t>, Semantic image segmentation with deep convolutional nets and fully connected CRFs, arXiv:1412.7062(2014).</w:t>
       </w:r>
     </w:p>
     <w:p>
@@ -4369,7 +5901,23 @@
           <w:sz w:val="16"/>
           <w:szCs w:val="16"/>
         </w:rPr>
-        <w:t>R. Girshick, J. Donahue, T. Darrell, J. Malik, Rich feature hierarchies for accurate object detection and semantic segmentation, in: Proceedings of the IEEE Conference on Computer Vision and Pattern Recognition, 2014, pp. 580–587.</w:t>
+        <w:t xml:space="preserve">R. </w:t>
+      </w:r>
+      <w:proofErr w:type="spellStart"/>
+      <w:r>
+        <w:rPr>
+          <w:sz w:val="16"/>
+          <w:szCs w:val="16"/>
+        </w:rPr>
+        <w:t>Girshick</w:t>
+      </w:r>
+      <w:proofErr w:type="spellEnd"/>
+      <w:r>
+        <w:rPr>
+          <w:sz w:val="16"/>
+          <w:szCs w:val="16"/>
+        </w:rPr>
+        <w:t>, J. Donahue, T. Darrell, J. Malik, Rich feature hierarchies for accurate object detection and semantic segmentation, in: Proceedings of the IEEE Conference on Computer Vision and Pattern Recognition, 2014, pp. 580–587.</w:t>
       </w:r>
     </w:p>
     <w:p>
@@ -4389,7 +5937,23 @@
           <w:sz w:val="16"/>
           <w:szCs w:val="16"/>
         </w:rPr>
-        <w:t>D. Eigen, R. Fergus, Predicting depth, surface normals and semantic labels with a common multi-scale convolutional architecture, in: Proceedings of the IEEE International Conference on Computer Vision, 2015, pp. 2650–2658.</w:t>
+        <w:t xml:space="preserve">D. Eigen, R. Fergus, Predicting depth, surface </w:t>
+      </w:r>
+      <w:proofErr w:type="spellStart"/>
+      <w:r>
+        <w:rPr>
+          <w:sz w:val="16"/>
+          <w:szCs w:val="16"/>
+        </w:rPr>
+        <w:t>normals</w:t>
+      </w:r>
+      <w:proofErr w:type="spellEnd"/>
+      <w:r>
+        <w:rPr>
+          <w:sz w:val="16"/>
+          <w:szCs w:val="16"/>
+        </w:rPr>
+        <w:t xml:space="preserve"> and semantic labels with a common multi-scale convolutional architecture, in: Proceedings of the IEEE International Conference on Computer Vision, 2015, pp. 2650–2658.</w:t>
       </w:r>
     </w:p>
     <w:p>
@@ -4409,7 +5973,71 @@
           <w:sz w:val="16"/>
           <w:szCs w:val="16"/>
         </w:rPr>
-        <w:t>Y. LeCun, L. Bottou, Y. Bengio, P. Haffner, Gradient-based learning applied to document recognition, Proc. IEEE 86 (11) (1998) 2278–2324</w:t>
+        <w:t xml:space="preserve">Y. </w:t>
+      </w:r>
+      <w:proofErr w:type="spellStart"/>
+      <w:r>
+        <w:rPr>
+          <w:sz w:val="16"/>
+          <w:szCs w:val="16"/>
+        </w:rPr>
+        <w:t>LeCun</w:t>
+      </w:r>
+      <w:proofErr w:type="spellEnd"/>
+      <w:r>
+        <w:rPr>
+          <w:sz w:val="16"/>
+          <w:szCs w:val="16"/>
+        </w:rPr>
+        <w:t xml:space="preserve">, L. </w:t>
+      </w:r>
+      <w:proofErr w:type="spellStart"/>
+      <w:r>
+        <w:rPr>
+          <w:sz w:val="16"/>
+          <w:szCs w:val="16"/>
+        </w:rPr>
+        <w:t>Bottou</w:t>
+      </w:r>
+      <w:proofErr w:type="spellEnd"/>
+      <w:r>
+        <w:rPr>
+          <w:sz w:val="16"/>
+          <w:szCs w:val="16"/>
+        </w:rPr>
+        <w:t xml:space="preserve">, Y. </w:t>
+      </w:r>
+      <w:proofErr w:type="spellStart"/>
+      <w:r>
+        <w:rPr>
+          <w:sz w:val="16"/>
+          <w:szCs w:val="16"/>
+        </w:rPr>
+        <w:t>Bengio</w:t>
+      </w:r>
+      <w:proofErr w:type="spellEnd"/>
+      <w:r>
+        <w:rPr>
+          <w:sz w:val="16"/>
+          <w:szCs w:val="16"/>
+        </w:rPr>
+        <w:t xml:space="preserve">, P. </w:t>
+      </w:r>
+      <w:proofErr w:type="spellStart"/>
+      <w:r>
+        <w:rPr>
+          <w:sz w:val="16"/>
+          <w:szCs w:val="16"/>
+        </w:rPr>
+        <w:t>Haffner</w:t>
+      </w:r>
+      <w:proofErr w:type="spellEnd"/>
+      <w:r>
+        <w:rPr>
+          <w:sz w:val="16"/>
+          <w:szCs w:val="16"/>
+        </w:rPr>
+        <w:t>, Gradient-based learning applied to document recognition, Proc. IEEE 86 (11) (1998) 2278–2324</w:t>
       </w:r>
     </w:p>
     <w:p>
@@ -4429,7 +6057,71 @@
           <w:sz w:val="16"/>
           <w:szCs w:val="16"/>
         </w:rPr>
-        <w:t>J. Shotton, J. Winn, C. Rother, A. Criminisi, Textonboost: joint appearance, shape and context modeling for multi-class object recognition and segmentation, in: Proceedings of the European conference on compu</w:t>
+        <w:t xml:space="preserve">J. </w:t>
+      </w:r>
+      <w:proofErr w:type="spellStart"/>
+      <w:r>
+        <w:rPr>
+          <w:sz w:val="16"/>
+          <w:szCs w:val="16"/>
+        </w:rPr>
+        <w:t>Shotton</w:t>
+      </w:r>
+      <w:proofErr w:type="spellEnd"/>
+      <w:r>
+        <w:rPr>
+          <w:sz w:val="16"/>
+          <w:szCs w:val="16"/>
+        </w:rPr>
+        <w:t xml:space="preserve">, J. Winn, C. </w:t>
+      </w:r>
+      <w:proofErr w:type="spellStart"/>
+      <w:r>
+        <w:rPr>
+          <w:sz w:val="16"/>
+          <w:szCs w:val="16"/>
+        </w:rPr>
+        <w:t>Rother</w:t>
+      </w:r>
+      <w:proofErr w:type="spellEnd"/>
+      <w:r>
+        <w:rPr>
+          <w:sz w:val="16"/>
+          <w:szCs w:val="16"/>
+        </w:rPr>
+        <w:t xml:space="preserve">, A. </w:t>
+      </w:r>
+      <w:proofErr w:type="spellStart"/>
+      <w:r>
+        <w:rPr>
+          <w:sz w:val="16"/>
+          <w:szCs w:val="16"/>
+        </w:rPr>
+        <w:t>Criminisi</w:t>
+      </w:r>
+      <w:proofErr w:type="spellEnd"/>
+      <w:r>
+        <w:rPr>
+          <w:sz w:val="16"/>
+          <w:szCs w:val="16"/>
+        </w:rPr>
+        <w:t xml:space="preserve">, </w:t>
+      </w:r>
+      <w:proofErr w:type="spellStart"/>
+      <w:r>
+        <w:rPr>
+          <w:sz w:val="16"/>
+          <w:szCs w:val="16"/>
+        </w:rPr>
+        <w:t>Textonboost</w:t>
+      </w:r>
+      <w:proofErr w:type="spellEnd"/>
+      <w:r>
+        <w:rPr>
+          <w:sz w:val="16"/>
+          <w:szCs w:val="16"/>
+        </w:rPr>
+        <w:t>: joint appearance, shape and context modeling for multi-class object recognition and segmentation, in: Proceedings of the European conference on compu</w:t>
       </w:r>
       <w:r>
         <w:rPr>
@@ -4456,7 +6148,55 @@
           <w:sz w:val="16"/>
           <w:szCs w:val="16"/>
         </w:rPr>
-        <w:t>P. Kohli, P.H. Torr, Robust higher order potentials for enforcing label consistency, Int. J. Comput. V</w:t>
+        <w:t xml:space="preserve">P. </w:t>
+      </w:r>
+      <w:proofErr w:type="spellStart"/>
+      <w:r>
+        <w:rPr>
+          <w:sz w:val="16"/>
+          <w:szCs w:val="16"/>
+        </w:rPr>
+        <w:t>Kohli</w:t>
+      </w:r>
+      <w:proofErr w:type="spellEnd"/>
+      <w:r>
+        <w:rPr>
+          <w:sz w:val="16"/>
+          <w:szCs w:val="16"/>
+        </w:rPr>
+        <w:t xml:space="preserve">, P.H. </w:t>
+      </w:r>
+      <w:proofErr w:type="spellStart"/>
+      <w:r>
+        <w:rPr>
+          <w:sz w:val="16"/>
+          <w:szCs w:val="16"/>
+        </w:rPr>
+        <w:t>Torr</w:t>
+      </w:r>
+      <w:proofErr w:type="spellEnd"/>
+      <w:r>
+        <w:rPr>
+          <w:sz w:val="16"/>
+          <w:szCs w:val="16"/>
+        </w:rPr>
+        <w:t xml:space="preserve">, Robust higher order potentials for enforcing label consistency, Int. J. </w:t>
+      </w:r>
+      <w:proofErr w:type="spellStart"/>
+      <w:r>
+        <w:rPr>
+          <w:sz w:val="16"/>
+          <w:szCs w:val="16"/>
+        </w:rPr>
+        <w:t>Comput</w:t>
+      </w:r>
+      <w:proofErr w:type="spellEnd"/>
+      <w:r>
+        <w:rPr>
+          <w:sz w:val="16"/>
+          <w:szCs w:val="16"/>
+        </w:rPr>
+        <w:t>. V</w:t>
       </w:r>
       <w:r>
         <w:rPr>
@@ -4483,7 +6223,55 @@
           <w:sz w:val="16"/>
           <w:szCs w:val="16"/>
         </w:rPr>
-        <w:t>L. Ladick, C. Russell, P. Kohli, P.H. Torr, Associative hierarchical CRFs for object class image segmentation, in: Proceedings of the IEEE International Conference on Computer Vision, 2009, pp. 739–746.</w:t>
+        <w:t xml:space="preserve">L. </w:t>
+      </w:r>
+      <w:proofErr w:type="spellStart"/>
+      <w:r>
+        <w:rPr>
+          <w:sz w:val="16"/>
+          <w:szCs w:val="16"/>
+        </w:rPr>
+        <w:t>Ladick</w:t>
+      </w:r>
+      <w:proofErr w:type="spellEnd"/>
+      <w:r>
+        <w:rPr>
+          <w:sz w:val="16"/>
+          <w:szCs w:val="16"/>
+        </w:rPr>
+        <w:t xml:space="preserve">, C. Russell, P. </w:t>
+      </w:r>
+      <w:proofErr w:type="spellStart"/>
+      <w:r>
+        <w:rPr>
+          <w:sz w:val="16"/>
+          <w:szCs w:val="16"/>
+        </w:rPr>
+        <w:t>Kohli</w:t>
+      </w:r>
+      <w:proofErr w:type="spellEnd"/>
+      <w:r>
+        <w:rPr>
+          <w:sz w:val="16"/>
+          <w:szCs w:val="16"/>
+        </w:rPr>
+        <w:t xml:space="preserve">, P.H. </w:t>
+      </w:r>
+      <w:proofErr w:type="spellStart"/>
+      <w:r>
+        <w:rPr>
+          <w:sz w:val="16"/>
+          <w:szCs w:val="16"/>
+        </w:rPr>
+        <w:t>Torr</w:t>
+      </w:r>
+      <w:proofErr w:type="spellEnd"/>
+      <w:r>
+        <w:rPr>
+          <w:sz w:val="16"/>
+          <w:szCs w:val="16"/>
+        </w:rPr>
+        <w:t>, Associative hierarchical CRFs for object class image segmentation, in: Proceedings of the IEEE International Conference on Computer Vision, 2009, pp. 739–746.</w:t>
       </w:r>
     </w:p>
     <w:p>
@@ -4503,7 +6291,39 @@
           <w:sz w:val="16"/>
           <w:szCs w:val="16"/>
         </w:rPr>
-        <w:t>J. Verbeek, B. Triggs, Region classification with Markov field aspect models, in: Proceedings of the IEEE Conference on Computer Vision and Pattern Recognition, 2007, pp. 1–8.</w:t>
+        <w:t xml:space="preserve">J. </w:t>
+      </w:r>
+      <w:proofErr w:type="spellStart"/>
+      <w:r>
+        <w:rPr>
+          <w:sz w:val="16"/>
+          <w:szCs w:val="16"/>
+        </w:rPr>
+        <w:t>Verbeek</w:t>
+      </w:r>
+      <w:proofErr w:type="spellEnd"/>
+      <w:r>
+        <w:rPr>
+          <w:sz w:val="16"/>
+          <w:szCs w:val="16"/>
+        </w:rPr>
+        <w:t xml:space="preserve">, B. </w:t>
+      </w:r>
+      <w:proofErr w:type="spellStart"/>
+      <w:r>
+        <w:rPr>
+          <w:sz w:val="16"/>
+          <w:szCs w:val="16"/>
+        </w:rPr>
+        <w:t>Triggs</w:t>
+      </w:r>
+      <w:proofErr w:type="spellEnd"/>
+      <w:r>
+        <w:rPr>
+          <w:sz w:val="16"/>
+          <w:szCs w:val="16"/>
+        </w:rPr>
+        <w:t>, Region classification with Markov field aspect models, in: Proceedings of the IEEE Conference on Computer Vision and Pattern Recognition, 2007, pp. 1–8.</w:t>
       </w:r>
     </w:p>
     <w:p>
@@ -4523,7 +6343,55 @@
           <w:sz w:val="16"/>
           <w:szCs w:val="16"/>
         </w:rPr>
-        <w:t>M. Oquab, L. Bottou, I. Laptev, and J. Sivic, “Learning and transferring mid-level image representations using convolutional neural networks,” in Proceedings of the IEEE conference on computer vision and pattern recogn</w:t>
+        <w:t xml:space="preserve">M. </w:t>
+      </w:r>
+      <w:proofErr w:type="spellStart"/>
+      <w:r>
+        <w:rPr>
+          <w:sz w:val="16"/>
+          <w:szCs w:val="16"/>
+        </w:rPr>
+        <w:t>Oquab</w:t>
+      </w:r>
+      <w:proofErr w:type="spellEnd"/>
+      <w:r>
+        <w:rPr>
+          <w:sz w:val="16"/>
+          <w:szCs w:val="16"/>
+        </w:rPr>
+        <w:t xml:space="preserve">, L. </w:t>
+      </w:r>
+      <w:proofErr w:type="spellStart"/>
+      <w:r>
+        <w:rPr>
+          <w:sz w:val="16"/>
+          <w:szCs w:val="16"/>
+        </w:rPr>
+        <w:t>Bottou</w:t>
+      </w:r>
+      <w:proofErr w:type="spellEnd"/>
+      <w:r>
+        <w:rPr>
+          <w:sz w:val="16"/>
+          <w:szCs w:val="16"/>
+        </w:rPr>
+        <w:t xml:space="preserve">, I. Laptev, and J. </w:t>
+      </w:r>
+      <w:proofErr w:type="spellStart"/>
+      <w:r>
+        <w:rPr>
+          <w:sz w:val="16"/>
+          <w:szCs w:val="16"/>
+        </w:rPr>
+        <w:t>Sivic</w:t>
+      </w:r>
+      <w:proofErr w:type="spellEnd"/>
+      <w:r>
+        <w:rPr>
+          <w:sz w:val="16"/>
+          <w:szCs w:val="16"/>
+        </w:rPr>
+        <w:t>, “Learning and transferring mid-level image representations using convolutional neural networks,” in Proceedings of the IEEE conference on computer vision and pattern recogn</w:t>
       </w:r>
       <w:r>
         <w:rPr>
@@ -4550,7 +6418,55 @@
           <w:sz w:val="16"/>
           <w:szCs w:val="16"/>
         </w:rPr>
-        <w:t>J. Yosinski, J. Clune, Y. Bengio, and H. Lipson, “How transferable are features in deep neural networks?” in Advances in neural information processing systems, 2014, pp. 3320–3328.</w:t>
+        <w:t xml:space="preserve">J. </w:t>
+      </w:r>
+      <w:proofErr w:type="spellStart"/>
+      <w:r>
+        <w:rPr>
+          <w:sz w:val="16"/>
+          <w:szCs w:val="16"/>
+        </w:rPr>
+        <w:t>Yosinski</w:t>
+      </w:r>
+      <w:proofErr w:type="spellEnd"/>
+      <w:r>
+        <w:rPr>
+          <w:sz w:val="16"/>
+          <w:szCs w:val="16"/>
+        </w:rPr>
+        <w:t xml:space="preserve">, J. </w:t>
+      </w:r>
+      <w:proofErr w:type="spellStart"/>
+      <w:r>
+        <w:rPr>
+          <w:sz w:val="16"/>
+          <w:szCs w:val="16"/>
+        </w:rPr>
+        <w:t>Clune</w:t>
+      </w:r>
+      <w:proofErr w:type="spellEnd"/>
+      <w:r>
+        <w:rPr>
+          <w:sz w:val="16"/>
+          <w:szCs w:val="16"/>
+        </w:rPr>
+        <w:t xml:space="preserve">, Y. </w:t>
+      </w:r>
+      <w:proofErr w:type="spellStart"/>
+      <w:r>
+        <w:rPr>
+          <w:sz w:val="16"/>
+          <w:szCs w:val="16"/>
+        </w:rPr>
+        <w:t>Bengio</w:t>
+      </w:r>
+      <w:proofErr w:type="spellEnd"/>
+      <w:r>
+        <w:rPr>
+          <w:sz w:val="16"/>
+          <w:szCs w:val="16"/>
+        </w:rPr>
+        <w:t>, and H. Lipson, “How transferable are features in deep neural networks?” in Advances in neural information processing systems, 2014, pp. 3320–3328.</w:t>
       </w:r>
     </w:p>
     <w:p>
@@ -4570,9 +6486,57 @@
           <w:sz w:val="16"/>
           <w:szCs w:val="16"/>
         </w:rPr>
-        <w:t xml:space="preserve">S. C. Wong, A. Gatt, V. Stamatescu, and M. D. McDonnell, “Understanding data augmentation for classification: when to warp?” CoRR, vol. abs/1609.08764, 2016. [Online]. Available: </w:t>
-      </w:r>
-      <w:hyperlink r:id="rId27" w:history="1">
+        <w:t xml:space="preserve">S. C. Wong, A. </w:t>
+      </w:r>
+      <w:proofErr w:type="spellStart"/>
+      <w:r>
+        <w:rPr>
+          <w:sz w:val="16"/>
+          <w:szCs w:val="16"/>
+        </w:rPr>
+        <w:t>Gatt</w:t>
+      </w:r>
+      <w:proofErr w:type="spellEnd"/>
+      <w:r>
+        <w:rPr>
+          <w:sz w:val="16"/>
+          <w:szCs w:val="16"/>
+        </w:rPr>
+        <w:t xml:space="preserve">, V. </w:t>
+      </w:r>
+      <w:proofErr w:type="spellStart"/>
+      <w:r>
+        <w:rPr>
+          <w:sz w:val="16"/>
+          <w:szCs w:val="16"/>
+        </w:rPr>
+        <w:t>Stamatescu</w:t>
+      </w:r>
+      <w:proofErr w:type="spellEnd"/>
+      <w:r>
+        <w:rPr>
+          <w:sz w:val="16"/>
+          <w:szCs w:val="16"/>
+        </w:rPr>
+        <w:t xml:space="preserve">, and M. D. McDonnell, “Understanding data augmentation for classification: when to warp?” </w:t>
+      </w:r>
+      <w:proofErr w:type="spellStart"/>
+      <w:r>
+        <w:rPr>
+          <w:sz w:val="16"/>
+          <w:szCs w:val="16"/>
+        </w:rPr>
+        <w:t>CoRR</w:t>
+      </w:r>
+      <w:proofErr w:type="spellEnd"/>
+      <w:r>
+        <w:rPr>
+          <w:sz w:val="16"/>
+          <w:szCs w:val="16"/>
+        </w:rPr>
+        <w:t xml:space="preserve">, vol. abs/1609.08764, 2016. [Online]. Available: </w:t>
+      </w:r>
+      <w:hyperlink r:id="rId26" w:history="1">
         <w:r>
           <w:rPr>
             <w:rStyle w:val="Hyperlink"/>
@@ -4615,12 +6579,37 @@
           <w:szCs w:val="16"/>
         </w:rPr>
       </w:pPr>
-      <w:r>
-        <w:rPr>
-          <w:sz w:val="16"/>
-          <w:szCs w:val="16"/>
-        </w:rPr>
-        <w:t>Arbeláez, P.; Pont-Tuset, J.; Barron, J.T.; Marques, F.; Malik, J. Multiscale combinatorial grouping. In Proceedings of the IEEE Conference on Computer Vision and Pattern Recognition, Columbus, OH, USA, 23–28 June 2014; pp. 328–335.</w:t>
+      <w:proofErr w:type="spellStart"/>
+      <w:r>
+        <w:rPr>
+          <w:sz w:val="16"/>
+          <w:szCs w:val="16"/>
+        </w:rPr>
+        <w:t>Arbeláez</w:t>
+      </w:r>
+      <w:proofErr w:type="spellEnd"/>
+      <w:r>
+        <w:rPr>
+          <w:sz w:val="16"/>
+          <w:szCs w:val="16"/>
+        </w:rPr>
+        <w:t>, P.; Pont-</w:t>
+      </w:r>
+      <w:proofErr w:type="spellStart"/>
+      <w:r>
+        <w:rPr>
+          <w:sz w:val="16"/>
+          <w:szCs w:val="16"/>
+        </w:rPr>
+        <w:t>Tuset</w:t>
+      </w:r>
+      <w:proofErr w:type="spellEnd"/>
+      <w:r>
+        <w:rPr>
+          <w:sz w:val="16"/>
+          <w:szCs w:val="16"/>
+        </w:rPr>
+        <w:t>, J.; Barron, J.T.; Marques, F.; Malik, J. Multiscale combinatorial grouping. In Proceedings of the IEEE Conference on Computer Vision and Pattern Recognition, Columbus, OH, USA, 23–28 June 2014; pp. 328–335.</w:t>
       </w:r>
     </w:p>
     <w:p>
@@ -4635,12 +6624,37 @@
           <w:szCs w:val="16"/>
         </w:rPr>
       </w:pPr>
-      <w:r>
-        <w:rPr>
-          <w:sz w:val="16"/>
-          <w:szCs w:val="16"/>
-        </w:rPr>
-        <w:t>Simonyan, K.; Zisserman, A. Very deep convolutional networks for large-scale image recognition. arXiv 2014, arXiv:1409.1556.</w:t>
+      <w:proofErr w:type="spellStart"/>
+      <w:r>
+        <w:rPr>
+          <w:sz w:val="16"/>
+          <w:szCs w:val="16"/>
+        </w:rPr>
+        <w:t>Simonyan</w:t>
+      </w:r>
+      <w:proofErr w:type="spellEnd"/>
+      <w:r>
+        <w:rPr>
+          <w:sz w:val="16"/>
+          <w:szCs w:val="16"/>
+        </w:rPr>
+        <w:t xml:space="preserve">, K.; Zisserman, A. Very deep convolutional networks for large-scale image recognition. </w:t>
+      </w:r>
+      <w:proofErr w:type="spellStart"/>
+      <w:r>
+        <w:rPr>
+          <w:sz w:val="16"/>
+          <w:szCs w:val="16"/>
+        </w:rPr>
+        <w:t>arXiv</w:t>
+      </w:r>
+      <w:proofErr w:type="spellEnd"/>
+      <w:r>
+        <w:rPr>
+          <w:sz w:val="16"/>
+          <w:szCs w:val="16"/>
+        </w:rPr>
+        <w:t xml:space="preserve"> 2014, arXiv:1409.1556.</w:t>
       </w:r>
     </w:p>
     <w:p>
@@ -4660,7 +6674,119 @@
           <w:sz w:val="16"/>
           <w:szCs w:val="16"/>
         </w:rPr>
-        <w:t>C. Szegedy, W. Liu, Y. Jia, P. Sermanet, S. Reed, D. Anguelov, D. Erhan, V. Vanhoucke, and A. Rabinovich, “Going deeper with convolutions,” in Proceedings of the IEEE Conference on Computer Vision and Pattern Recognition, 2015, pp. 1–9.</w:t>
+        <w:t xml:space="preserve">C. </w:t>
+      </w:r>
+      <w:proofErr w:type="spellStart"/>
+      <w:r>
+        <w:rPr>
+          <w:sz w:val="16"/>
+          <w:szCs w:val="16"/>
+        </w:rPr>
+        <w:t>Szegedy</w:t>
+      </w:r>
+      <w:proofErr w:type="spellEnd"/>
+      <w:r>
+        <w:rPr>
+          <w:sz w:val="16"/>
+          <w:szCs w:val="16"/>
+        </w:rPr>
+        <w:t xml:space="preserve">, W. Liu, Y. </w:t>
+      </w:r>
+      <w:proofErr w:type="spellStart"/>
+      <w:r>
+        <w:rPr>
+          <w:sz w:val="16"/>
+          <w:szCs w:val="16"/>
+        </w:rPr>
+        <w:t>Jia</w:t>
+      </w:r>
+      <w:proofErr w:type="spellEnd"/>
+      <w:r>
+        <w:rPr>
+          <w:sz w:val="16"/>
+          <w:szCs w:val="16"/>
+        </w:rPr>
+        <w:t xml:space="preserve">, P. </w:t>
+      </w:r>
+      <w:proofErr w:type="spellStart"/>
+      <w:r>
+        <w:rPr>
+          <w:sz w:val="16"/>
+          <w:szCs w:val="16"/>
+        </w:rPr>
+        <w:t>Sermanet</w:t>
+      </w:r>
+      <w:proofErr w:type="spellEnd"/>
+      <w:r>
+        <w:rPr>
+          <w:sz w:val="16"/>
+          <w:szCs w:val="16"/>
+        </w:rPr>
+        <w:t xml:space="preserve">, S. Reed, D. </w:t>
+      </w:r>
+      <w:proofErr w:type="spellStart"/>
+      <w:r>
+        <w:rPr>
+          <w:sz w:val="16"/>
+          <w:szCs w:val="16"/>
+        </w:rPr>
+        <w:t>Anguelov</w:t>
+      </w:r>
+      <w:proofErr w:type="spellEnd"/>
+      <w:r>
+        <w:rPr>
+          <w:sz w:val="16"/>
+          <w:szCs w:val="16"/>
+        </w:rPr>
+        <w:t xml:space="preserve">, D. </w:t>
+      </w:r>
+      <w:proofErr w:type="spellStart"/>
+      <w:r>
+        <w:rPr>
+          <w:sz w:val="16"/>
+          <w:szCs w:val="16"/>
+        </w:rPr>
+        <w:t>Erhan</w:t>
+      </w:r>
+      <w:proofErr w:type="spellEnd"/>
+      <w:r>
+        <w:rPr>
+          <w:sz w:val="16"/>
+          <w:szCs w:val="16"/>
+        </w:rPr>
+        <w:t xml:space="preserve">, V. </w:t>
+      </w:r>
+      <w:proofErr w:type="spellStart"/>
+      <w:r>
+        <w:rPr>
+          <w:sz w:val="16"/>
+          <w:szCs w:val="16"/>
+        </w:rPr>
+        <w:t>Vanhoucke</w:t>
+      </w:r>
+      <w:proofErr w:type="spellEnd"/>
+      <w:r>
+        <w:rPr>
+          <w:sz w:val="16"/>
+          <w:szCs w:val="16"/>
+        </w:rPr>
+        <w:t xml:space="preserve">, and A. </w:t>
+      </w:r>
+      <w:proofErr w:type="spellStart"/>
+      <w:r>
+        <w:rPr>
+          <w:sz w:val="16"/>
+          <w:szCs w:val="16"/>
+        </w:rPr>
+        <w:t>Rabinovich</w:t>
+      </w:r>
+      <w:proofErr w:type="spellEnd"/>
+      <w:r>
+        <w:rPr>
+          <w:sz w:val="16"/>
+          <w:szCs w:val="16"/>
+        </w:rPr>
+        <w:t>, “Going deeper with convolutions,” in Proceedings of the IEEE Conference on Computer Vision and Pattern Recognition, 2015, pp. 1–9.</w:t>
       </w:r>
     </w:p>
     <w:p>
@@ -4680,7 +6806,23 @@
           <w:sz w:val="16"/>
           <w:szCs w:val="16"/>
         </w:rPr>
-        <w:t>Zhou, Bolei et al. “Scene Parsing through ADE20K Dataset.” </w:t>
+        <w:t xml:space="preserve">Zhou, </w:t>
+      </w:r>
+      <w:proofErr w:type="spellStart"/>
+      <w:r>
+        <w:rPr>
+          <w:sz w:val="16"/>
+          <w:szCs w:val="16"/>
+        </w:rPr>
+        <w:t>Bolei</w:t>
+      </w:r>
+      <w:proofErr w:type="spellEnd"/>
+      <w:r>
+        <w:rPr>
+          <w:sz w:val="16"/>
+          <w:szCs w:val="16"/>
+        </w:rPr>
+        <w:t xml:space="preserve"> et al. “Scene Parsing through ADE20K Dataset.” </w:t>
       </w:r>
       <w:r>
         <w:rPr>
@@ -4736,7 +6878,23 @@
           <w:sz w:val="16"/>
           <w:szCs w:val="16"/>
         </w:rPr>
-        <w:t>"The PASCAL Visual Object Classes Challenge 2007 (VOC2007)" by M. Everingham et al.</w:t>
+        <w:t xml:space="preserve">"The PASCAL Visual Object Classes Challenge 2007 (VOC2007)" by M. </w:t>
+      </w:r>
+      <w:proofErr w:type="spellStart"/>
+      <w:r>
+        <w:rPr>
+          <w:sz w:val="16"/>
+          <w:szCs w:val="16"/>
+        </w:rPr>
+        <w:t>Everingham</w:t>
+      </w:r>
+      <w:proofErr w:type="spellEnd"/>
+      <w:r>
+        <w:rPr>
+          <w:sz w:val="16"/>
+          <w:szCs w:val="16"/>
+        </w:rPr>
+        <w:t xml:space="preserve"> et al.</w:t>
       </w:r>
     </w:p>
     <w:p>
@@ -4756,7 +6914,23 @@
           <w:sz w:val="16"/>
           <w:szCs w:val="16"/>
         </w:rPr>
-        <w:t>“The Role of Context for Object Detection and Semantic Segmentation in the Wild” by Mottaghi et al.</w:t>
+        <w:t xml:space="preserve">“The Role of Context for Object Detection and Semantic Segmentation in the Wild” by </w:t>
+      </w:r>
+      <w:proofErr w:type="spellStart"/>
+      <w:r>
+        <w:rPr>
+          <w:sz w:val="16"/>
+          <w:szCs w:val="16"/>
+        </w:rPr>
+        <w:t>Mottaghi</w:t>
+      </w:r>
+      <w:proofErr w:type="spellEnd"/>
+      <w:r>
+        <w:rPr>
+          <w:sz w:val="16"/>
+          <w:szCs w:val="16"/>
+        </w:rPr>
+        <w:t xml:space="preserve"> et al.</w:t>
       </w:r>
     </w:p>
     <w:p>
@@ -4836,8 +7010,49 @@
           <w:sz w:val="16"/>
           <w:szCs w:val="16"/>
         </w:rPr>
-        <w:t>“SUN3D: A Database of Big Spaces Reconstructed Using SfM and Object Labels” by Jianxiong Xiao, Andrew Owens, and Antonio Torralba</w:t>
-      </w:r>
+        <w:t xml:space="preserve">“SUN3D: A Database of Big Spaces Reconstructed Using </w:t>
+      </w:r>
+      <w:proofErr w:type="spellStart"/>
+      <w:r>
+        <w:rPr>
+          <w:sz w:val="16"/>
+          <w:szCs w:val="16"/>
+        </w:rPr>
+        <w:t>SfM</w:t>
+      </w:r>
+      <w:proofErr w:type="spellEnd"/>
+      <w:r>
+        <w:rPr>
+          <w:sz w:val="16"/>
+          <w:szCs w:val="16"/>
+        </w:rPr>
+        <w:t xml:space="preserve"> and Object Labels” by </w:t>
+      </w:r>
+      <w:proofErr w:type="spellStart"/>
+      <w:r>
+        <w:rPr>
+          <w:sz w:val="16"/>
+          <w:szCs w:val="16"/>
+        </w:rPr>
+        <w:t>Jianxiong</w:t>
+      </w:r>
+      <w:proofErr w:type="spellEnd"/>
+      <w:r>
+        <w:rPr>
+          <w:sz w:val="16"/>
+          <w:szCs w:val="16"/>
+        </w:rPr>
+        <w:t xml:space="preserve"> Xiao, Andrew Owens, and Antonio </w:t>
+      </w:r>
+      <w:proofErr w:type="spellStart"/>
+      <w:r>
+        <w:rPr>
+          <w:sz w:val="16"/>
+          <w:szCs w:val="16"/>
+        </w:rPr>
+        <w:t>Torralba</w:t>
+      </w:r>
+      <w:proofErr w:type="spellEnd"/>
     </w:p>
     <w:p>
       <w:pPr>
@@ -4856,7 +7071,39 @@
           <w:sz w:val="16"/>
           <w:szCs w:val="16"/>
         </w:rPr>
-        <w:t>"Semantic Contours from Inverse Detectors" by Bharath Hariharan et al.</w:t>
+        <w:t xml:space="preserve">"Semantic Contours from Inverse Detectors" by </w:t>
+      </w:r>
+      <w:proofErr w:type="spellStart"/>
+      <w:r>
+        <w:rPr>
+          <w:sz w:val="16"/>
+          <w:szCs w:val="16"/>
+        </w:rPr>
+        <w:t>Bharath</w:t>
+      </w:r>
+      <w:proofErr w:type="spellEnd"/>
+      <w:r>
+        <w:rPr>
+          <w:sz w:val="16"/>
+          <w:szCs w:val="16"/>
+        </w:rPr>
+        <w:t xml:space="preserve"> </w:t>
+      </w:r>
+      <w:proofErr w:type="spellStart"/>
+      <w:r>
+        <w:rPr>
+          <w:sz w:val="16"/>
+          <w:szCs w:val="16"/>
+        </w:rPr>
+        <w:t>Hariharan</w:t>
+      </w:r>
+      <w:proofErr w:type="spellEnd"/>
+      <w:r>
+        <w:rPr>
+          <w:sz w:val="16"/>
+          <w:szCs w:val="16"/>
+        </w:rPr>
+        <w:t xml:space="preserve"> et al.</w:t>
       </w:r>
     </w:p>
     <w:p>
@@ -4876,7 +7123,23 @@
           <w:sz w:val="16"/>
           <w:szCs w:val="16"/>
         </w:rPr>
-        <w:t>"The SYNTHIA Dataset: A Large Collection of Synthetic Images for Semantic Segmentation of Urban Scenes" by German Ros et al.</w:t>
+        <w:t xml:space="preserve">"The SYNTHIA Dataset: A Large Collection of Synthetic Images for Semantic Segmentation of Urban Scenes" by German </w:t>
+      </w:r>
+      <w:proofErr w:type="spellStart"/>
+      <w:r>
+        <w:rPr>
+          <w:sz w:val="16"/>
+          <w:szCs w:val="16"/>
+        </w:rPr>
+        <w:t>Ros</w:t>
+      </w:r>
+      <w:proofErr w:type="spellEnd"/>
+      <w:r>
+        <w:rPr>
+          <w:sz w:val="16"/>
+          <w:szCs w:val="16"/>
+        </w:rPr>
+        <w:t xml:space="preserve"> et al.</w:t>
       </w:r>
     </w:p>
     <w:p>
@@ -4911,12 +7174,21 @@
           <w:szCs w:val="16"/>
         </w:rPr>
       </w:pPr>
-      <w:r>
-        <w:rPr>
-          <w:sz w:val="16"/>
-          <w:szCs w:val="16"/>
-        </w:rPr>
-        <w:t>CamVid (Cambridge-driving Labeled Video Database)</w:t>
+      <w:proofErr w:type="spellStart"/>
+      <w:r>
+        <w:rPr>
+          <w:sz w:val="16"/>
+          <w:szCs w:val="16"/>
+        </w:rPr>
+        <w:t>CamVid</w:t>
+      </w:r>
+      <w:proofErr w:type="spellEnd"/>
+      <w:r>
+        <w:rPr>
+          <w:sz w:val="16"/>
+          <w:szCs w:val="16"/>
+        </w:rPr>
+        <w:t xml:space="preserve"> (Cambridge-driving Labeled Video Database)</w:t>
       </w:r>
       <w:r>
         <w:rPr>
@@ -4930,7 +7202,23 @@
           <w:sz w:val="16"/>
           <w:szCs w:val="16"/>
         </w:rPr>
-        <w:t>Introduced by Gabriel J. Brostow et al. in Semantic object classes in video: A high-definition ground truth database</w:t>
+        <w:t xml:space="preserve">Introduced by Gabriel J. </w:t>
+      </w:r>
+      <w:proofErr w:type="spellStart"/>
+      <w:r>
+        <w:rPr>
+          <w:sz w:val="16"/>
+          <w:szCs w:val="16"/>
+        </w:rPr>
+        <w:t>Brostow</w:t>
+      </w:r>
+      <w:proofErr w:type="spellEnd"/>
+      <w:r>
+        <w:rPr>
+          <w:sz w:val="16"/>
+          <w:szCs w:val="16"/>
+        </w:rPr>
+        <w:t xml:space="preserve"> et al. in Semantic object classes in video: A high-definition ground truth database</w:t>
       </w:r>
     </w:p>
     <w:p>
@@ -4950,7 +7238,23 @@
           <w:sz w:val="16"/>
           <w:szCs w:val="16"/>
         </w:rPr>
-        <w:t>"The Cityscapes Dataset for Semantic Urban Scene Understanding" by Marius Cordts et al.</w:t>
+        <w:t xml:space="preserve">"The Cityscapes Dataset for Semantic Urban Scene Understanding" by Marius </w:t>
+      </w:r>
+      <w:proofErr w:type="spellStart"/>
+      <w:r>
+        <w:rPr>
+          <w:sz w:val="16"/>
+          <w:szCs w:val="16"/>
+        </w:rPr>
+        <w:t>Cordts</w:t>
+      </w:r>
+      <w:proofErr w:type="spellEnd"/>
+      <w:r>
+        <w:rPr>
+          <w:sz w:val="16"/>
+          <w:szCs w:val="16"/>
+        </w:rPr>
+        <w:t xml:space="preserve"> et al.</w:t>
       </w:r>
     </w:p>
     <w:p>
@@ -4970,7 +7274,71 @@
           <w:sz w:val="16"/>
           <w:szCs w:val="16"/>
         </w:rPr>
-        <w:t>“Learning Object Class Detectors from Weakly Annotated Video” by Alessandro Prest, Christian Leistner, Javier Civera, Cordelia Schmid, and Vittorio Ferrari</w:t>
+        <w:t xml:space="preserve">“Learning Object Class Detectors from Weakly Annotated Video” by Alessandro </w:t>
+      </w:r>
+      <w:proofErr w:type="spellStart"/>
+      <w:r>
+        <w:rPr>
+          <w:sz w:val="16"/>
+          <w:szCs w:val="16"/>
+        </w:rPr>
+        <w:t>Prest</w:t>
+      </w:r>
+      <w:proofErr w:type="spellEnd"/>
+      <w:r>
+        <w:rPr>
+          <w:sz w:val="16"/>
+          <w:szCs w:val="16"/>
+        </w:rPr>
+        <w:t xml:space="preserve">, Christian </w:t>
+      </w:r>
+      <w:proofErr w:type="spellStart"/>
+      <w:r>
+        <w:rPr>
+          <w:sz w:val="16"/>
+          <w:szCs w:val="16"/>
+        </w:rPr>
+        <w:t>Leistner</w:t>
+      </w:r>
+      <w:proofErr w:type="spellEnd"/>
+      <w:r>
+        <w:rPr>
+          <w:sz w:val="16"/>
+          <w:szCs w:val="16"/>
+        </w:rPr>
+        <w:t xml:space="preserve">, Javier </w:t>
+      </w:r>
+      <w:proofErr w:type="spellStart"/>
+      <w:r>
+        <w:rPr>
+          <w:sz w:val="16"/>
+          <w:szCs w:val="16"/>
+        </w:rPr>
+        <w:t>Civera</w:t>
+      </w:r>
+      <w:proofErr w:type="spellEnd"/>
+      <w:r>
+        <w:rPr>
+          <w:sz w:val="16"/>
+          <w:szCs w:val="16"/>
+        </w:rPr>
+        <w:t xml:space="preserve">, Cordelia </w:t>
+      </w:r>
+      <w:proofErr w:type="spellStart"/>
+      <w:r>
+        <w:rPr>
+          <w:sz w:val="16"/>
+          <w:szCs w:val="16"/>
+        </w:rPr>
+        <w:t>Schmid</w:t>
+      </w:r>
+      <w:proofErr w:type="spellEnd"/>
+      <w:r>
+        <w:rPr>
+          <w:sz w:val="16"/>
+          <w:szCs w:val="16"/>
+        </w:rPr>
+        <w:t>, and Vittorio Ferrari</w:t>
       </w:r>
     </w:p>
     <w:p>
@@ -4990,8 +7358,49 @@
           <w:sz w:val="16"/>
           <w:szCs w:val="16"/>
         </w:rPr>
-        <w:t xml:space="preserve"> “Material Recognition in the Wild with the Materials in Context Database” by Sean Bell, Paul Upchurch, Noah Snavely, and Kavita Bala</w:t>
-      </w:r>
+        <w:t xml:space="preserve"> “Material Recognition in the Wild with the Materials in Context Database” by Sean Bell, Paul Upchurch, Noah </w:t>
+      </w:r>
+      <w:proofErr w:type="spellStart"/>
+      <w:r>
+        <w:rPr>
+          <w:sz w:val="16"/>
+          <w:szCs w:val="16"/>
+        </w:rPr>
+        <w:t>Snavely</w:t>
+      </w:r>
+      <w:proofErr w:type="spellEnd"/>
+      <w:r>
+        <w:rPr>
+          <w:sz w:val="16"/>
+          <w:szCs w:val="16"/>
+        </w:rPr>
+        <w:t xml:space="preserve">, and </w:t>
+      </w:r>
+      <w:proofErr w:type="spellStart"/>
+      <w:r>
+        <w:rPr>
+          <w:sz w:val="16"/>
+          <w:szCs w:val="16"/>
+        </w:rPr>
+        <w:t>Kavita</w:t>
+      </w:r>
+      <w:proofErr w:type="spellEnd"/>
+      <w:r>
+        <w:rPr>
+          <w:sz w:val="16"/>
+          <w:szCs w:val="16"/>
+        </w:rPr>
+        <w:t xml:space="preserve"> </w:t>
+      </w:r>
+      <w:proofErr w:type="spellStart"/>
+      <w:r>
+        <w:rPr>
+          <w:sz w:val="16"/>
+          <w:szCs w:val="16"/>
+        </w:rPr>
+        <w:t>Bala</w:t>
+      </w:r>
+      <w:proofErr w:type="spellEnd"/>
     </w:p>
     <w:p>
       <w:pPr>
@@ -5025,12 +7434,21 @@
           <w:szCs w:val="16"/>
         </w:rPr>
       </w:pPr>
-      <w:r>
-        <w:rPr>
-          <w:sz w:val="16"/>
-          <w:szCs w:val="16"/>
-        </w:rPr>
-        <w:t>EasyPortrait -- Face Parsing and Portrait Segmentation Dataset</w:t>
+      <w:proofErr w:type="spellStart"/>
+      <w:r>
+        <w:rPr>
+          <w:sz w:val="16"/>
+          <w:szCs w:val="16"/>
+        </w:rPr>
+        <w:t>EasyPortrait</w:t>
+      </w:r>
+      <w:proofErr w:type="spellEnd"/>
+      <w:r>
+        <w:rPr>
+          <w:sz w:val="16"/>
+          <w:szCs w:val="16"/>
+        </w:rPr>
+        <w:t xml:space="preserve"> -- Face Parsing and Portrait Segmentation Dataset</w:t>
       </w:r>
       <w:r>
         <w:rPr>
@@ -5044,8 +7462,49 @@
           <w:sz w:val="16"/>
           <w:szCs w:val="16"/>
         </w:rPr>
-        <w:t>Alexander Kapitanov, Karina Kvanchiani, Sofia Kirillova</w:t>
-      </w:r>
+        <w:t xml:space="preserve">Alexander </w:t>
+      </w:r>
+      <w:proofErr w:type="spellStart"/>
+      <w:r>
+        <w:rPr>
+          <w:sz w:val="16"/>
+          <w:szCs w:val="16"/>
+        </w:rPr>
+        <w:t>Kapitanov</w:t>
+      </w:r>
+      <w:proofErr w:type="spellEnd"/>
+      <w:r>
+        <w:rPr>
+          <w:sz w:val="16"/>
+          <w:szCs w:val="16"/>
+        </w:rPr>
+        <w:t xml:space="preserve">, Karina </w:t>
+      </w:r>
+      <w:proofErr w:type="spellStart"/>
+      <w:r>
+        <w:rPr>
+          <w:sz w:val="16"/>
+          <w:szCs w:val="16"/>
+        </w:rPr>
+        <w:t>Kvanchiani</w:t>
+      </w:r>
+      <w:proofErr w:type="spellEnd"/>
+      <w:r>
+        <w:rPr>
+          <w:sz w:val="16"/>
+          <w:szCs w:val="16"/>
+        </w:rPr>
+        <w:t xml:space="preserve">, Sofia </w:t>
+      </w:r>
+      <w:proofErr w:type="spellStart"/>
+      <w:r>
+        <w:rPr>
+          <w:sz w:val="16"/>
+          <w:szCs w:val="16"/>
+        </w:rPr>
+        <w:t>Kirillova</w:t>
+      </w:r>
+      <w:proofErr w:type="spellEnd"/>
     </w:p>
     <w:p>
       <w:pPr>
@@ -5064,9 +7523,25 @@
           <w:sz w:val="16"/>
           <w:szCs w:val="16"/>
         </w:rPr>
-        <w:t>Introduced by Perazzi et al. in </w:t>
-      </w:r>
-      <w:hyperlink r:id="rId28" w:history="1">
+        <w:t xml:space="preserve">Introduced by </w:t>
+      </w:r>
+      <w:proofErr w:type="spellStart"/>
+      <w:r>
+        <w:rPr>
+          <w:sz w:val="16"/>
+          <w:szCs w:val="16"/>
+        </w:rPr>
+        <w:t>Perazzi</w:t>
+      </w:r>
+      <w:proofErr w:type="spellEnd"/>
+      <w:r>
+        <w:rPr>
+          <w:sz w:val="16"/>
+          <w:szCs w:val="16"/>
+        </w:rPr>
+        <w:t xml:space="preserve"> et al. in </w:t>
+      </w:r>
+      <w:hyperlink r:id="rId27" w:history="1">
         <w:r>
           <w:rPr>
             <w:rStyle w:val="Hyperlink"/>
@@ -5115,7 +7590,39 @@
           <w:sz w:val="16"/>
           <w:szCs w:val="16"/>
         </w:rPr>
-        <w:t>A. Richtsfeld, “The object segmentation database (osd),” 2012.</w:t>
+        <w:t xml:space="preserve">A. </w:t>
+      </w:r>
+      <w:proofErr w:type="spellStart"/>
+      <w:r>
+        <w:rPr>
+          <w:sz w:val="16"/>
+          <w:szCs w:val="16"/>
+        </w:rPr>
+        <w:t>Richtsfeld</w:t>
+      </w:r>
+      <w:proofErr w:type="spellEnd"/>
+      <w:r>
+        <w:rPr>
+          <w:sz w:val="16"/>
+          <w:szCs w:val="16"/>
+        </w:rPr>
+        <w:t>, “The object segmentation database (</w:t>
+      </w:r>
+      <w:proofErr w:type="spellStart"/>
+      <w:r>
+        <w:rPr>
+          <w:sz w:val="16"/>
+          <w:szCs w:val="16"/>
+        </w:rPr>
+        <w:t>osd</w:t>
+      </w:r>
+      <w:proofErr w:type="spellEnd"/>
+      <w:r>
+        <w:rPr>
+          <w:sz w:val="16"/>
+          <w:szCs w:val="16"/>
+        </w:rPr>
+        <w:t>),” 2012.</w:t>
       </w:r>
     </w:p>
     <w:p>
@@ -5137,7 +7644,7 @@
         </w:rPr>
         <w:t>Introduced by Stephen Gould et al. in </w:t>
       </w:r>
-      <w:hyperlink r:id="rId29" w:history="1">
+      <w:hyperlink r:id="rId28" w:history="1">
         <w:r>
           <w:rPr>
             <w:rStyle w:val="Hyperlink"/>
@@ -5165,7 +7672,39 @@
           <w:sz w:val="16"/>
           <w:szCs w:val="16"/>
         </w:rPr>
-        <w:t>“A Large-Scale Hierarchical Multi-View RGB-D Object Dataset” by Kevin Lai, Liefeng Bo, Xiaofeng Ren, and Dieter Fox</w:t>
+        <w:t xml:space="preserve">“A Large-Scale Hierarchical Multi-View RGB-D Object Dataset” by Kevin Lai, </w:t>
+      </w:r>
+      <w:proofErr w:type="spellStart"/>
+      <w:r>
+        <w:rPr>
+          <w:sz w:val="16"/>
+          <w:szCs w:val="16"/>
+        </w:rPr>
+        <w:t>Liefeng</w:t>
+      </w:r>
+      <w:proofErr w:type="spellEnd"/>
+      <w:r>
+        <w:rPr>
+          <w:sz w:val="16"/>
+          <w:szCs w:val="16"/>
+        </w:rPr>
+        <w:t xml:space="preserve"> Bo, </w:t>
+      </w:r>
+      <w:proofErr w:type="spellStart"/>
+      <w:r>
+        <w:rPr>
+          <w:sz w:val="16"/>
+          <w:szCs w:val="16"/>
+        </w:rPr>
+        <w:t>Xiaofeng</w:t>
+      </w:r>
+      <w:proofErr w:type="spellEnd"/>
+      <w:r>
+        <w:rPr>
+          <w:sz w:val="16"/>
+          <w:szCs w:val="16"/>
+        </w:rPr>
+        <w:t xml:space="preserve"> Ren, and Dieter Fox</w:t>
       </w:r>
     </w:p>
     <w:p>
@@ -5185,8 +7724,347 @@
           <w:sz w:val="16"/>
           <w:szCs w:val="16"/>
         </w:rPr>
-        <w:t>@misc{lin2018focal, title={Focal Loss for Dense Object Detection}, author={Tsung-Yi Lin and Priya Goyal and Ross Girshick and Kaiming He and Piotr Dollár}, year={2018}, eprint={1708.02002}, archivePrefix={arXiv}, primaryClass={cs.CV} }</w:t>
-      </w:r>
+        <w:t>@</w:t>
+      </w:r>
+      <w:proofErr w:type="spellStart"/>
+      <w:proofErr w:type="gramStart"/>
+      <w:r>
+        <w:rPr>
+          <w:sz w:val="16"/>
+          <w:szCs w:val="16"/>
+        </w:rPr>
+        <w:t>misc</w:t>
+      </w:r>
+      <w:proofErr w:type="spellEnd"/>
+      <w:r>
+        <w:rPr>
+          <w:sz w:val="16"/>
+          <w:szCs w:val="16"/>
+        </w:rPr>
+        <w:t>{</w:t>
+      </w:r>
+      <w:proofErr w:type="gramEnd"/>
+      <w:r>
+        <w:rPr>
+          <w:sz w:val="16"/>
+          <w:szCs w:val="16"/>
+        </w:rPr>
+        <w:t>lin2018focal, title={Focal Loss for Dense Object Detection}, author={</w:t>
+      </w:r>
+      <w:proofErr w:type="spellStart"/>
+      <w:r>
+        <w:rPr>
+          <w:sz w:val="16"/>
+          <w:szCs w:val="16"/>
+        </w:rPr>
+        <w:t>Tsung</w:t>
+      </w:r>
+      <w:proofErr w:type="spellEnd"/>
+      <w:r>
+        <w:rPr>
+          <w:sz w:val="16"/>
+          <w:szCs w:val="16"/>
+        </w:rPr>
+        <w:t xml:space="preserve">-Yi Lin and </w:t>
+      </w:r>
+      <w:proofErr w:type="spellStart"/>
+      <w:r>
+        <w:rPr>
+          <w:sz w:val="16"/>
+          <w:szCs w:val="16"/>
+        </w:rPr>
+        <w:t>Priya</w:t>
+      </w:r>
+      <w:proofErr w:type="spellEnd"/>
+      <w:r>
+        <w:rPr>
+          <w:sz w:val="16"/>
+          <w:szCs w:val="16"/>
+        </w:rPr>
+        <w:t xml:space="preserve"> </w:t>
+      </w:r>
+      <w:proofErr w:type="spellStart"/>
+      <w:r>
+        <w:rPr>
+          <w:sz w:val="16"/>
+          <w:szCs w:val="16"/>
+        </w:rPr>
+        <w:t>Goyal</w:t>
+      </w:r>
+      <w:proofErr w:type="spellEnd"/>
+      <w:r>
+        <w:rPr>
+          <w:sz w:val="16"/>
+          <w:szCs w:val="16"/>
+        </w:rPr>
+        <w:t xml:space="preserve"> and Ross </w:t>
+      </w:r>
+      <w:proofErr w:type="spellStart"/>
+      <w:r>
+        <w:rPr>
+          <w:sz w:val="16"/>
+          <w:szCs w:val="16"/>
+        </w:rPr>
+        <w:t>Girshick</w:t>
+      </w:r>
+      <w:proofErr w:type="spellEnd"/>
+      <w:r>
+        <w:rPr>
+          <w:sz w:val="16"/>
+          <w:szCs w:val="16"/>
+        </w:rPr>
+        <w:t xml:space="preserve"> and </w:t>
+      </w:r>
+      <w:proofErr w:type="spellStart"/>
+      <w:r>
+        <w:rPr>
+          <w:sz w:val="16"/>
+          <w:szCs w:val="16"/>
+        </w:rPr>
+        <w:t>Kaiming</w:t>
+      </w:r>
+      <w:proofErr w:type="spellEnd"/>
+      <w:r>
+        <w:rPr>
+          <w:sz w:val="16"/>
+          <w:szCs w:val="16"/>
+        </w:rPr>
+        <w:t xml:space="preserve"> He and Piotr </w:t>
+      </w:r>
+      <w:proofErr w:type="spellStart"/>
+      <w:r>
+        <w:rPr>
+          <w:sz w:val="16"/>
+          <w:szCs w:val="16"/>
+        </w:rPr>
+        <w:t>Dollár</w:t>
+      </w:r>
+      <w:proofErr w:type="spellEnd"/>
+      <w:r>
+        <w:rPr>
+          <w:sz w:val="16"/>
+          <w:szCs w:val="16"/>
+        </w:rPr>
+        <w:t xml:space="preserve">}, year={2018}, </w:t>
+      </w:r>
+      <w:proofErr w:type="spellStart"/>
+      <w:r>
+        <w:rPr>
+          <w:sz w:val="16"/>
+          <w:szCs w:val="16"/>
+        </w:rPr>
+        <w:t>eprint</w:t>
+      </w:r>
+      <w:proofErr w:type="spellEnd"/>
+      <w:r>
+        <w:rPr>
+          <w:sz w:val="16"/>
+          <w:szCs w:val="16"/>
+        </w:rPr>
+        <w:t xml:space="preserve">={1708.02002}, </w:t>
+      </w:r>
+      <w:proofErr w:type="spellStart"/>
+      <w:r>
+        <w:rPr>
+          <w:sz w:val="16"/>
+          <w:szCs w:val="16"/>
+        </w:rPr>
+        <w:t>archivePrefix</w:t>
+      </w:r>
+      <w:proofErr w:type="spellEnd"/>
+      <w:r>
+        <w:rPr>
+          <w:sz w:val="16"/>
+          <w:szCs w:val="16"/>
+        </w:rPr>
+        <w:t>={</w:t>
+      </w:r>
+      <w:proofErr w:type="spellStart"/>
+      <w:r>
+        <w:rPr>
+          <w:sz w:val="16"/>
+          <w:szCs w:val="16"/>
+        </w:rPr>
+        <w:t>arXiv</w:t>
+      </w:r>
+      <w:proofErr w:type="spellEnd"/>
+      <w:r>
+        <w:rPr>
+          <w:sz w:val="16"/>
+          <w:szCs w:val="16"/>
+        </w:rPr>
+        <w:t xml:space="preserve">}, </w:t>
+      </w:r>
+      <w:proofErr w:type="spellStart"/>
+      <w:r>
+        <w:rPr>
+          <w:sz w:val="16"/>
+          <w:szCs w:val="16"/>
+        </w:rPr>
+        <w:t>primaryClass</w:t>
+      </w:r>
+      <w:proofErr w:type="spellEnd"/>
+      <w:r>
+        <w:rPr>
+          <w:sz w:val="16"/>
+          <w:szCs w:val="16"/>
+        </w:rPr>
+        <w:t>={cs.CV} }</w:t>
+      </w:r>
+    </w:p>
+    <w:p>
+      <w:pPr>
+        <w:pStyle w:val="ListParagraph"/>
+        <w:numPr>
+          <w:ilvl w:val="0"/>
+          <w:numId w:val="2"/>
+        </w:numPr>
+        <w:rPr>
+          <w:sz w:val="16"/>
+          <w:szCs w:val="16"/>
+        </w:rPr>
+      </w:pPr>
+      <w:r>
+        <w:rPr>
+          <w:sz w:val="16"/>
+          <w:szCs w:val="16"/>
+        </w:rPr>
+        <w:t>@</w:t>
+      </w:r>
+      <w:proofErr w:type="spellStart"/>
+      <w:proofErr w:type="gramStart"/>
+      <w:r>
+        <w:rPr>
+          <w:sz w:val="16"/>
+          <w:szCs w:val="16"/>
+        </w:rPr>
+        <w:t>misc</w:t>
+      </w:r>
+      <w:proofErr w:type="spellEnd"/>
+      <w:r>
+        <w:rPr>
+          <w:sz w:val="16"/>
+          <w:szCs w:val="16"/>
+        </w:rPr>
+        <w:t>{</w:t>
+      </w:r>
+      <w:proofErr w:type="gramEnd"/>
+      <w:r>
+        <w:rPr>
+          <w:sz w:val="16"/>
+          <w:szCs w:val="16"/>
+        </w:rPr>
+        <w:t xml:space="preserve">ronneberger2015unet,title={U-Net: Convolutional Networks for Biomedical Image Segmentation},  author={Olaf </w:t>
+      </w:r>
+      <w:proofErr w:type="spellStart"/>
+      <w:r>
+        <w:rPr>
+          <w:sz w:val="16"/>
+          <w:szCs w:val="16"/>
+        </w:rPr>
+        <w:t>Ronneberger</w:t>
+      </w:r>
+      <w:proofErr w:type="spellEnd"/>
+      <w:r>
+        <w:rPr>
+          <w:sz w:val="16"/>
+          <w:szCs w:val="16"/>
+        </w:rPr>
+        <w:t xml:space="preserve"> and Philipp Fischer and Thomas </w:t>
+      </w:r>
+      <w:proofErr w:type="spellStart"/>
+      <w:r>
+        <w:rPr>
+          <w:sz w:val="16"/>
+          <w:szCs w:val="16"/>
+        </w:rPr>
+        <w:t>Brox</w:t>
+      </w:r>
+      <w:proofErr w:type="spellEnd"/>
+      <w:r>
+        <w:rPr>
+          <w:sz w:val="16"/>
+          <w:szCs w:val="16"/>
+        </w:rPr>
+        <w:t>},year={2015},</w:t>
+      </w:r>
+      <w:proofErr w:type="spellStart"/>
+      <w:r>
+        <w:rPr>
+          <w:sz w:val="16"/>
+          <w:szCs w:val="16"/>
+        </w:rPr>
+        <w:t>eprint</w:t>
+      </w:r>
+      <w:proofErr w:type="spellEnd"/>
+      <w:r>
+        <w:rPr>
+          <w:sz w:val="16"/>
+          <w:szCs w:val="16"/>
+        </w:rPr>
+        <w:t>={1505.04597},</w:t>
+      </w:r>
+      <w:proofErr w:type="spellStart"/>
+      <w:r>
+        <w:rPr>
+          <w:sz w:val="16"/>
+          <w:szCs w:val="16"/>
+        </w:rPr>
+        <w:t>archivePrefix</w:t>
+      </w:r>
+      <w:proofErr w:type="spellEnd"/>
+      <w:r>
+        <w:rPr>
+          <w:sz w:val="16"/>
+          <w:szCs w:val="16"/>
+        </w:rPr>
+        <w:t>={</w:t>
+      </w:r>
+      <w:proofErr w:type="spellStart"/>
+      <w:r>
+        <w:rPr>
+          <w:sz w:val="16"/>
+          <w:szCs w:val="16"/>
+        </w:rPr>
+        <w:t>arXiv</w:t>
+      </w:r>
+      <w:proofErr w:type="spellEnd"/>
+      <w:r>
+        <w:rPr>
+          <w:sz w:val="16"/>
+          <w:szCs w:val="16"/>
+        </w:rPr>
+        <w:t xml:space="preserve">}, </w:t>
+      </w:r>
+      <w:proofErr w:type="spellStart"/>
+      <w:r>
+        <w:rPr>
+          <w:sz w:val="16"/>
+          <w:szCs w:val="16"/>
+        </w:rPr>
+        <w:t>primaryClass</w:t>
+      </w:r>
+      <w:proofErr w:type="spellEnd"/>
+      <w:r>
+        <w:rPr>
+          <w:sz w:val="16"/>
+          <w:szCs w:val="16"/>
+        </w:rPr>
+        <w:t>={cs.CV}}</w:t>
+      </w:r>
+    </w:p>
+    <w:p>
+      <w:pPr>
+        <w:pStyle w:val="ListParagraph"/>
+        <w:numPr>
+          <w:ilvl w:val="0"/>
+          <w:numId w:val="2"/>
+        </w:numPr>
+        <w:rPr>
+          <w:sz w:val="16"/>
+          <w:szCs w:val="16"/>
+        </w:rPr>
+      </w:pPr>
     </w:p>
     <w:p>
       <w:pPr>

</xml_diff>

<commit_message>
some challenges are added in the bottom section of the challenges section
</commit_message>
<xml_diff>
--- a/segmentation/papers/paper draft - Copy.docx
+++ b/segmentation/papers/paper draft - Copy.docx
@@ -1,6 +1,6 @@
 
 <file path=word/document.xml><?xml version="1.0" encoding="utf-8"?>
-<w:document xmlns:wpc="http://schemas.microsoft.com/office/word/2010/wordprocessingCanvas" xmlns:cx="http://schemas.microsoft.com/office/drawing/2014/chartex" xmlns:mc="http://schemas.openxmlformats.org/markup-compatibility/2006" xmlns:o="urn:schemas-microsoft-com:office:office" xmlns:r="http://schemas.openxmlformats.org/officeDocument/2006/relationships" xmlns:m="http://schemas.openxmlformats.org/officeDocument/2006/math" xmlns:v="urn:schemas-microsoft-com:vml" xmlns:wp14="http://schemas.microsoft.com/office/word/2010/wordprocessingDrawing" xmlns:wp="http://schemas.openxmlformats.org/drawingml/2006/wordprocessingDrawing" xmlns:w10="urn:schemas-microsoft-com:office:word" xmlns:w="http://schemas.openxmlformats.org/wordprocessingml/2006/main" xmlns:w14="http://schemas.microsoft.com/office/word/2010/wordml" xmlns:w15="http://schemas.microsoft.com/office/word/2012/wordml" xmlns:w16se="http://schemas.microsoft.com/office/word/2015/wordml/symex" xmlns:wpg="http://schemas.microsoft.com/office/word/2010/wordprocessingGroup" xmlns:wpi="http://schemas.microsoft.com/office/word/2010/wordprocessingInk" xmlns:wne="http://schemas.microsoft.com/office/word/2006/wordml" xmlns:wps="http://schemas.microsoft.com/office/word/2010/wordprocessingShape" mc:Ignorable="w14 w15 w16se wp14">
+<w:document xmlns:wpc="http://schemas.microsoft.com/office/word/2010/wordprocessingCanvas" xmlns:mc="http://schemas.openxmlformats.org/markup-compatibility/2006" xmlns:o="urn:schemas-microsoft-com:office:office" xmlns:r="http://schemas.openxmlformats.org/officeDocument/2006/relationships" xmlns:m="http://schemas.openxmlformats.org/officeDocument/2006/math" xmlns:v="urn:schemas-microsoft-com:vml" xmlns:wp14="http://schemas.microsoft.com/office/word/2010/wordprocessingDrawing" xmlns:wp="http://schemas.openxmlformats.org/drawingml/2006/wordprocessingDrawing" xmlns:w10="urn:schemas-microsoft-com:office:word" xmlns:w="http://schemas.openxmlformats.org/wordprocessingml/2006/main" xmlns:w14="http://schemas.microsoft.com/office/word/2010/wordml" xmlns:w15="http://schemas.microsoft.com/office/word/2012/wordml" xmlns:wpg="http://schemas.microsoft.com/office/word/2010/wordprocessingGroup" xmlns:wpi="http://schemas.microsoft.com/office/word/2010/wordprocessingInk" xmlns:wne="http://schemas.microsoft.com/office/word/2006/wordml" xmlns:wps="http://schemas.microsoft.com/office/word/2010/wordprocessingShape" mc:Ignorable="w14 w15 wp14">
   <w:body>
     <w:p>
       <w:pPr>
@@ -1156,16 +1156,7 @@
           <w:sz w:val="24"/>
           <w:szCs w:val="24"/>
         </w:rPr>
-        <w:t xml:space="preserve"> Understanding context is crucial for accurate semantic segmentation, as neighboring pixels often provide valuable contextual information. </w:t>
-      </w:r>
-      <w:bookmarkStart w:id="0" w:name="_GoBack"/>
-      <w:bookmarkEnd w:id="0"/>
-      <w:r>
-        <w:rPr>
-          <w:sz w:val="24"/>
-          <w:szCs w:val="24"/>
-        </w:rPr>
-        <w:t>However, effectively incorporating global and local context while maintaining computational efficiency remains a challenge.</w:t>
+        <w:t xml:space="preserve"> Understanding context is crucial for accurate semantic segmentation, as neighboring pixels often provide valuable contextual information. However, effectively incorporating global and local context while maintaining computational efficiency remains a challenge.</w:t>
       </w:r>
     </w:p>
     <w:p>
@@ -1242,23 +1233,7 @@
             <w:sz w:val="24"/>
             <w:szCs w:val="24"/>
           </w:rPr>
-          <w:t>https://arxiv.org/abs/1</w:t>
-        </w:r>
-        <w:r>
-          <w:rPr>
-            <w:rStyle w:val="Hyperlink"/>
-            <w:sz w:val="24"/>
-            <w:szCs w:val="24"/>
-          </w:rPr>
-          <w:t>6</w:t>
-        </w:r>
-        <w:r>
-          <w:rPr>
-            <w:rStyle w:val="Hyperlink"/>
-            <w:sz w:val="24"/>
-            <w:szCs w:val="24"/>
-          </w:rPr>
-          <w:t>06.00915</w:t>
+          <w:t>https://arxiv.org/abs/1606.00915</w:t>
         </w:r>
       </w:hyperlink>
       <w:r>
@@ -1288,7 +1263,7 @@
           <w:sz w:val="24"/>
           <w:szCs w:val="24"/>
         </w:rPr>
-        <w:t>Model Generalization</w:t>
+        <w:t>Real-time Inference</w:t>
       </w:r>
       <w:r>
         <w:rPr>
@@ -1303,7 +1278,7 @@
           <w:sz w:val="24"/>
           <w:szCs w:val="24"/>
         </w:rPr>
-        <w:t xml:space="preserve"> Semantic segmentation models should generalize well to unseen data and diverse environments. However, achieving robustness across different datasets, lighting conditions, viewpoints, and object scales remains an ongoing challenge.</w:t>
+        <w:t xml:space="preserve"> Real-time semantic segmentation is essential for many applications such as autonomous driving and augmented reality. Balancing segmentation accuracy with computational efficiency to enable real-time performance on resource-constrained devices is a significant challenge.</w:t>
       </w:r>
     </w:p>
     <w:p>
@@ -1314,124 +1289,34 @@
           <w:numId w:val="12"/>
         </w:numPr>
         <w:rPr>
+          <w:rFonts w:ascii="Segoe UI" w:hAnsi="Segoe UI" w:cs="Segoe UI"/>
+          <w:color w:val="111111"/>
+        </w:rPr>
+      </w:pPr>
+      <w:r>
+        <w:rPr>
           <w:sz w:val="24"/>
           <w:szCs w:val="24"/>
         </w:rPr>
-      </w:pPr>
+        <w:t>Research Paper Reference: "</w:t>
+      </w:r>
+      <w:proofErr w:type="spellStart"/>
       <w:r>
         <w:rPr>
           <w:sz w:val="24"/>
           <w:szCs w:val="24"/>
         </w:rPr>
-        <w:t xml:space="preserve">Research Paper Reference: "Understanding and Improving Convolutional Neural Networks via Concatenated Rectified Linear Units" by </w:t>
-      </w:r>
-      <w:proofErr w:type="spellStart"/>
+        <w:t>MobileNets</w:t>
+      </w:r>
+      <w:proofErr w:type="spellEnd"/>
       <w:r>
         <w:rPr>
           <w:sz w:val="24"/>
           <w:szCs w:val="24"/>
         </w:rPr>
-        <w:t>Kaiming</w:t>
-      </w:r>
-      <w:proofErr w:type="spellEnd"/>
-      <w:r>
-        <w:rPr>
-          <w:sz w:val="24"/>
-          <w:szCs w:val="24"/>
-        </w:rPr>
-        <w:t xml:space="preserve"> He et al. (</w:t>
+        <w:t>: Efficient Convolutional Neural Networks for Mobile Vision Applications" by Andrew G. Howard et al. (</w:t>
       </w:r>
       <w:hyperlink r:id="rId6" w:tgtFrame="_new" w:history="1">
-        <w:r>
-          <w:rPr>
-            <w:rStyle w:val="Hyperlink"/>
-            <w:sz w:val="24"/>
-            <w:szCs w:val="24"/>
-          </w:rPr>
-          <w:t>https://arxiv.org/abs/1603.05201</w:t>
-        </w:r>
-      </w:hyperlink>
-      <w:r>
-        <w:rPr>
-          <w:sz w:val="24"/>
-          <w:szCs w:val="24"/>
-        </w:rPr>
-        <w:t>)</w:t>
-      </w:r>
-    </w:p>
-    <w:p>
-      <w:pPr>
-        <w:pStyle w:val="ListParagraph"/>
-        <w:numPr>
-          <w:ilvl w:val="0"/>
-          <w:numId w:val="12"/>
-        </w:numPr>
-        <w:rPr>
-          <w:sz w:val="24"/>
-          <w:szCs w:val="24"/>
-        </w:rPr>
-      </w:pPr>
-      <w:r>
-        <w:rPr>
-          <w:b/>
-          <w:bCs/>
-          <w:sz w:val="24"/>
-          <w:szCs w:val="24"/>
-        </w:rPr>
-        <w:t>Real-time Inference</w:t>
-      </w:r>
-      <w:r>
-        <w:rPr>
-          <w:b/>
-          <w:sz w:val="24"/>
-          <w:szCs w:val="24"/>
-        </w:rPr>
-        <w:t>:</w:t>
-      </w:r>
-      <w:r>
-        <w:rPr>
-          <w:sz w:val="24"/>
-          <w:szCs w:val="24"/>
-        </w:rPr>
-        <w:t xml:space="preserve"> Real-time semantic segmentation is essential for many applications such as autonomous driving and augmented reality. Balancing segmentation accuracy with computational efficiency to enable real-time performance on resource-constrained devices is a significant challenge.</w:t>
-      </w:r>
-    </w:p>
-    <w:p>
-      <w:pPr>
-        <w:pStyle w:val="ListParagraph"/>
-        <w:numPr>
-          <w:ilvl w:val="1"/>
-          <w:numId w:val="12"/>
-        </w:numPr>
-        <w:rPr>
-          <w:sz w:val="24"/>
-          <w:szCs w:val="24"/>
-        </w:rPr>
-      </w:pPr>
-      <w:r>
-        <w:rPr>
-          <w:sz w:val="24"/>
-          <w:szCs w:val="24"/>
-        </w:rPr>
-        <w:t>Research Paper Reference: "</w:t>
-      </w:r>
-      <w:proofErr w:type="spellStart"/>
-      <w:r>
-        <w:rPr>
-          <w:sz w:val="24"/>
-          <w:szCs w:val="24"/>
-        </w:rPr>
-        <w:t>MobileNets</w:t>
-      </w:r>
-      <w:proofErr w:type="spellEnd"/>
-      <w:r>
-        <w:rPr>
-          <w:sz w:val="24"/>
-          <w:szCs w:val="24"/>
-        </w:rPr>
-        <w:t>: Efficient Convolutional Neural Networks for Mobile Vision Applications" by Andrew G. Howard et al. (</w:t>
-      </w:r>
-      <w:hyperlink r:id="rId7" w:tgtFrame="_new" w:history="1">
         <w:r>
           <w:rPr>
             <w:rStyle w:val="Hyperlink"/>
@@ -1451,726 +1336,6 @@
     </w:p>
     <w:p>
       <w:pPr>
-        <w:pStyle w:val="NormalWeb"/>
-        <w:numPr>
-          <w:ilvl w:val="0"/>
-          <w:numId w:val="12"/>
-        </w:numPr>
-        <w:shd w:val="clear" w:color="auto" w:fill="F9F9F9"/>
-        <w:spacing w:before="0" w:beforeAutospacing="0" w:after="0" w:afterAutospacing="0"/>
-        <w:rPr>
-          <w:rFonts w:ascii="Segoe UI" w:hAnsi="Segoe UI" w:cs="Segoe UI"/>
-          <w:color w:val="111111"/>
-        </w:rPr>
-      </w:pPr>
-      <w:r>
-        <w:rPr>
-          <w:rStyle w:val="Strong"/>
-          <w:rFonts w:ascii="Segoe UI" w:hAnsi="Segoe UI" w:cs="Segoe UI"/>
-          <w:color w:val="111111"/>
-        </w:rPr>
-        <w:t>Feature Representation and Model Design</w:t>
-      </w:r>
-      <w:r>
-        <w:rPr>
-          <w:rFonts w:ascii="Segoe UI" w:hAnsi="Segoe UI" w:cs="Segoe UI"/>
-          <w:color w:val="111111"/>
-        </w:rPr>
-        <w:t>:</w:t>
-      </w:r>
-    </w:p>
-    <w:p>
-      <w:pPr>
-        <w:numPr>
-          <w:ilvl w:val="1"/>
-          <w:numId w:val="12"/>
-        </w:numPr>
-        <w:shd w:val="clear" w:color="auto" w:fill="F9F9F9"/>
-        <w:spacing w:beforeAutospacing="1" w:after="0" w:afterAutospacing="1"/>
-        <w:jc w:val="left"/>
-        <w:rPr>
-          <w:rFonts w:ascii="Segoe UI" w:hAnsi="Segoe UI" w:cs="Segoe UI"/>
-          <w:color w:val="111111"/>
-        </w:rPr>
-      </w:pPr>
-      <w:hyperlink r:id="rId8" w:tgtFrame="_blank" w:history="1">
-        <w:r>
-          <w:rPr>
-            <w:rStyle w:val="Hyperlink"/>
-            <w:rFonts w:ascii="Segoe UI" w:hAnsi="Segoe UI" w:cs="Segoe UI"/>
-          </w:rPr>
-          <w:t>Defining meaningful regions and effectively representing objects in an image are key challenges</w:t>
-        </w:r>
-      </w:hyperlink>
-      <w:hyperlink r:id="rId9" w:tgtFrame="_blank" w:history="1">
-        <w:r>
-          <w:rPr>
-            <w:rStyle w:val="Hyperlink"/>
-            <w:rFonts w:ascii="Segoe UI" w:hAnsi="Segoe UI" w:cs="Segoe UI"/>
-            <w:vertAlign w:val="superscript"/>
-          </w:rPr>
-          <w:t>1</w:t>
-        </w:r>
-      </w:hyperlink>
-      <w:r>
-        <w:rPr>
-          <w:rFonts w:ascii="Segoe UI" w:hAnsi="Segoe UI" w:cs="Segoe UI"/>
-          <w:color w:val="111111"/>
-        </w:rPr>
-        <w:t>.</w:t>
-      </w:r>
-    </w:p>
-    <w:p>
-      <w:pPr>
-        <w:numPr>
-          <w:ilvl w:val="1"/>
-          <w:numId w:val="12"/>
-        </w:numPr>
-        <w:shd w:val="clear" w:color="auto" w:fill="F9F9F9"/>
-        <w:spacing w:beforeAutospacing="1" w:after="0" w:afterAutospacing="1"/>
-        <w:jc w:val="left"/>
-        <w:rPr>
-          <w:rFonts w:ascii="Segoe UI" w:hAnsi="Segoe UI" w:cs="Segoe UI"/>
-          <w:color w:val="111111"/>
-        </w:rPr>
-      </w:pPr>
-      <w:r>
-        <w:rPr>
-          <w:rStyle w:val="Strong"/>
-          <w:rFonts w:ascii="Segoe UI" w:hAnsi="Segoe UI" w:cs="Segoe UI"/>
-          <w:color w:val="111111"/>
-        </w:rPr>
-        <w:t>Research Paper</w:t>
-      </w:r>
-      <w:r>
-        <w:rPr>
-          <w:rFonts w:ascii="Segoe UI" w:hAnsi="Segoe UI" w:cs="Segoe UI"/>
-          <w:color w:val="111111"/>
-        </w:rPr>
-        <w:t>: Yu, Y., Wang, C., Fu, Q., Kou, R., Huang, F., Yang, B., Yang, T., &amp; Gao, M. (2023). </w:t>
-      </w:r>
-      <w:hyperlink r:id="rId10" w:tgtFrame="_blank" w:history="1">
-        <w:r>
-          <w:rPr>
-            <w:rStyle w:val="Hyperlink"/>
-            <w:rFonts w:ascii="Segoe UI" w:hAnsi="Segoe UI" w:cs="Segoe UI"/>
-          </w:rPr>
-          <w:t>Techniques and Challenges of Image Segmentation: A Review</w:t>
-        </w:r>
-      </w:hyperlink>
-      <w:hyperlink r:id="rId11" w:tgtFrame="_blank" w:history="1">
-        <w:r>
-          <w:rPr>
-            <w:rStyle w:val="Hyperlink"/>
-            <w:rFonts w:ascii="Segoe UI" w:hAnsi="Segoe UI" w:cs="Segoe UI"/>
-            <w:vertAlign w:val="superscript"/>
-          </w:rPr>
-          <w:t>1</w:t>
-        </w:r>
-      </w:hyperlink>
-      <w:r>
-        <w:rPr>
-          <w:rFonts w:ascii="Segoe UI" w:hAnsi="Segoe UI" w:cs="Segoe UI"/>
-          <w:color w:val="111111"/>
-        </w:rPr>
-        <w:t>.</w:t>
-      </w:r>
-    </w:p>
-    <w:p>
-      <w:pPr>
-        <w:pStyle w:val="NormalWeb"/>
-        <w:numPr>
-          <w:ilvl w:val="0"/>
-          <w:numId w:val="12"/>
-        </w:numPr>
-        <w:shd w:val="clear" w:color="auto" w:fill="F9F9F9"/>
-        <w:spacing w:before="0" w:beforeAutospacing="0" w:after="0" w:afterAutospacing="0"/>
-        <w:rPr>
-          <w:rFonts w:ascii="Segoe UI" w:hAnsi="Segoe UI" w:cs="Segoe UI"/>
-          <w:color w:val="111111"/>
-        </w:rPr>
-      </w:pPr>
-      <w:r>
-        <w:rPr>
-          <w:rStyle w:val="Strong"/>
-          <w:rFonts w:ascii="Segoe UI" w:hAnsi="Segoe UI" w:cs="Segoe UI"/>
-          <w:color w:val="111111"/>
-        </w:rPr>
-        <w:t>Limited Annotations and Class Imbalance</w:t>
-      </w:r>
-      <w:r>
-        <w:rPr>
-          <w:rFonts w:ascii="Segoe UI" w:hAnsi="Segoe UI" w:cs="Segoe UI"/>
-          <w:color w:val="111111"/>
-        </w:rPr>
-        <w:t>:</w:t>
-      </w:r>
-    </w:p>
-    <w:p>
-      <w:pPr>
-        <w:numPr>
-          <w:ilvl w:val="1"/>
-          <w:numId w:val="12"/>
-        </w:numPr>
-        <w:shd w:val="clear" w:color="auto" w:fill="F9F9F9"/>
-        <w:spacing w:before="100" w:beforeAutospacing="1" w:after="100" w:afterAutospacing="1"/>
-        <w:jc w:val="left"/>
-        <w:rPr>
-          <w:rFonts w:ascii="Segoe UI" w:hAnsi="Segoe UI" w:cs="Segoe UI"/>
-          <w:color w:val="111111"/>
-        </w:rPr>
-      </w:pPr>
-      <w:r>
-        <w:rPr>
-          <w:rFonts w:ascii="Segoe UI" w:hAnsi="Segoe UI" w:cs="Segoe UI"/>
-          <w:color w:val="111111"/>
-        </w:rPr>
-        <w:t>Semantic segmentation often suffers from sparse annotations and class imbalance.</w:t>
-      </w:r>
-    </w:p>
-    <w:p>
-      <w:pPr>
-        <w:numPr>
-          <w:ilvl w:val="1"/>
-          <w:numId w:val="12"/>
-        </w:numPr>
-        <w:shd w:val="clear" w:color="auto" w:fill="F9F9F9"/>
-        <w:spacing w:beforeAutospacing="1" w:after="0" w:afterAutospacing="1"/>
-        <w:jc w:val="left"/>
-        <w:rPr>
-          <w:rFonts w:ascii="Segoe UI" w:hAnsi="Segoe UI" w:cs="Segoe UI"/>
-          <w:color w:val="111111"/>
-        </w:rPr>
-      </w:pPr>
-      <w:r>
-        <w:rPr>
-          <w:rStyle w:val="Strong"/>
-          <w:rFonts w:ascii="Segoe UI" w:hAnsi="Segoe UI" w:cs="Segoe UI"/>
-          <w:color w:val="111111"/>
-        </w:rPr>
-        <w:lastRenderedPageBreak/>
-        <w:t>Research Paper</w:t>
-      </w:r>
-      <w:r>
-        <w:rPr>
-          <w:rFonts w:ascii="Segoe UI" w:hAnsi="Segoe UI" w:cs="Segoe UI"/>
-          <w:color w:val="111111"/>
-        </w:rPr>
-        <w:t xml:space="preserve">: </w:t>
-      </w:r>
-      <w:proofErr w:type="spellStart"/>
-      <w:r>
-        <w:rPr>
-          <w:rFonts w:ascii="Segoe UI" w:hAnsi="Segoe UI" w:cs="Segoe UI"/>
-          <w:color w:val="111111"/>
-        </w:rPr>
-        <w:t>Csurka</w:t>
-      </w:r>
-      <w:proofErr w:type="spellEnd"/>
-      <w:r>
-        <w:rPr>
-          <w:rFonts w:ascii="Segoe UI" w:hAnsi="Segoe UI" w:cs="Segoe UI"/>
-          <w:color w:val="111111"/>
-        </w:rPr>
-        <w:t xml:space="preserve">, G., </w:t>
-      </w:r>
-      <w:proofErr w:type="spellStart"/>
-      <w:r>
-        <w:rPr>
-          <w:rFonts w:ascii="Segoe UI" w:hAnsi="Segoe UI" w:cs="Segoe UI"/>
-          <w:color w:val="111111"/>
-        </w:rPr>
-        <w:t>Volpi</w:t>
-      </w:r>
-      <w:proofErr w:type="spellEnd"/>
-      <w:r>
-        <w:rPr>
-          <w:rFonts w:ascii="Segoe UI" w:hAnsi="Segoe UI" w:cs="Segoe UI"/>
-          <w:color w:val="111111"/>
-        </w:rPr>
-        <w:t xml:space="preserve">, R., &amp; </w:t>
-      </w:r>
-      <w:proofErr w:type="spellStart"/>
-      <w:r>
-        <w:rPr>
-          <w:rFonts w:ascii="Segoe UI" w:hAnsi="Segoe UI" w:cs="Segoe UI"/>
-          <w:color w:val="111111"/>
-        </w:rPr>
-        <w:t>Chidlovskii</w:t>
-      </w:r>
-      <w:proofErr w:type="spellEnd"/>
-      <w:r>
-        <w:rPr>
-          <w:rFonts w:ascii="Segoe UI" w:hAnsi="Segoe UI" w:cs="Segoe UI"/>
-          <w:color w:val="111111"/>
-        </w:rPr>
-        <w:t>, B. (2023). </w:t>
-      </w:r>
-      <w:hyperlink r:id="rId12" w:history="1">
-        <w:r>
-          <w:rPr>
-            <w:rStyle w:val="Hyperlink"/>
-            <w:rFonts w:ascii="Segoe UI" w:hAnsi="Segoe UI" w:cs="Segoe UI"/>
-          </w:rPr>
-          <w:t>Semantic Image Segmentation: Two Decades of Research</w:t>
-        </w:r>
-      </w:hyperlink>
-      <w:hyperlink r:id="rId13" w:tgtFrame="_blank" w:history="1">
-        <w:r>
-          <w:rPr>
-            <w:rStyle w:val="Hyperlink"/>
-            <w:rFonts w:ascii="Segoe UI" w:hAnsi="Segoe UI" w:cs="Segoe UI"/>
-            <w:vertAlign w:val="superscript"/>
-          </w:rPr>
-          <w:t>2</w:t>
-        </w:r>
-      </w:hyperlink>
-      <w:r>
-        <w:rPr>
-          <w:rFonts w:ascii="Segoe UI" w:hAnsi="Segoe UI" w:cs="Segoe UI"/>
-          <w:color w:val="111111"/>
-        </w:rPr>
-        <w:t>.</w:t>
-      </w:r>
-    </w:p>
-    <w:p>
-      <w:pPr>
-        <w:pStyle w:val="NormalWeb"/>
-        <w:numPr>
-          <w:ilvl w:val="0"/>
-          <w:numId w:val="12"/>
-        </w:numPr>
-        <w:shd w:val="clear" w:color="auto" w:fill="F9F9F9"/>
-        <w:spacing w:before="0" w:beforeAutospacing="0" w:after="0" w:afterAutospacing="0"/>
-        <w:rPr>
-          <w:rFonts w:ascii="Segoe UI" w:hAnsi="Segoe UI" w:cs="Segoe UI"/>
-          <w:color w:val="111111"/>
-        </w:rPr>
-      </w:pPr>
-      <w:r>
-        <w:rPr>
-          <w:rStyle w:val="Strong"/>
-          <w:rFonts w:ascii="Segoe UI" w:hAnsi="Segoe UI" w:cs="Segoe UI"/>
-          <w:color w:val="111111"/>
-        </w:rPr>
-        <w:t>Unsupervised Domain Adaptation (UDA)</w:t>
-      </w:r>
-      <w:r>
-        <w:rPr>
-          <w:rFonts w:ascii="Segoe UI" w:hAnsi="Segoe UI" w:cs="Segoe UI"/>
-          <w:color w:val="111111"/>
-        </w:rPr>
-        <w:t>:</w:t>
-      </w:r>
-    </w:p>
-    <w:p>
-      <w:pPr>
-        <w:numPr>
-          <w:ilvl w:val="1"/>
-          <w:numId w:val="12"/>
-        </w:numPr>
-        <w:shd w:val="clear" w:color="auto" w:fill="F9F9F9"/>
-        <w:spacing w:before="100" w:beforeAutospacing="1" w:after="100" w:afterAutospacing="1"/>
-        <w:jc w:val="left"/>
-        <w:rPr>
-          <w:rFonts w:ascii="Segoe UI" w:hAnsi="Segoe UI" w:cs="Segoe UI"/>
-          <w:color w:val="111111"/>
-        </w:rPr>
-      </w:pPr>
-      <w:r>
-        <w:rPr>
-          <w:rFonts w:ascii="Segoe UI" w:hAnsi="Segoe UI" w:cs="Segoe UI"/>
-          <w:color w:val="111111"/>
-        </w:rPr>
-        <w:t>Annotating large datasets for semantic segmentation is expensive. UDA techniques adapt models to new environments using unlabeled data.</w:t>
-      </w:r>
-    </w:p>
-    <w:p>
-      <w:pPr>
-        <w:numPr>
-          <w:ilvl w:val="1"/>
-          <w:numId w:val="12"/>
-        </w:numPr>
-        <w:shd w:val="clear" w:color="auto" w:fill="F9F9F9"/>
-        <w:spacing w:beforeAutospacing="1" w:after="0" w:afterAutospacing="1"/>
-        <w:jc w:val="left"/>
-        <w:rPr>
-          <w:rFonts w:ascii="Segoe UI" w:hAnsi="Segoe UI" w:cs="Segoe UI"/>
-          <w:color w:val="111111"/>
-        </w:rPr>
-      </w:pPr>
-      <w:r>
-        <w:rPr>
-          <w:rStyle w:val="Strong"/>
-          <w:rFonts w:ascii="Segoe UI" w:hAnsi="Segoe UI" w:cs="Segoe UI"/>
-          <w:color w:val="111111"/>
-        </w:rPr>
-        <w:t>Research Paper</w:t>
-      </w:r>
-      <w:r>
-        <w:rPr>
-          <w:rFonts w:ascii="Segoe UI" w:hAnsi="Segoe UI" w:cs="Segoe UI"/>
-          <w:color w:val="111111"/>
-        </w:rPr>
-        <w:t xml:space="preserve">: </w:t>
-      </w:r>
-      <w:proofErr w:type="spellStart"/>
-      <w:r>
-        <w:rPr>
-          <w:rFonts w:ascii="Segoe UI" w:hAnsi="Segoe UI" w:cs="Segoe UI"/>
-          <w:color w:val="111111"/>
-        </w:rPr>
-        <w:t>Csurka</w:t>
-      </w:r>
-      <w:proofErr w:type="spellEnd"/>
-      <w:r>
-        <w:rPr>
-          <w:rFonts w:ascii="Segoe UI" w:hAnsi="Segoe UI" w:cs="Segoe UI"/>
-          <w:color w:val="111111"/>
-        </w:rPr>
-        <w:t xml:space="preserve">, G., </w:t>
-      </w:r>
-      <w:proofErr w:type="spellStart"/>
-      <w:r>
-        <w:rPr>
-          <w:rFonts w:ascii="Segoe UI" w:hAnsi="Segoe UI" w:cs="Segoe UI"/>
-          <w:color w:val="111111"/>
-        </w:rPr>
-        <w:t>Volpi</w:t>
-      </w:r>
-      <w:proofErr w:type="spellEnd"/>
-      <w:r>
-        <w:rPr>
-          <w:rFonts w:ascii="Segoe UI" w:hAnsi="Segoe UI" w:cs="Segoe UI"/>
-          <w:color w:val="111111"/>
-        </w:rPr>
-        <w:t xml:space="preserve">, R., &amp; </w:t>
-      </w:r>
-      <w:proofErr w:type="spellStart"/>
-      <w:r>
-        <w:rPr>
-          <w:rFonts w:ascii="Segoe UI" w:hAnsi="Segoe UI" w:cs="Segoe UI"/>
-          <w:color w:val="111111"/>
-        </w:rPr>
-        <w:t>Chidlovskii</w:t>
-      </w:r>
-      <w:proofErr w:type="spellEnd"/>
-      <w:r>
-        <w:rPr>
-          <w:rFonts w:ascii="Segoe UI" w:hAnsi="Segoe UI" w:cs="Segoe UI"/>
-          <w:color w:val="111111"/>
-        </w:rPr>
-        <w:t>, B. (2023). </w:t>
-      </w:r>
-      <w:hyperlink r:id="rId14" w:tgtFrame="_blank" w:history="1">
-        <w:r>
-          <w:rPr>
-            <w:rStyle w:val="Hyperlink"/>
-            <w:rFonts w:ascii="Segoe UI" w:hAnsi="Segoe UI" w:cs="Segoe UI"/>
-          </w:rPr>
-          <w:t>Domain Adaptation for Semantic Image Segmentation (</w:t>
-        </w:r>
-        <w:proofErr w:type="spellStart"/>
-        <w:r>
-          <w:rPr>
-            <w:rStyle w:val="Hyperlink"/>
-            <w:rFonts w:ascii="Segoe UI" w:hAnsi="Segoe UI" w:cs="Segoe UI"/>
-          </w:rPr>
-          <w:t>DASiS</w:t>
-        </w:r>
-        <w:proofErr w:type="spellEnd"/>
-        <w:r>
-          <w:rPr>
-            <w:rStyle w:val="Hyperlink"/>
-            <w:rFonts w:ascii="Segoe UI" w:hAnsi="Segoe UI" w:cs="Segoe UI"/>
-          </w:rPr>
-          <w:t>)</w:t>
-        </w:r>
-      </w:hyperlink>
-      <w:hyperlink r:id="rId15" w:tgtFrame="_blank" w:history="1">
-        <w:r>
-          <w:rPr>
-            <w:rStyle w:val="Hyperlink"/>
-            <w:rFonts w:ascii="Segoe UI" w:hAnsi="Segoe UI" w:cs="Segoe UI"/>
-            <w:vertAlign w:val="superscript"/>
-          </w:rPr>
-          <w:t>2</w:t>
-        </w:r>
-      </w:hyperlink>
-      <w:r>
-        <w:rPr>
-          <w:rFonts w:ascii="Segoe UI" w:hAnsi="Segoe UI" w:cs="Segoe UI"/>
-          <w:color w:val="111111"/>
-        </w:rPr>
-        <w:t>.</w:t>
-      </w:r>
-    </w:p>
-    <w:p>
-      <w:pPr>
-        <w:pStyle w:val="NormalWeb"/>
-        <w:numPr>
-          <w:ilvl w:val="0"/>
-          <w:numId w:val="12"/>
-        </w:numPr>
-        <w:shd w:val="clear" w:color="auto" w:fill="F9F9F9"/>
-        <w:spacing w:before="0" w:beforeAutospacing="0" w:after="0" w:afterAutospacing="0"/>
-        <w:rPr>
-          <w:rFonts w:ascii="Segoe UI" w:hAnsi="Segoe UI" w:cs="Segoe UI"/>
-          <w:color w:val="111111"/>
-        </w:rPr>
-      </w:pPr>
-      <w:r>
-        <w:rPr>
-          <w:rStyle w:val="Strong"/>
-          <w:rFonts w:ascii="Segoe UI" w:hAnsi="Segoe UI" w:cs="Segoe UI"/>
-          <w:color w:val="111111"/>
-        </w:rPr>
-        <w:t>Deep Learning Models and Optimization</w:t>
-      </w:r>
-      <w:r>
-        <w:rPr>
-          <w:rFonts w:ascii="Segoe UI" w:hAnsi="Segoe UI" w:cs="Segoe UI"/>
-          <w:color w:val="111111"/>
-        </w:rPr>
-        <w:t>:</w:t>
-      </w:r>
-    </w:p>
-    <w:p>
-      <w:pPr>
-        <w:numPr>
-          <w:ilvl w:val="1"/>
-          <w:numId w:val="12"/>
-        </w:numPr>
-        <w:shd w:val="clear" w:color="auto" w:fill="F9F9F9"/>
-        <w:spacing w:before="100" w:beforeAutospacing="1" w:after="100" w:afterAutospacing="1"/>
-        <w:jc w:val="left"/>
-        <w:rPr>
-          <w:rFonts w:ascii="Segoe UI" w:hAnsi="Segoe UI" w:cs="Segoe UI"/>
-          <w:color w:val="111111"/>
-        </w:rPr>
-      </w:pPr>
-      <w:r>
-        <w:rPr>
-          <w:rFonts w:ascii="Segoe UI" w:hAnsi="Segoe UI" w:cs="Segoe UI"/>
-          <w:color w:val="111111"/>
-        </w:rPr>
-        <w:t>Deep architectures play a significant role in semantic segmentation. Understanding their strengths and challenges is essential.</w:t>
-      </w:r>
-    </w:p>
-    <w:p>
-      <w:pPr>
-        <w:numPr>
-          <w:ilvl w:val="1"/>
-          <w:numId w:val="12"/>
-        </w:numPr>
-        <w:shd w:val="clear" w:color="auto" w:fill="F9F9F9"/>
-        <w:spacing w:beforeAutospacing="1" w:after="0" w:afterAutospacing="1"/>
-        <w:jc w:val="left"/>
-        <w:rPr>
-          <w:rFonts w:ascii="Segoe UI" w:hAnsi="Segoe UI" w:cs="Segoe UI"/>
-          <w:color w:val="111111"/>
-        </w:rPr>
-      </w:pPr>
-      <w:r>
-        <w:rPr>
-          <w:rStyle w:val="Strong"/>
-          <w:rFonts w:ascii="Segoe UI" w:hAnsi="Segoe UI" w:cs="Segoe UI"/>
-          <w:color w:val="111111"/>
-        </w:rPr>
-        <w:t>Research Paper</w:t>
-      </w:r>
-      <w:r>
-        <w:rPr>
-          <w:rFonts w:ascii="Segoe UI" w:hAnsi="Segoe UI" w:cs="Segoe UI"/>
-          <w:color w:val="111111"/>
-        </w:rPr>
-        <w:t>: Zhang, L., Zhang, L., &amp; Du, B. (2020). </w:t>
-      </w:r>
-      <w:hyperlink r:id="rId16" w:history="1">
-        <w:r>
-          <w:rPr>
-            <w:rStyle w:val="Hyperlink"/>
-            <w:rFonts w:ascii="Segoe UI" w:hAnsi="Segoe UI" w:cs="Segoe UI"/>
-          </w:rPr>
-          <w:t>Image Segmentation Using Deep Learning: A Survey</w:t>
-        </w:r>
-      </w:hyperlink>
-      <w:hyperlink r:id="rId17" w:tgtFrame="_blank" w:history="1">
-        <w:r>
-          <w:rPr>
-            <w:rStyle w:val="Hyperlink"/>
-            <w:rFonts w:ascii="Segoe UI" w:hAnsi="Segoe UI" w:cs="Segoe UI"/>
-            <w:vertAlign w:val="superscript"/>
-          </w:rPr>
-          <w:t>3</w:t>
-        </w:r>
-      </w:hyperlink>
-      <w:r>
-        <w:rPr>
-          <w:rFonts w:ascii="Segoe UI" w:hAnsi="Segoe UI" w:cs="Segoe UI"/>
-          <w:color w:val="111111"/>
-        </w:rPr>
-        <w:t>.</w:t>
-      </w:r>
-    </w:p>
-    <w:p>
-      <w:pPr>
-        <w:pStyle w:val="NormalWeb"/>
-        <w:numPr>
-          <w:ilvl w:val="0"/>
-          <w:numId w:val="12"/>
-        </w:numPr>
-        <w:shd w:val="clear" w:color="auto" w:fill="F9F9F9"/>
-        <w:spacing w:before="0" w:beforeAutospacing="0" w:after="0" w:afterAutospacing="0"/>
-        <w:rPr>
-          <w:rFonts w:ascii="Segoe UI" w:hAnsi="Segoe UI" w:cs="Segoe UI"/>
-          <w:color w:val="111111"/>
-        </w:rPr>
-      </w:pPr>
-      <w:r>
-        <w:rPr>
-          <w:rStyle w:val="Strong"/>
-          <w:rFonts w:ascii="Segoe UI" w:hAnsi="Segoe UI" w:cs="Segoe UI"/>
-          <w:color w:val="111111"/>
-        </w:rPr>
-        <w:t>Weak Supervision and Side Learning Techniques</w:t>
-      </w:r>
-      <w:r>
-        <w:rPr>
-          <w:rFonts w:ascii="Segoe UI" w:hAnsi="Segoe UI" w:cs="Segoe UI"/>
-          <w:color w:val="111111"/>
-        </w:rPr>
-        <w:t>:</w:t>
-      </w:r>
-    </w:p>
-    <w:p>
-      <w:pPr>
-        <w:numPr>
-          <w:ilvl w:val="1"/>
-          <w:numId w:val="12"/>
-        </w:numPr>
-        <w:shd w:val="clear" w:color="auto" w:fill="F9F9F9"/>
-        <w:spacing w:before="100" w:beforeAutospacing="1" w:after="100" w:afterAutospacing="1"/>
-        <w:jc w:val="left"/>
-        <w:rPr>
-          <w:rFonts w:ascii="Segoe UI" w:hAnsi="Segoe UI" w:cs="Segoe UI"/>
-          <w:color w:val="111111"/>
-        </w:rPr>
-      </w:pPr>
-      <w:r>
-        <w:rPr>
-          <w:rFonts w:ascii="Segoe UI" w:hAnsi="Segoe UI" w:cs="Segoe UI"/>
-          <w:color w:val="111111"/>
-        </w:rPr>
-        <w:t>Curriculum learning, incremental learning, and self-supervised learning can enhance semantic segmentation.</w:t>
-      </w:r>
-    </w:p>
-    <w:p>
-      <w:pPr>
-        <w:numPr>
-          <w:ilvl w:val="1"/>
-          <w:numId w:val="12"/>
-        </w:numPr>
-        <w:shd w:val="clear" w:color="auto" w:fill="F9F9F9"/>
-        <w:spacing w:beforeAutospacing="1" w:after="0" w:afterAutospacing="1"/>
-        <w:jc w:val="left"/>
-        <w:rPr>
-          <w:rFonts w:ascii="Segoe UI" w:hAnsi="Segoe UI" w:cs="Segoe UI"/>
-          <w:color w:val="111111"/>
-        </w:rPr>
-      </w:pPr>
-      <w:r>
-        <w:rPr>
-          <w:rStyle w:val="Strong"/>
-          <w:rFonts w:ascii="Segoe UI" w:hAnsi="Segoe UI" w:cs="Segoe UI"/>
-          <w:color w:val="111111"/>
-        </w:rPr>
-        <w:t>Research Paper</w:t>
-      </w:r>
-      <w:r>
-        <w:rPr>
-          <w:rFonts w:ascii="Segoe UI" w:hAnsi="Segoe UI" w:cs="Segoe UI"/>
-          <w:color w:val="111111"/>
-        </w:rPr>
-        <w:t xml:space="preserve">: </w:t>
-      </w:r>
-      <w:proofErr w:type="spellStart"/>
-      <w:r>
-        <w:rPr>
-          <w:rFonts w:ascii="Segoe UI" w:hAnsi="Segoe UI" w:cs="Segoe UI"/>
-          <w:color w:val="111111"/>
-        </w:rPr>
-        <w:t>Csurka</w:t>
-      </w:r>
-      <w:proofErr w:type="spellEnd"/>
-      <w:r>
-        <w:rPr>
-          <w:rFonts w:ascii="Segoe UI" w:hAnsi="Segoe UI" w:cs="Segoe UI"/>
-          <w:color w:val="111111"/>
-        </w:rPr>
-        <w:t xml:space="preserve">, G., </w:t>
-      </w:r>
-      <w:proofErr w:type="spellStart"/>
-      <w:r>
-        <w:rPr>
-          <w:rFonts w:ascii="Segoe UI" w:hAnsi="Segoe UI" w:cs="Segoe UI"/>
-          <w:color w:val="111111"/>
-        </w:rPr>
-        <w:t>Volpi</w:t>
-      </w:r>
-      <w:proofErr w:type="spellEnd"/>
-      <w:r>
-        <w:rPr>
-          <w:rFonts w:ascii="Segoe UI" w:hAnsi="Segoe UI" w:cs="Segoe UI"/>
-          <w:color w:val="111111"/>
-        </w:rPr>
-        <w:t xml:space="preserve">, R., &amp; </w:t>
-      </w:r>
-      <w:proofErr w:type="spellStart"/>
-      <w:r>
-        <w:rPr>
-          <w:rFonts w:ascii="Segoe UI" w:hAnsi="Segoe UI" w:cs="Segoe UI"/>
-          <w:color w:val="111111"/>
-        </w:rPr>
-        <w:t>Chidlovskii</w:t>
-      </w:r>
-      <w:proofErr w:type="spellEnd"/>
-      <w:r>
-        <w:rPr>
-          <w:rFonts w:ascii="Segoe UI" w:hAnsi="Segoe UI" w:cs="Segoe UI"/>
-          <w:color w:val="111111"/>
-        </w:rPr>
-        <w:t>, B. (2023). </w:t>
-      </w:r>
-      <w:hyperlink r:id="rId18" w:tgtFrame="_blank" w:history="1">
-        <w:r>
-          <w:rPr>
-            <w:rStyle w:val="Hyperlink"/>
-            <w:rFonts w:ascii="Segoe UI" w:hAnsi="Segoe UI" w:cs="Segoe UI"/>
-          </w:rPr>
-          <w:t>Semantic Image Segmentation: Two Decades of Research</w:t>
-        </w:r>
-      </w:hyperlink>
-      <w:hyperlink r:id="rId19" w:tgtFrame="_blank" w:history="1">
-        <w:r>
-          <w:rPr>
-            <w:rStyle w:val="Hyperlink"/>
-            <w:rFonts w:ascii="Segoe UI" w:hAnsi="Segoe UI" w:cs="Segoe UI"/>
-            <w:vertAlign w:val="superscript"/>
-          </w:rPr>
-          <w:t>2</w:t>
-        </w:r>
-      </w:hyperlink>
-      <w:r>
-        <w:rPr>
-          <w:rFonts w:ascii="Segoe UI" w:hAnsi="Segoe UI" w:cs="Segoe UI"/>
-          <w:color w:val="111111"/>
-        </w:rPr>
-        <w:t>.</w:t>
-      </w:r>
-    </w:p>
-    <w:p>
-      <w:pPr>
         <w:pStyle w:val="ListParagraph"/>
         <w:numPr>
           <w:ilvl w:val="0"/>
@@ -2181,6 +1346,150 @@
           <w:szCs w:val="24"/>
         </w:rPr>
       </w:pPr>
+      <w:r>
+        <w:rPr>
+          <w:b/>
+          <w:sz w:val="24"/>
+          <w:szCs w:val="24"/>
+        </w:rPr>
+        <w:t>Challenges of Data Availability in Algorithm Training</w:t>
+      </w:r>
+      <w:r>
+        <w:rPr>
+          <w:sz w:val="24"/>
+          <w:szCs w:val="24"/>
+        </w:rPr>
+        <w:t xml:space="preserve">: </w:t>
+      </w:r>
+      <w:r>
+        <w:rPr>
+          <w:sz w:val="24"/>
+          <w:szCs w:val="24"/>
+        </w:rPr>
+        <w:t>Large volumes of labeled data are needed for some of the better methods. This implies that under certain scenarios, the algorithms won't work because the labeled datasets aren't available. Though the training set size is more likely to be in the thousands for most applications, viable datasets for scene classification generally contain millions to hundreds of millions of training photos.</w:t>
+      </w:r>
+      <w:r>
+        <w:rPr>
+          <w:sz w:val="24"/>
+          <w:szCs w:val="24"/>
+        </w:rPr>
+        <w:t xml:space="preserve"> </w:t>
+      </w:r>
+      <w:r>
+        <w:rPr>
+          <w:sz w:val="24"/>
+          <w:szCs w:val="24"/>
+        </w:rPr>
+        <w:t>Can deep learning algorithms be designed with fewer examples needed if the domain experts find it difficult or impossible to create very big training sets?</w:t>
+      </w:r>
+    </w:p>
+    <w:p>
+      <w:pPr>
+        <w:pStyle w:val="ListParagraph"/>
+        <w:numPr>
+          <w:ilvl w:val="0"/>
+          <w:numId w:val="12"/>
+        </w:numPr>
+        <w:rPr>
+          <w:sz w:val="24"/>
+          <w:szCs w:val="24"/>
+        </w:rPr>
+      </w:pPr>
+      <w:r>
+        <w:rPr>
+          <w:b/>
+          <w:sz w:val="24"/>
+          <w:szCs w:val="24"/>
+        </w:rPr>
+        <w:t>Challenges in Assessing Algorithm Generality for General Imagery</w:t>
+      </w:r>
+      <w:r>
+        <w:rPr>
+          <w:sz w:val="24"/>
+          <w:szCs w:val="24"/>
+        </w:rPr>
+        <w:t xml:space="preserve">: </w:t>
+      </w:r>
+      <w:r>
+        <w:rPr>
+          <w:sz w:val="24"/>
+          <w:szCs w:val="24"/>
+        </w:rPr>
+        <w:t>On broad images, the efficacy of top algorithms is still unknown. Frequently, the most effective techniques are tailored to particular circumstances or environments, making their applicability vague. It is imperative that the research community tackle this dilemma.</w:t>
+      </w:r>
+    </w:p>
+    <w:p>
+      <w:pPr>
+        <w:pStyle w:val="ListParagraph"/>
+        <w:numPr>
+          <w:ilvl w:val="0"/>
+          <w:numId w:val="12"/>
+        </w:numPr>
+        <w:rPr>
+          <w:sz w:val="24"/>
+          <w:szCs w:val="24"/>
+        </w:rPr>
+      </w:pPr>
+      <w:r>
+        <w:rPr>
+          <w:b/>
+          <w:sz w:val="24"/>
+          <w:szCs w:val="24"/>
+        </w:rPr>
+        <w:t>Challenges in Achieving High Accuracy with Limited Computing Resources</w:t>
+      </w:r>
+      <w:r>
+        <w:rPr>
+          <w:sz w:val="24"/>
+          <w:szCs w:val="24"/>
+        </w:rPr>
+        <w:t xml:space="preserve">: </w:t>
+      </w:r>
+      <w:r>
+        <w:rPr>
+          <w:sz w:val="24"/>
+          <w:szCs w:val="24"/>
+        </w:rPr>
+        <w:t>Several of the more advanced techniques involve a significant amount of training on computers that are not always available, such as near supercomputers. That is why a lot of scholars are thinking about the following question: What is the most accuracy possible given a given set of parameters?</w:t>
+      </w:r>
+      <w:bookmarkStart w:id="0" w:name="_GoBack"/>
+      <w:bookmarkEnd w:id="0"/>
+    </w:p>
+    <w:p>
+      <w:pPr>
+        <w:pStyle w:val="ListParagraph"/>
+        <w:numPr>
+          <w:ilvl w:val="0"/>
+          <w:numId w:val="12"/>
+        </w:numPr>
+        <w:rPr>
+          <w:sz w:val="24"/>
+          <w:szCs w:val="24"/>
+        </w:rPr>
+      </w:pPr>
+      <w:r>
+        <w:rPr>
+          <w:b/>
+          <w:sz w:val="24"/>
+          <w:szCs w:val="24"/>
+        </w:rPr>
+        <w:lastRenderedPageBreak/>
+        <w:t>Contextual Challenges in Accuracy and Segmentation</w:t>
+      </w:r>
+      <w:r>
+        <w:rPr>
+          <w:sz w:val="24"/>
+          <w:szCs w:val="24"/>
+        </w:rPr>
+        <w:t xml:space="preserve">: </w:t>
+      </w:r>
+      <w:r>
+        <w:rPr>
+          <w:sz w:val="24"/>
+          <w:szCs w:val="24"/>
+        </w:rPr>
+        <w:t>While increasing accuracy is a good thing, it's also critical to know what happens when segmentations go wrong. It is not uncommon to run into segmentation issues that weren't covered by the training dataset in specific circumstances, like driving a car in a city. It would be very helpful to have a very accurate image segmentation. Nevertheless, it's unclear if we have reached that stage yet.</w:t>
+      </w:r>
     </w:p>
     <w:p>
       <w:pPr>
@@ -2523,7 +1832,6 @@
         <w:rPr>
           <w:noProof/>
         </w:rPr>
-        <w:lastRenderedPageBreak/>
         <w:drawing>
           <wp:inline distT="0" distB="0" distL="0" distR="0">
             <wp:extent cx="5791200" cy="2962275"/>
@@ -2540,7 +1848,7 @@
                     <pic:cNvPicPr/>
                   </pic:nvPicPr>
                   <pic:blipFill>
-                    <a:blip r:embed="rId20">
+                    <a:blip r:embed="rId7">
                       <a:extLst>
                         <a:ext uri="{28A0092B-C50C-407E-A947-70E740481C1C}">
                           <a14:useLocalDpi xmlns:a14="http://schemas.microsoft.com/office/drawing/2010/main" val="0"/>
@@ -2675,7 +1983,6 @@
         <w:rPr>
           <w:noProof/>
         </w:rPr>
-        <w:lastRenderedPageBreak/>
         <w:drawing>
           <wp:inline distT="0" distB="0" distL="0" distR="0">
             <wp:extent cx="5915025" cy="3133725"/>
@@ -2692,7 +1999,7 @@
                     <pic:cNvPicPr/>
                   </pic:nvPicPr>
                   <pic:blipFill>
-                    <a:blip r:embed="rId21">
+                    <a:blip r:embed="rId8">
                       <a:extLst>
                         <a:ext uri="{28A0092B-C50C-407E-A947-70E740481C1C}">
                           <a14:useLocalDpi xmlns:a14="http://schemas.microsoft.com/office/drawing/2010/main" val="0"/>
@@ -2797,6 +2104,7 @@
         <w:rPr>
           <w:noProof/>
         </w:rPr>
+        <w:lastRenderedPageBreak/>
         <w:drawing>
           <wp:inline distT="0" distB="0" distL="0" distR="0" wp14:anchorId="78DA0F71" wp14:editId="661B95C0">
             <wp:extent cx="5743575" cy="2152650"/>
@@ -2813,7 +2121,7 @@
                     <pic:cNvPicPr/>
                   </pic:nvPicPr>
                   <pic:blipFill>
-                    <a:blip r:embed="rId22"/>
+                    <a:blip r:embed="rId9"/>
                     <a:stretch>
                       <a:fillRect/>
                     </a:stretch>
@@ -2927,11 +2235,7 @@
       </w:r>
       <w:proofErr w:type="spellEnd"/>
       <w:r>
-        <w:t xml:space="preserve"> outperformed rivals using conventional methods by a significant margin; in the same </w:t>
-      </w:r>
-      <w:r>
-        <w:lastRenderedPageBreak/>
-        <w:t>challenge, the nearest opponent obtained an accuracy of 73.8%.</w:t>
+        <w:t xml:space="preserve"> outperformed rivals using conventional methods by a significant margin; in the same challenge, the nearest opponent obtained an accuracy of 73.8%.</w:t>
       </w:r>
       <w:r>
         <w:t xml:space="preserve"> </w:t>
@@ -3001,7 +2305,7 @@
                     <pic:cNvPicPr/>
                   </pic:nvPicPr>
                   <pic:blipFill>
-                    <a:blip r:embed="rId23">
+                    <a:blip r:embed="rId10">
                       <a:extLst>
                         <a:ext uri="{28A0092B-C50C-407E-A947-70E740481C1C}">
                           <a14:useLocalDpi xmlns:a14="http://schemas.microsoft.com/office/drawing/2010/main" val="0"/>
@@ -3126,7 +2430,11 @@
         <w:t xml:space="preserve"> </w:t>
       </w:r>
       <w:r>
-        <w:t xml:space="preserve">It achieves competitive performance in identification tasks even without bounding box regression or context use. Benefits of the architecture include emphasizing computational economy and achieving a considerable quality boost with a minimal increase in computing needs when compared to shallower networks. The design considerations guarantee cost-effectiveness and practical use in real-world applications, even on big datasets. All things considered, the Inception architecture—which is best represented by </w:t>
+        <w:t xml:space="preserve">It achieves competitive performance in identification tasks even without bounding box regression or context use. Benefits of the architecture include emphasizing computational economy and achieving </w:t>
+      </w:r>
+      <w:r>
+        <w:lastRenderedPageBreak/>
+        <w:t xml:space="preserve">a considerable quality boost with a minimal increase in computing needs when compared to shallower networks. The design considerations guarantee cost-effectiveness and practical use in real-world applications, even on big datasets. All things considered, the Inception architecture—which is best represented by </w:t>
       </w:r>
       <w:proofErr w:type="spellStart"/>
       <w:r>
@@ -3162,7 +2470,7 @@
                     <pic:cNvPicPr/>
                   </pic:nvPicPr>
                   <pic:blipFill>
-                    <a:blip r:embed="rId24" cstate="print">
+                    <a:blip r:embed="rId11" cstate="print">
                       <a:extLst>
                         <a:ext uri="{28A0092B-C50C-407E-A947-70E740481C1C}">
                           <a14:useLocalDpi xmlns:a14="http://schemas.microsoft.com/office/drawing/2010/main" val="0"/>
@@ -3239,14 +2547,164 @@
         <w:pStyle w:val="ListParagraph"/>
       </w:pPr>
       <w:r>
+        <w:t>In any machine learning system, data is essential, but in deep networks, the need of data is heightened. Thus, for any segmentation system that uses deep learning methods, gathering sufficient data into a dataset is crucial. One needs time, domain expertise to select pertinent information, infrastructure to obtain that data and convert it to a format that the system can understand and learn from, and other resources to produce a viable dataset, which should be large enough in scale and accurately reflect the use case of the system. This assignment is among the hardest to do in this situation, despite its seeming simplicity in comparison to intricate neural network architectural designs.</w:t>
+      </w:r>
+      <w:r>
+        <w:t xml:space="preserve"> </w:t>
+      </w:r>
+      <w:r>
+        <w:t>Because of this, the best course of action is typically to use an established standard dataset that is sufficiently representative for the problem domain. This tactic also helps the community because standardized datasets make it possible to compare systems fairly. In fact, many datasets are a part of a challenge that withholds some data so that developers cannot assess their algorithms. This allows for the evaluation of numerous methods in a fair contest that ranks them according to their actual performance without the influence of biased data.</w:t>
+      </w:r>
+    </w:p>
+    <w:p>
+      <w:pPr>
+        <w:pStyle w:val="ListParagraph"/>
+        <w:numPr>
+          <w:ilvl w:val="0"/>
+          <w:numId w:val="10"/>
+        </w:numPr>
+        <w:rPr>
+          <w:b/>
+        </w:rPr>
+      </w:pPr>
+      <w:r>
+        <w:rPr>
+          <w:b/>
+        </w:rPr>
+        <w:t>ADE20K</w:t>
+      </w:r>
+      <w:r>
+        <w:rPr>
+          <w:b/>
+        </w:rPr>
+        <w:t>:</w:t>
+      </w:r>
+    </w:p>
+    <w:p>
+      <w:pPr>
+        <w:pStyle w:val="ListParagraph"/>
+        <w:ind w:left="1080"/>
+      </w:pPr>
+      <w:r>
+        <w:t>A large and varied collection created for computer vision research on semantic segmentation is the ADE20K</w:t>
+      </w:r>
+      <w:r>
+        <w:t xml:space="preserve"> </w:t>
+      </w:r>
+      <w:r>
+        <w:t>[34]</w:t>
+      </w:r>
+      <w:r>
+        <w:t xml:space="preserve"> (ADE20K Scene Parsing) dataset. ADE20K, which includes more than 20,000 high-resolution photos, stands out for having precise annotations at the pixel level, including 150 different object categories and item classes. Semantic segmentation algorithms face a particular problem in handling complex spatial connections and differences in item sizes due to the vast spectrum of scenes captured by the dataset, which includes both indoor and outdoor locations. As a benchmark that makes cross-methodology comparisons easier, ADE20K has established itself as a key tool for assessing the resilience and performance of semantic segmentation models.</w:t>
+      </w:r>
+      <w:r>
+        <w:t xml:space="preserve"> </w:t>
+      </w:r>
+      <w:r>
+        <w:t>The importance of the dataset is demonstrated by its critical role in the development of scene comprehension algorithms, giving researchers a platform to create models that can classify individual pixels in intricate and realistic visual contexts with exquisite granularity.</w:t>
+      </w:r>
+    </w:p>
+    <w:p>
+      <w:pPr>
+        <w:pStyle w:val="ListParagraph"/>
+        <w:numPr>
+          <w:ilvl w:val="0"/>
+          <w:numId w:val="10"/>
+        </w:numPr>
+        <w:rPr>
+          <w:b/>
+        </w:rPr>
+      </w:pPr>
+      <w:r>
+        <w:rPr>
+          <w:b/>
+        </w:rPr>
+        <w:t>COCO Stuff</w:t>
+      </w:r>
+      <w:r>
+        <w:rPr>
+          <w:b/>
+        </w:rPr>
+        <w:t>:</w:t>
+      </w:r>
+    </w:p>
+    <w:p>
+      <w:pPr>
+        <w:pStyle w:val="ListParagraph"/>
+        <w:ind w:left="1080"/>
+      </w:pPr>
+      <w:r>
+        <w:t>Specifically designed for semantic segmentation tasks with an emphasis on stuff classes, the COCO Stuff</w:t>
+      </w:r>
+      <w:r>
+        <w:t xml:space="preserve"> [35]</w:t>
+      </w:r>
+      <w:r>
+        <w:t xml:space="preserve"> dataset is a useful addition to the COCO (Common Objects in Context) dataset. This includes comments for </w:t>
+      </w:r>
+      <w:r>
+        <w:t>91</w:t>
+      </w:r>
+      <w:r>
+        <w:t xml:space="preserve"> different kinds of objects, including the sky, roads, and greenery. With its full grasp of visual scenes that goes beyond object-centric annotations, this dataset is an invaluable tool for training and assessing models in the complex context of semantic segmentation. With its extensive pixel-level annotations for a wider variety of semantic classifications, COCO Stuff is a companion to the original COCO dataset, which focuses largely on object recognition. With the use of this dataset, scene understanding research may proceed and picture analysis can become more comprehensive and contextual.</w:t>
+      </w:r>
+      <w:r>
+        <w:t xml:space="preserve"> </w:t>
+      </w:r>
+      <w:r>
+        <w:t>Stuff classes are added to the dataset, which makes it more useful for training models that identify various components in a picture and understand complex spatial connections. The COCO Stuff dataset is a well-known benchmark in the field of semantic segmentation research and has played a significant role in advancing the discipline.</w:t>
+      </w:r>
+    </w:p>
+    <w:p>
+      <w:pPr>
+        <w:pStyle w:val="ListParagraph"/>
+        <w:numPr>
+          <w:ilvl w:val="0"/>
+          <w:numId w:val="10"/>
+        </w:numPr>
+        <w:rPr>
+          <w:b/>
+        </w:rPr>
+      </w:pPr>
+      <w:r>
+        <w:rPr>
+          <w:b/>
+        </w:rPr>
         <w:lastRenderedPageBreak/>
-        <w:t>In any machine learning system, data is essential, but in deep networks, the need of data is heightened. Thus, for any segmentation system that uses deep learning methods, gathering sufficient data into a dataset is crucial. One needs time, domain expertise to select pertinent information, infrastructure to obtain that data and convert it to a format that the system can understand and learn from, and other resources to produce a viable dataset, which should be large enough in scale and accurately reflect the use case of the system. This assignment is among the hardest to do in this situation, despite its seeming simplicity in comparison to intricate neural network architectural designs.</w:t>
+        <w:t>Pascal VOC (Visual Object Classes)</w:t>
+      </w:r>
+      <w:r>
+        <w:rPr>
+          <w:b/>
+        </w:rPr>
+        <w:t>:</w:t>
+      </w:r>
+    </w:p>
+    <w:p>
+      <w:pPr>
+        <w:pStyle w:val="ListParagraph"/>
+        <w:ind w:left="1080"/>
+      </w:pPr>
+      <w:r>
+        <w:t>As the industry standard for object identification and segmentation tasks, the Pascal VOC</w:t>
+      </w:r>
+      <w:r>
+        <w:t xml:space="preserve"> [36]</w:t>
+      </w:r>
+      <w:r>
+        <w:t xml:space="preserve"> (Visual Object Classes) dataset is a seminal resource in the field of computer vision. The collection provides an extensive and diversified range of visual settings, containing photos from 20 different object categories, such as automobiles, animals, and household goods. One of Pascal VOC's unique features is its painstaking annotations at the pixel level. These annotations offer each picture comprehensive ground truth data, making it easier to train and assess models that have a precise grasp of object boundaries. The training, validation, and test sets of the dataset are purposefully divided to promote standardized evaluation processes and guarantee uniform performance evaluations across various algorithms.</w:t>
       </w:r>
       <w:r>
         <w:t xml:space="preserve"> </w:t>
       </w:r>
       <w:r>
-        <w:t>Because of this, the best course of action is typically to use an established standard dataset that is sufficiently representative for the problem domain. This tactic also helps the community because standardized datasets make it possible to compare systems fairly. In fact, many datasets are a part of a challenge that withholds some data so that developers cannot assess their algorithms. This allows for the evaluation of numerous methods in a fair contest that ranks them according to their actual performance without the influence of biased data.</w:t>
+        <w:t>Pascal VOC has been a driving force behind several breakthroughs and developments in the field of object identification and segmentation research, significantly influencing its course. Researchers use Pascal VOC tasks to evaluate the performance of their algorithms and compare them against real-world settings.</w:t>
+      </w:r>
+      <w:r>
+        <w:t xml:space="preserve"> </w:t>
+      </w:r>
+      <w:r>
+        <w:t>The Pascal VOC dataset remains a fundamental resource, contributing significantly to cooperative research endeavors, facilitating performance assessments, and propelling the advancement of cutting-edge approaches for object detection and segmentation.</w:t>
       </w:r>
     </w:p>
     <w:p>
@@ -3264,7 +2722,7 @@
         <w:rPr>
           <w:b/>
         </w:rPr>
-        <w:t>ADE20K</w:t>
+        <w:t>Pascal Context</w:t>
       </w:r>
       <w:r>
         <w:rPr>
@@ -3279,22 +2737,78 @@
         <w:ind w:left="1080"/>
       </w:pPr>
       <w:r>
-        <w:t>A large and varied collection created for computer vision research on semantic segmentation is the ADE20K</w:t>
+        <w:t xml:space="preserve">A collection of supplementary annotations for the PASCAL VOC 2010 detection challenge, a well-liked benchmark for tasks involving object recognition and semantic segmentation, is called the "Pascal Context" </w:t>
+      </w:r>
+      <w:r>
+        <w:t xml:space="preserve">[37] </w:t>
+      </w:r>
+      <w:r>
+        <w:t>dataset. The dataset covers more than 400 kinds of objects, things, and hybrids, and goes beyond the original PASCAL semantic segmentation problem by providing pixel-wise labels for the whole picture. Things like automobiles, pets, and chairs are examples of objects since they are readily numbered and moved. Things that are amorphous or uncountable, like the sky, grass, and water, are referred to as stuff. Things like fences, curtains, and roads are examples of hybrids since they possess both stuff-like and object-like qualities. There are 10,103 photos in the dataset for training and validation, and 9,637 images for testing.</w:t>
+      </w:r>
+      <w:r>
+        <w:t xml:space="preserve"> 20</w:t>
+      </w:r>
+      <w:r>
+        <w:t xml:space="preserve"> categories, including human, animal, vehicle, and indoor, are used to group the photos. The dataset is helpful for creating novel models and techniques that may take use of the extensive and varied annotations, as well as for assessing the significance of context for object recognition and semantic segmentation in the real world.</w:t>
       </w:r>
       <w:r>
         <w:t xml:space="preserve"> </w:t>
       </w:r>
       <w:r>
-        <w:t>[34]</w:t>
-      </w:r>
-      <w:r>
-        <w:t xml:space="preserve"> (ADE20K Scene Parsing) dataset. ADE20K, which includes more than 20,000 high-resolution photos, stands out for having precise annotations at the pixel level, including 150 different object categories and item classes. Semantic segmentation algorithms face a particular problem in handling complex spatial connections and differences in item sizes due to the vast spectrum of scenes captured by the dataset, which includes both indoor and outdoor locations. As a benchmark that makes cross-methodology comparisons easier, ADE20K has established itself as a key tool for assessing the resilience and performance of semantic segmentation models.</w:t>
+        <w:t xml:space="preserve">With reference to semantic segmentation and associated tasks, including zero-shot learning, human parsing, saliency detection, surface </w:t>
+      </w:r>
+      <w:proofErr w:type="spellStart"/>
+      <w:r>
+        <w:t>normals</w:t>
+      </w:r>
+      <w:proofErr w:type="spellEnd"/>
+      <w:r>
+        <w:t xml:space="preserve"> estimation, and border detection, the dataset is utilized to suggest and contrast various methods.</w:t>
+      </w:r>
+    </w:p>
+    <w:p>
+      <w:pPr>
+        <w:pStyle w:val="ListParagraph"/>
+        <w:numPr>
+          <w:ilvl w:val="0"/>
+          <w:numId w:val="10"/>
+        </w:numPr>
+        <w:rPr>
+          <w:b/>
+        </w:rPr>
+      </w:pPr>
+      <w:r>
+        <w:rPr>
+          <w:b/>
+        </w:rPr>
+        <w:t>PASCAL Part</w:t>
+      </w:r>
+      <w:r>
+        <w:rPr>
+          <w:b/>
+        </w:rPr>
+        <w:t>:</w:t>
+      </w:r>
+    </w:p>
+    <w:p>
+      <w:pPr>
+        <w:pStyle w:val="ListParagraph"/>
+        <w:ind w:left="1080"/>
+      </w:pPr>
+      <w:r>
+        <w:t>An additional set of annotations for the well-known PASCAL VOC 2010 dataset—a benchmark for computer vision tasks including object detection and segmentation—is called the PASCAL Part</w:t>
+      </w:r>
+      <w:r>
+        <w:t xml:space="preserve"> [38] </w:t>
+      </w:r>
+      <w:r>
+        <w:t>dataset. With segmentation masks for every body part of the object, the PASCAL Part dataset extends the capabilities of the original PASCAL object detection job. It offers the silhouette annotation for categories (like boats) that don't have a fixed set of pieces. It can also be used as a set for segmenting human semantic parts: There are several people in free-form positions and occlusions in each image (1,716 for training and 1,817 for testing). It offers meticulous annotations at the pixel level for six body parts: the head, chest, upper and lower arms, and upper and lower legs.</w:t>
       </w:r>
       <w:r>
         <w:t xml:space="preserve"> </w:t>
       </w:r>
       <w:r>
-        <w:t>The importance of the dataset is demonstrated by its critical role in the development of scene comprehension algorithms, giving researchers a platform to create models that can classify individual pixels in intricate and realistic visual contexts with exquisite granularity.</w:t>
+        <w:t>9,637 images are used for testing and 10,103 images are used for training and validation. Along with 39 part classes, it covers 20 object classes.</w:t>
       </w:r>
     </w:p>
     <w:p>
@@ -3312,7 +2826,7 @@
         <w:rPr>
           <w:b/>
         </w:rPr>
-        <w:t>COCO Stuff</w:t>
+        <w:t>NYU-Depth V2 (NYUDv2)</w:t>
       </w:r>
       <w:r>
         <w:rPr>
@@ -3327,26 +2841,38 @@
         <w:ind w:left="1080"/>
       </w:pPr>
       <w:r>
-        <w:t>Specifically designed for semantic segmentation tasks with an emphasis on stuff classes, the COCO Stuff</w:t>
-      </w:r>
-      <w:r>
-        <w:t xml:space="preserve"> [35]</w:t>
-      </w:r>
-      <w:r>
-        <w:t xml:space="preserve"> dataset is a useful addition to the COCO (Common Objects in Context) dataset. This includes comments for </w:t>
-      </w:r>
-      <w:r>
-        <w:t>91</w:t>
-      </w:r>
-      <w:r>
-        <w:t xml:space="preserve"> different kinds of objects, including the sky, roads, and greenery. With its full grasp of visual scenes that goes beyond object-centric annotations, this dataset is an invaluable tool for training and assessing models in the complex context of semantic segmentation. With its extensive pixel-level annotations for a wider variety of semantic classifications, COCO Stuff is a companion to the original COCO dataset, which focuses largely on object recognition. With the use of this dataset, scene understanding research may proceed and picture analysis can become more comprehensive and contextual.</w:t>
+        <w:t xml:space="preserve">The RGB and depth cameras of the Microsoft Kinect gadget recorded a variety of indoor scenarios that make up the NYU-Depth V2 (NYUDv2) </w:t>
+      </w:r>
+      <w:r>
+        <w:t xml:space="preserve">[39] </w:t>
+      </w:r>
+      <w:r>
+        <w:t>dataset. It has 1449 pairs of RGB and depth images that are aligned, and each pixel has a dense multi-class label. An instance number is also labeled on each object. With 407,024 unlabeled frames, 464 additional scenes from 3 cities are also included in the collection. Using a colorization strategy, the dataset has been preprocessed to fill in the missing depth values. Semantic segmentation, depth estimation, surface normal estimation, 3D item detection, and scene completion are among the tasks for which the dataset is helpful.</w:t>
       </w:r>
       <w:r>
         <w:t xml:space="preserve"> </w:t>
       </w:r>
       <w:r>
-        <w:t>Stuff classes are added to the dataset, which makes it more useful for training models that identify various components in a picture and understand complex spatial connections. The COCO Stuff dataset is a well-known benchmark in the field of semantic segmentation research and has played a significant role in advancing the discipline.</w:t>
-      </w:r>
+        <w:t>Because of its extensive and diverse material, NYU-Depth V2 is an essential tool for academics who want to improve computer vision models' ability to perceive depth and comprehend the structures of scenes in interior settings.</w:t>
+      </w:r>
+    </w:p>
+    <w:p>
+      <w:pPr>
+        <w:pStyle w:val="ListParagraph"/>
+        <w:ind w:left="1080"/>
+      </w:pPr>
+    </w:p>
+    <w:p>
+      <w:pPr>
+        <w:pStyle w:val="ListParagraph"/>
+        <w:ind w:left="1080"/>
+      </w:pPr>
+    </w:p>
+    <w:p>
+      <w:pPr>
+        <w:pStyle w:val="ListParagraph"/>
+        <w:ind w:left="1080"/>
+      </w:pPr>
     </w:p>
     <w:p>
       <w:pPr>
@@ -3363,7 +2889,8 @@
         <w:rPr>
           <w:b/>
         </w:rPr>
-        <w:t>Pascal VOC (Visual Object Classes)</w:t>
+        <w:lastRenderedPageBreak/>
+        <w:t>SUN RGBD</w:t>
       </w:r>
       <w:r>
         <w:rPr>
@@ -3378,25 +2905,70 @@
         <w:ind w:left="1080"/>
       </w:pPr>
       <w:r>
-        <w:t>As the industry standard for object identification and segmentation tasks, the Pascal VOC</w:t>
-      </w:r>
-      <w:r>
-        <w:t xml:space="preserve"> [36]</w:t>
-      </w:r>
-      <w:r>
-        <w:t xml:space="preserve"> (Visual Object Classes) dataset is a seminal resource in the field of computer vision. The collection provides an extensive and diversified range of visual settings, containing photos from 20 different object categories, such as automobiles, animals, and household goods. One of Pascal VOC's unique features is its painstaking annotations at the pixel level. These annotations offer each picture comprehensive ground truth data, making it easier to train and assess models that have a precise grasp of object boundaries. The training, validation, and test sets of the dataset are purposefully divided to promote standardized evaluation processes and guarantee uniform performance evaluations across various algorithms.</w:t>
+        <w:t>An extensive collection of RGB-D photos for scene analysis tasks is called the SUN RGBD</w:t>
+      </w:r>
+      <w:r>
+        <w:t xml:space="preserve"> [40]</w:t>
+      </w:r>
+      <w:r>
+        <w:t xml:space="preserve"> dataset. It has 10,335 photos from four separate sensors that span a range of inside situations, including workplaces, classrooms, bedrooms, and kitchens. Rich annotations, such as 2D polygons, 3D bounding boxes, item orientations, room layouts, and scene categories, are included for every image in the dataset. With regard to all significant scene understanding tasks, including semantic segmentation, 3D object detection, monocular depth estimation, and scene recognition, the dataset seeks to push the state-of-the-art. Additionally, the dataset makes it possible to assess 3D metrics and cross-sensor generalization.</w:t>
       </w:r>
       <w:r>
         <w:t xml:space="preserve"> </w:t>
       </w:r>
       <w:r>
-        <w:t>Pascal VOC has been a driving force behind several breakthroughs and developments in the field of object identification and segmentation research, significantly influencing its course. Researchers use Pascal VOC tasks to evaluate the performance of their algorithms and compare them against real-world settings.</w:t>
+        <w:t>SUN RGBD offers a realistic and comprehensive dataset that captures the nuances of interior situations, making it a standard for algorithms tackling problems like object detection, scene parsing, and 3D scene reconstruction. This has led to breakthroughs in computer vision.</w:t>
+      </w:r>
+    </w:p>
+    <w:p>
+      <w:pPr>
+        <w:pStyle w:val="ListParagraph"/>
+        <w:numPr>
+          <w:ilvl w:val="0"/>
+          <w:numId w:val="10"/>
+        </w:numPr>
+        <w:rPr>
+          <w:b/>
+        </w:rPr>
+      </w:pPr>
+      <w:r>
+        <w:rPr>
+          <w:b/>
+        </w:rPr>
+        <w:t>SUN3D</w:t>
+      </w:r>
+      <w:r>
+        <w:rPr>
+          <w:b/>
+        </w:rPr>
+        <w:t>:</w:t>
+      </w:r>
+    </w:p>
+    <w:p>
+      <w:pPr>
+        <w:pStyle w:val="ListParagraph"/>
+        <w:ind w:left="1080"/>
+      </w:pPr>
+      <w:r>
+        <w:t>The whole 3D extent of numerous indoor spaces is captured in the SUN3D</w:t>
+      </w:r>
+      <w:r>
+        <w:t xml:space="preserve"> [41]</w:t>
+      </w:r>
+      <w:r>
+        <w:t xml:space="preserve"> dataset, which is a massive collection of RGB-D movies with object labels and camera pose. It includes 415 sequences that were taken in 41 distinct buildings and 254 distinct areas</w:t>
+      </w:r>
+      <w:r>
+        <w:t xml:space="preserve"> [41]</w:t>
+      </w:r>
+      <w:r>
+        <w:t>. Semantic segmentation of the scene's items and camera posture information are contained in every frame. The purpose of the dataset is to support research in the areas of semantic segmentation, object recognition, structure from motion, and scene interpretation. Online resources include the SUN3D database, the web-based 3D annotation tool, and the source code for the generalized bundle adjustment.</w:t>
       </w:r>
       <w:r>
         <w:t xml:space="preserve"> </w:t>
       </w:r>
       <w:r>
-        <w:t>The Pascal VOC dataset remains a fundamental resource, contributing significantly to cooperative research endeavors, facilitating performance assessments, and propelling the advancement of cutting-edge approaches for object detection and segmentation.</w:t>
+        <w:t>SUN3D, which comprises over 8,000 RGB-D video sequences and related ground truth annotations, is now widely used as a benchmark for assessing algorithms for tasks including object detection, scene interpretation, and 3D reconstruction. The content of the dataset includes both indoor and outdoor settings, as well as a variety of difficulties such as changing illumination, occlusions, and object interactions.</w:t>
       </w:r>
     </w:p>
     <w:p>
@@ -3414,7 +2986,7 @@
         <w:rPr>
           <w:b/>
         </w:rPr>
-        <w:t>Pascal Context</w:t>
+        <w:t>Semantic Boundaries Dataset (SBD)</w:t>
       </w:r>
       <w:r>
         <w:rPr>
@@ -3429,34 +3001,230 @@
         <w:ind w:left="1080"/>
       </w:pPr>
       <w:r>
-        <w:t xml:space="preserve">A collection of supplementary annotations for the PASCAL VOC 2010 detection challenge, a well-liked benchmark for tasks involving object recognition and semantic segmentation, is called the "Pascal Context" </w:t>
-      </w:r>
-      <w:r>
+        <w:t>Using semantic segmentation, the Semantic Boundaries Dataset (SBD)</w:t>
+      </w:r>
+      <w:r>
+        <w:t xml:space="preserve"> [42]</w:t>
+      </w:r>
+      <w:r>
+        <w:t xml:space="preserve"> predicts pixels on an object's edge rather than its inside. There are 8498 training and 2820 test images in the dataset, which is made up of 11318 photos from the PASCAL VOC2011 challenge's </w:t>
+      </w:r>
+      <w:proofErr w:type="spellStart"/>
+      <w:r>
+        <w:t>trainval</w:t>
+      </w:r>
+      <w:proofErr w:type="spellEnd"/>
+      <w:r>
+        <w:t xml:space="preserve"> set. One of the twenty Pascal VOC classes is labeled on object instance boundaries in this dataset, which also features precise figure/ground masks. Tasks including edge recognition, semantic contour prediction, and interactive segmentation benefit from the application of the SBD.</w:t>
+      </w:r>
+    </w:p>
+    <w:p>
+      <w:pPr>
+        <w:pStyle w:val="ListParagraph"/>
+        <w:numPr>
+          <w:ilvl w:val="0"/>
+          <w:numId w:val="10"/>
+        </w:numPr>
+        <w:rPr>
+          <w:b/>
+        </w:rPr>
+      </w:pPr>
+      <w:proofErr w:type="spellStart"/>
+      <w:r>
+        <w:rPr>
+          <w:b/>
+        </w:rPr>
+        <w:t>SYNTHetic</w:t>
+      </w:r>
+      <w:proofErr w:type="spellEnd"/>
+      <w:r>
+        <w:rPr>
+          <w:b/>
+        </w:rPr>
+        <w:t xml:space="preserve"> Collection of Imagery and Annotations (SYNTHIA)</w:t>
+      </w:r>
+      <w:r>
+        <w:rPr>
+          <w:b/>
+        </w:rPr>
+        <w:t>:</w:t>
+      </w:r>
+    </w:p>
+    <w:p>
+      <w:pPr>
+        <w:pStyle w:val="ListParagraph"/>
+        <w:ind w:left="1080"/>
+      </w:pPr>
+      <w:r>
+        <w:t xml:space="preserve">A huge synthetic dataset called the </w:t>
+      </w:r>
+      <w:proofErr w:type="spellStart"/>
+      <w:r>
+        <w:t>SYNTHetic</w:t>
+      </w:r>
+      <w:proofErr w:type="spellEnd"/>
+      <w:r>
+        <w:t xml:space="preserve"> Collection of Imagery and Annotations (SYNTHIA)</w:t>
+      </w:r>
+      <w:r>
+        <w:t xml:space="preserve"> [43]</w:t>
+      </w:r>
+      <w:r>
+        <w:t xml:space="preserve"> was created specifically for the job of semantic segmentation and related scene interpretation issues in the context of driving scenarios. It is comprised of over 200,000 high-definition pictures taken from separate snapshots and video streams. The pictures are created from a virtual metropolis with various scenes, dynamic objects, different seasons, lighting, and weather effects. Thirteen classes, including sky, building, road, car, pedestrian, etc., have accurate pixel-level semantic annotations included with the photographs. Additionally, eight RGB cameras that combine to form a binocular 360-degree camera and eight depth sensors are simulated in the dataset.</w:t>
+      </w:r>
+      <w:r>
+        <w:t xml:space="preserve"> </w:t>
+      </w:r>
+      <w:r>
+        <w:t>SYNTHIA is a benchmark that is extremely useful for assessing algorithms in the context of urban scene analysis, where access to huge annotated datasets can be difficult due to its synthetic yet highly realistic content. Researchers use SYNTHIA to improve the state-of-the-art in semantic comprehension of urban landscapes, train and validate models, and evaluate how resilient they are to various environmental conditions.</w:t>
+      </w:r>
+    </w:p>
+    <w:p>
+      <w:pPr>
+        <w:pStyle w:val="ListParagraph"/>
+        <w:numPr>
+          <w:ilvl w:val="0"/>
+          <w:numId w:val="10"/>
+        </w:numPr>
+        <w:rPr>
+          <w:b/>
+        </w:rPr>
+      </w:pPr>
+      <w:r>
+        <w:rPr>
+          <w:b/>
+        </w:rPr>
+        <w:t>Berkeley Deep Drive (BDD100K)</w:t>
+      </w:r>
+      <w:r>
+        <w:rPr>
+          <w:b/>
+        </w:rPr>
+        <w:t>:</w:t>
+      </w:r>
+    </w:p>
+    <w:p>
+      <w:pPr>
+        <w:pStyle w:val="ListParagraph"/>
+        <w:ind w:left="1080"/>
+      </w:pPr>
+      <w:r>
+        <w:t>This extensive and varied driving video collection, called "Berkeley Deep Drive (BDD100K),"</w:t>
+      </w:r>
+      <w:r>
+        <w:t>[44]</w:t>
+      </w:r>
+      <w:r>
+        <w:t xml:space="preserve"> is intended for use in computer vision research. One hundred thousand movies total, each lasting roughly forty seconds and captured at 30 frames per second, are included. The videos feature a variety of American locales, climates, and lighting conditions. Ten tasks, including object detection, semantic segmentation, lane detection, and drivable area segmentation, are also supported by comprehensive annotations in the dataset. Developing and testing image recognition algorithms for autonomous driving is intended to be made easier with the help of this dataset.</w:t>
+      </w:r>
+      <w:r>
+        <w:t xml:space="preserve"> </w:t>
+      </w:r>
+      <w:r>
+        <w:t>Due to its unique emphasis on real-world driving scenarios, BDD100K is a useful benchmark that will help advance our knowledge of intricate urban settings and strengthen the resilience of computer vision models in practical applications.</w:t>
+      </w:r>
+    </w:p>
+    <w:p>
+      <w:pPr>
+        <w:pStyle w:val="ListParagraph"/>
+        <w:numPr>
+          <w:ilvl w:val="0"/>
+          <w:numId w:val="10"/>
+        </w:numPr>
+        <w:rPr>
+          <w:b/>
+        </w:rPr>
+      </w:pPr>
+      <w:r>
+        <w:rPr>
+          <w:b/>
+        </w:rPr>
         <w:lastRenderedPageBreak/>
-        <w:t xml:space="preserve">[37] </w:t>
-      </w:r>
-      <w:r>
-        <w:t>dataset. The dataset covers more than 400 kinds of objects, things, and hybrids, and goes beyond the original PASCAL semantic segmentation problem by providing pixel-wise labels for the whole picture. Things like automobiles, pets, and chairs are examples of objects since they are readily numbered and moved. Things that are amorphous or uncountable, like the sky, grass, and water, are referred to as stuff. Things like fences, curtains, and roads are examples of hybrids since they possess both stuff-like and object-like qualities. There are 10,103 photos in the dataset for training and validation, and 9,637 images for testing.</w:t>
-      </w:r>
-      <w:r>
-        <w:t xml:space="preserve"> 20</w:t>
-      </w:r>
-      <w:r>
-        <w:t xml:space="preserve"> categories, including human, animal, vehicle, and indoor, are used to group the photos. The dataset is helpful for creating novel models and techniques that may take use of the extensive and varied annotations, as well as for assessing the significance of context for object recognition and semantic segmentation in the real world.</w:t>
+        <w:t>The Cambridge-driving Labeled Video Database (</w:t>
+      </w:r>
+      <w:proofErr w:type="spellStart"/>
+      <w:r>
+        <w:rPr>
+          <w:b/>
+        </w:rPr>
+        <w:t>CamVid</w:t>
+      </w:r>
+      <w:proofErr w:type="spellEnd"/>
+      <w:r>
+        <w:rPr>
+          <w:b/>
+        </w:rPr>
+        <w:t>)</w:t>
+      </w:r>
+      <w:r>
+        <w:rPr>
+          <w:b/>
+        </w:rPr>
+        <w:t>:</w:t>
+      </w:r>
+    </w:p>
+    <w:p>
+      <w:pPr>
+        <w:pStyle w:val="ListParagraph"/>
+        <w:ind w:left="1080"/>
+      </w:pPr>
+      <w:r>
+        <w:t xml:space="preserve">Videos taken from the viewpoint of a moving car make up the Cambridge-driving </w:t>
+      </w:r>
+      <w:r>
+        <w:t>Labeled Video Database (</w:t>
+      </w:r>
+      <w:proofErr w:type="spellStart"/>
+      <w:r>
+        <w:t>CamVid</w:t>
+      </w:r>
+      <w:proofErr w:type="spellEnd"/>
+      <w:r>
+        <w:t>) [45]</w:t>
+      </w:r>
+      <w:r>
+        <w:t>.</w:t>
       </w:r>
       <w:r>
         <w:t xml:space="preserve"> </w:t>
       </w:r>
       <w:r>
-        <w:t xml:space="preserve">With reference to semantic segmentation and associated tasks, including zero-shot learning, human parsing, saliency detection, surface </w:t>
-      </w:r>
-      <w:proofErr w:type="spellStart"/>
-      <w:r>
-        <w:t>normals</w:t>
-      </w:r>
-      <w:proofErr w:type="spellEnd"/>
-      <w:r>
-        <w:t xml:space="preserve"> estimation, and border detection, the dataset is utilized to suggest and contrast various methods.</w:t>
+        <w:t xml:space="preserve">A 960x720 resolution camera mounted on an automobile dashboard originally recorded five video sequences that make up the </w:t>
+      </w:r>
+      <w:proofErr w:type="spellStart"/>
+      <w:r>
+        <w:t>CamVid</w:t>
+      </w:r>
+      <w:proofErr w:type="spellEnd"/>
+      <w:r>
+        <w:t xml:space="preserve"> (Cambridge-driving Labeled Video Database), a database for interpreting driving scenes and roads. More than ten minutes of excellent 30Hz video are included in the dataset, along with matching semantically tagged images at 1Hz and, in some cases, 15Hz. Each pixel in the dataset is assigned a ground truth label, which is associated </w:t>
+      </w:r>
+      <w:r>
+        <w:t>with one of 32 semantic classes</w:t>
+      </w:r>
+      <w:r>
+        <w:t xml:space="preserve"> including</w:t>
+      </w:r>
+      <w:r>
+        <w:t xml:space="preserve"> </w:t>
+      </w:r>
+      <w:r>
+        <w:t>column/pole, train, wall, lane markings (driving), parking block, tunnel, bicyclist, car, SUV/pickup/truck, bridge, sign, tree, pedestrian, miscellaneous text, traffic light, sidewalk, road shoulder, road, animal, child, vegetation, archway, fence, truck/bus, motorcycle, sky, void, building, cart luggage, traffic cone</w:t>
+      </w:r>
+      <w:r>
+        <w:t>, and other moving object</w:t>
+      </w:r>
+      <w:r>
+        <w:t>.</w:t>
+      </w:r>
+      <w:r>
+        <w:t xml:space="preserve"> The dataset underwent hand annotation, and its accuracy was confirmed by two individuals.</w:t>
+      </w:r>
+      <w:r>
+        <w:t xml:space="preserve"> </w:t>
+      </w:r>
+      <w:r>
+        <w:t>In addition, the dataset provides 3D camera postures for every frame, camera calibration sequences, and specially designed labeling software. The dataset can be used to assess methods for label propagation, pedestrian detection, and multi-class object recognition.</w:t>
       </w:r>
     </w:p>
     <w:p>
@@ -3474,7 +3242,7 @@
         <w:rPr>
           <w:b/>
         </w:rPr>
-        <w:t>PASCAL Part</w:t>
+        <w:t>Cityscapes</w:t>
       </w:r>
       <w:r>
         <w:rPr>
@@ -3489,19 +3257,25 @@
         <w:ind w:left="1080"/>
       </w:pPr>
       <w:r>
-        <w:t>An additional set of annotations for the well-known PASCAL VOC 2010 dataset—a benchmark for computer vision tasks including object detection and segmentation—is called the PASCAL Part</w:t>
-      </w:r>
-      <w:r>
-        <w:t xml:space="preserve"> [38] </w:t>
-      </w:r>
-      <w:r>
-        <w:t>dataset. With segmentation masks for every body part of the object, the PASCAL Part dataset extends the capabilities of the original PASCAL object detection job. It offers the silhouette annotation for categories (like boats) that don't have a fixed set of pieces. It can also be used as a set for segmenting human semantic parts: There are several people in free-form positions and occlusions in each image (1,716 for training and 1,817 for testing). It offers meticulous annotations at the pixel level for six body parts: the head, chest, upper and lower arms, and upper and lower legs.</w:t>
+        <w:t>With annotations for 30 classes and 8 categories, the Cityscapes</w:t>
+      </w:r>
+      <w:r>
+        <w:t xml:space="preserve"> [46]</w:t>
+      </w:r>
+      <w:r>
+        <w:t xml:space="preserve"> dataset is a large-scale database for semantic urban scene interpretation. It offers information from </w:t>
+      </w:r>
+      <w:r>
+        <w:t>50</w:t>
+      </w:r>
+      <w:r>
+        <w:t xml:space="preserve"> cities as well as a range of functions like image-to-image translation, segmentation, and depth estimation. About 5000 finely annotated photos and 20,000 coarsely annotated images make up the dataset. During several months, during the day, and with favorable weather, data was collected in fifty cities.</w:t>
       </w:r>
       <w:r>
         <w:t xml:space="preserve"> </w:t>
       </w:r>
       <w:r>
-        <w:t>9,637 images are used for testing and 10,103 images are used for training and validation. Along with 39 part classes, it covers 20 object classes.</w:t>
+        <w:t>Due to the fact that it was initially captured as video, the frames were carefully chosen to include a lot of dynamic elements, a changing scene arrangement, and a changing background. In order to enable research that aspires to use vast volumes of (weakly) labeled data, the dataset is meant for evaluating the performance of vision algorithms for three fundamental tasks of semantic urban scene understanding: pixel-level, instance-level, and panoptic semantic labeling.</w:t>
       </w:r>
     </w:p>
     <w:p>
@@ -3515,11 +3289,19 @@
           <w:b/>
         </w:rPr>
       </w:pPr>
-      <w:r>
-        <w:rPr>
-          <w:b/>
-        </w:rPr>
-        <w:t>NYU-Depth V2 (NYUDv2)</w:t>
+      <w:proofErr w:type="spellStart"/>
+      <w:r>
+        <w:rPr>
+          <w:b/>
+        </w:rPr>
+        <w:t>Youtube</w:t>
+      </w:r>
+      <w:proofErr w:type="spellEnd"/>
+      <w:r>
+        <w:rPr>
+          <w:b/>
+        </w:rPr>
+        <w:t>-Objects</w:t>
       </w:r>
       <w:r>
         <w:rPr>
@@ -3534,19 +3316,53 @@
         <w:ind w:left="1080"/>
       </w:pPr>
       <w:r>
-        <w:t xml:space="preserve">The RGB and depth cameras of the Microsoft Kinect gadget recorded a variety of indoor scenarios that make up the NYU-Depth V2 (NYUDv2) </w:t>
-      </w:r>
-      <w:r>
-        <w:t xml:space="preserve">[39] </w:t>
-      </w:r>
-      <w:r>
-        <w:t>dataset. It has 1449 pairs of RGB and depth images that are aligned, and each pixel has a dense multi-class label. An instance number is also labeled on each object. With 407,024 unlabeled frames, 464 additional scenes from 3 cities are also included in the collection. Using a colorization strategy, the dataset has been preprocessed to fill in the missing depth values. Semantic segmentation, depth estimation, surface normal estimation, 3D item detection, and scene completion are among the tasks for which the dataset is helpful.</w:t>
+        <w:t xml:space="preserve">The </w:t>
+      </w:r>
+      <w:proofErr w:type="spellStart"/>
+      <w:r>
+        <w:t>Youtube</w:t>
+      </w:r>
+      <w:proofErr w:type="spellEnd"/>
+      <w:r>
+        <w:t>-Objects</w:t>
+      </w:r>
+      <w:r>
+        <w:t xml:space="preserve"> [47]</w:t>
+      </w:r>
+      <w:r>
+        <w:t xml:space="preserve"> dataset is a massive collection of object videos from YouTube that was gathered by searching for the names of ten different object classes, including motorbikes, trains, dogs, cats, cows, planes, birds, boats, cars, and motorcycles, from the PASCAL VOC Challenge. For every class in the dataset, there are nine to twenty-four videos totaling five hundred thousand frames. The download size is 89 gigabytes. Every video has a different length, ranging from thirty seconds to three minutes. The films lack precise location and size annotations; instead, they merely show the existence of an object belonging to the relevant class.</w:t>
       </w:r>
       <w:r>
         <w:t xml:space="preserve"> </w:t>
       </w:r>
       <w:r>
-        <w:t>Because of its extensive and diverse material, NYU-Depth V2 is an essential tool for academics who want to improve computer vision models' ability to perceive depth and comprehend the structures of scenes in interior settings.</w:t>
+        <w:t xml:space="preserve">Along with optical flow and </w:t>
+      </w:r>
+      <w:proofErr w:type="spellStart"/>
+      <w:r>
+        <w:t>superpixels</w:t>
+      </w:r>
+      <w:proofErr w:type="spellEnd"/>
+      <w:r>
+        <w:t xml:space="preserve"> for every frame, the collection also includes tubes, motion segments, bounding-box annotations, and point tracks for some video frames. The dataset is meant for tasks like segmenting and tracking objects in videos as well as learning object class detectors from videos with sparse annotations.</w:t>
+      </w:r>
+    </w:p>
+    <w:p>
+      <w:pPr>
+        <w:pStyle w:val="ListParagraph"/>
+        <w:numPr>
+          <w:ilvl w:val="0"/>
+          <w:numId w:val="10"/>
+        </w:numPr>
+        <w:rPr>
+          <w:b/>
+        </w:rPr>
+      </w:pPr>
+      <w:r>
+        <w:rPr>
+          <w:b/>
+        </w:rPr>
+        <w:t>DTMR-DVR</w:t>
       </w:r>
     </w:p>
     <w:p>
@@ -3558,14 +3374,118 @@
     <w:p>
       <w:pPr>
         <w:pStyle w:val="ListParagraph"/>
+        <w:numPr>
+          <w:ilvl w:val="0"/>
+          <w:numId w:val="10"/>
+        </w:numPr>
+        <w:rPr>
+          <w:b/>
+        </w:rPr>
+      </w:pPr>
+      <w:r>
+        <w:rPr>
+          <w:b/>
+        </w:rPr>
+        <w:t>Materials in Context (MINC)</w:t>
+      </w:r>
+      <w:r>
+        <w:rPr>
+          <w:b/>
+        </w:rPr>
+        <w:t>:</w:t>
+      </w:r>
+    </w:p>
+    <w:p>
+      <w:pPr>
+        <w:pStyle w:val="ListParagraph"/>
         <w:ind w:left="1080"/>
       </w:pPr>
+      <w:r>
+        <w:t>A vast, publicly available collection of materials found in the wild, "Materials in Context (MINC)"</w:t>
+      </w:r>
+      <w:r>
+        <w:t xml:space="preserve"> [48]</w:t>
+      </w:r>
+      <w:r>
+        <w:t xml:space="preserve"> includes 7061 classified material segmentations across 23 material categories in addition to 3 million labeled point samples. The rich surface texture, geometry, lighting, and clutter of real-world materials are captured in the dataset, which spans a wide spectrum of material types like cloth, glass, leather, metal, stone, wood, etc. The </w:t>
+      </w:r>
+      <w:proofErr w:type="spellStart"/>
+      <w:r>
+        <w:t>OpenSurfaces</w:t>
+      </w:r>
+      <w:proofErr w:type="spellEnd"/>
+      <w:r>
+        <w:t xml:space="preserve"> database, a comprehensively documented catalog of surface appearance, was the source from which the material annotations for the dataset were extracted.</w:t>
+      </w:r>
+      <w:r>
+        <w:t xml:space="preserve"> </w:t>
+      </w:r>
+      <w:r>
+        <w:t>The resolution of a photograph is usually 500 × 800 or 800 × 500.</w:t>
+      </w:r>
+      <w:r>
+        <w:t xml:space="preserve"> </w:t>
+      </w:r>
+      <w:r>
+        <w:t>Numerous tasks, including material recognition, material segmentation, material editing, and material synthesis, can be accomplished with the help of the MINC dataset. For academic reasons alone, the dataset is openly accessible to the general public.</w:t>
+      </w:r>
+    </w:p>
+    <w:p>
+      <w:pPr>
+        <w:pStyle w:val="ListParagraph"/>
+        <w:numPr>
+          <w:ilvl w:val="0"/>
+          <w:numId w:val="10"/>
+        </w:numPr>
+        <w:rPr>
+          <w:b/>
+        </w:rPr>
+      </w:pPr>
+      <w:r>
+        <w:rPr>
+          <w:b/>
+        </w:rPr>
+        <w:t>KITTI</w:t>
+      </w:r>
+      <w:r>
+        <w:rPr>
+          <w:b/>
+        </w:rPr>
+        <w:t>:</w:t>
+      </w:r>
     </w:p>
     <w:p>
       <w:pPr>
         <w:pStyle w:val="ListParagraph"/>
         <w:ind w:left="1080"/>
       </w:pPr>
+      <w:r>
+        <w:t>One of the most often used datasets for mobile robots and autonomous driving is KITTI (Karlsruhe Institute of Technology and Toyota Technological Institute)</w:t>
+      </w:r>
+      <w:r>
+        <w:t xml:space="preserve"> [49]</w:t>
+      </w:r>
+      <w:r>
+        <w:t>. It is made up of hours' worth of traffic scenarios captured by multiple sensor modalities, such as RGB and grayscale stereo cameras with high resolution and a 3D laser scanner. Although widely used, the dataset itself lacks ground truth for semantic segmentation.</w:t>
+      </w:r>
+      <w:r>
+        <w:t xml:space="preserve"> </w:t>
+      </w:r>
+      <w:r>
+        <w:t xml:space="preserve">A GPS/IMU inertial navigation system, a </w:t>
+      </w:r>
+      <w:proofErr w:type="spellStart"/>
+      <w:r>
+        <w:t>Velodyne</w:t>
+      </w:r>
+      <w:proofErr w:type="spellEnd"/>
+      <w:r>
+        <w:t xml:space="preserve"> 3D laser scanner, and high-resolution color and grayscale stereo </w:t>
+      </w:r>
+      <w:r>
+        <w:lastRenderedPageBreak/>
+        <w:t>cameras were installed on the moving platform where the video was captured. Six hours' worth of traffic scenarios from various contexts and circumstances around Karlsruhe, Germany, are included in the collection. For a few of the jobs, the dataset additionally includes evaluation metrics, online benchmarks, and accurate ground truth annotations. For research on mobile robots and autonomous driving, one of the most well-liked and difficult datasets is the KITTI dataset.</w:t>
+      </w:r>
     </w:p>
     <w:p>
       <w:pPr>
@@ -3582,7 +3502,7 @@
         <w:rPr>
           <w:b/>
         </w:rPr>
-        <w:t>SUN RGBD</w:t>
+        <w:t>Adobe’s Portrait Segmentation</w:t>
       </w:r>
       <w:r>
         <w:rPr>
@@ -3597,19 +3517,33 @@
         <w:ind w:left="1080"/>
       </w:pPr>
       <w:r>
-        <w:t>An extensive collection of RGB-D photos for scene analysis tasks is called the SUN RGBD</w:t>
-      </w:r>
-      <w:r>
-        <w:t xml:space="preserve"> [40]</w:t>
-      </w:r>
-      <w:r>
-        <w:t xml:space="preserve"> dataset. It has 10,335 photos from four separate sensors that span a range of inside situations, including workplaces, classrooms, bedrooms, and kitchens. Rich annotations, such as 2D polygons, 3D bounding boxes, item orientations, room layouts, and scene categories, are included for every image in the dataset. With regard to all significant scene understanding tasks, including semantic segmentation, 3D object detection, monocular depth estimation, and scene recognition, the dataset seeks to push the state-of-the-art. Additionally, the dataset makes it possible to assess 3D metrics and cross-sensor generalization.</w:t>
+        <w:t>For the purposes of face parsing and portrait segmentation, a set of pictures and segmentation masks is called</w:t>
+      </w:r>
+      <w:r>
+        <w:t xml:space="preserve"> "Adobe's Portrait Segmentation</w:t>
+      </w:r>
+      <w:r>
+        <w:t>"</w:t>
+      </w:r>
+      <w:r>
+        <w:t xml:space="preserve"> [50].</w:t>
+      </w:r>
+      <w:r>
+        <w:t xml:space="preserve"> In order to enhance the features of video conferencing apps, such as face beautifying and backdrop removal, researchers from </w:t>
+      </w:r>
+      <w:proofErr w:type="spellStart"/>
+      <w:r>
+        <w:t>SaluteDevices</w:t>
+      </w:r>
+      <w:proofErr w:type="spellEnd"/>
+      <w:r>
+        <w:t xml:space="preserve"> in Russia built it. 20,000 mostly indoor images of 8,377 distinct individuals make up the dataset, which also includes fine-grained segmentation masks divided into 9 groups, including skin, hair, eyes, nose, mouth, teeth, beard, spectacles, or background. High-quality and diverse data was intended to be included in the dataset, which was created via crowdsourcing platforms for image collection and labeling.</w:t>
       </w:r>
       <w:r>
         <w:t xml:space="preserve"> </w:t>
       </w:r>
       <w:r>
-        <w:t>SUN RGBD offers a realistic and comprehensive dataset that captures the nuances of interior situations, making it a standard for algorithms tackling problems like object detection, scene parsing, and 3D scene reconstruction. This has led to breakthroughs in computer vision.</w:t>
+        <w:t>The dataset can be used for skin enhancement and teeth whitening jobs since, in contrast to most face parsing datasets, the beard is not regarded as a component of the skin mask and the inside area of the mouth is separated from the teeth. Both the trained models and the dataset are accessible to the public on GitHub.</w:t>
       </w:r>
     </w:p>
     <w:p>
@@ -3627,7 +3561,45 @@
         <w:rPr>
           <w:b/>
         </w:rPr>
-        <w:t>SUN3D</w:t>
+        <w:t>GATECH</w:t>
+      </w:r>
+    </w:p>
+    <w:p>
+      <w:pPr>
+        <w:pStyle w:val="ListParagraph"/>
+        <w:ind w:left="1080"/>
+      </w:pPr>
+    </w:p>
+    <w:p>
+      <w:pPr>
+        <w:pStyle w:val="ListParagraph"/>
+        <w:numPr>
+          <w:ilvl w:val="0"/>
+          <w:numId w:val="10"/>
+        </w:numPr>
+        <w:rPr>
+          <w:b/>
+        </w:rPr>
+      </w:pPr>
+      <w:r>
+        <w:rPr>
+          <w:b/>
+        </w:rPr>
+        <w:t xml:space="preserve">Densely-Annotated </w:t>
+      </w:r>
+      <w:proofErr w:type="spellStart"/>
+      <w:r>
+        <w:rPr>
+          <w:b/>
+        </w:rPr>
+        <w:t>VIdeo</w:t>
+      </w:r>
+      <w:proofErr w:type="spellEnd"/>
+      <w:r>
+        <w:rPr>
+          <w:b/>
+        </w:rPr>
+        <w:t xml:space="preserve"> Segmentation (DAVIS)</w:t>
       </w:r>
       <w:r>
         <w:rPr>
@@ -3642,851 +3614,184 @@
         <w:ind w:left="1080"/>
       </w:pPr>
       <w:r>
-        <w:t>The whole 3D extent of numerous indoor spaces is captured in the SUN3D</w:t>
-      </w:r>
-      <w:r>
-        <w:t xml:space="preserve"> [41]</w:t>
-      </w:r>
-      <w:r>
-        <w:t xml:space="preserve"> dataset, which is a massive collection of RGB-D movies with object labels and camera pose. It includes 415 sequences that were taken in 41 distinct buildings and 254 distinct areas</w:t>
-      </w:r>
-      <w:r>
-        <w:t xml:space="preserve"> [41]</w:t>
-      </w:r>
-      <w:r>
-        <w:t xml:space="preserve">. Semantic segmentation of the scene's items and camera posture information are contained in every frame. The purpose of the dataset is to support research in the areas of semantic segmentation, object recognition, structure from motion, and scene interpretation. Online resources include the SUN3D database, the web-based 3D annotation tool, and the source code for the </w:t>
-      </w:r>
-      <w:r>
+        <w:t xml:space="preserve">A high-quality and high-resolution dataset for the job of video object segmentation is the Densely-Annotated </w:t>
+      </w:r>
+      <w:proofErr w:type="spellStart"/>
+      <w:r>
+        <w:t>VIdeo</w:t>
+      </w:r>
+      <w:proofErr w:type="spellEnd"/>
+      <w:r>
+        <w:t xml:space="preserve"> Segmentation (DAVIS) </w:t>
+      </w:r>
+      <w:r>
+        <w:t xml:space="preserve">[51] </w:t>
+      </w:r>
+      <w:r>
+        <w:t>dataset. Each of the 50 video sequences' 3455 frames has pixel-level masks added to identify one or more things of interest. There are two versions of the dataset available: DAVIS 2017, which contains numerous labeled objects per movie, and DAVIS 2016, which has only one annotated object per film. A variety of circumstances, including occlusions, motion blur, appearance alterations, and varied camera motions, are covered by the dataset. Additionally, the dataset offers a number of evaluation criteria to gauge how well video object segmentation algorithms perform, including region similarity, contour correctness, and temporal stability.</w:t>
+      </w:r>
+      <w:r>
+        <w:t xml:space="preserve"> </w:t>
+      </w:r>
+      <w:r>
+        <w:t>DAVIS is distinguished by its painstaking annotation, which offers fine-grained information on object boundaries and motion patterns. With this degree of detail, DAVIS is a priceless tool for assessing algorithms in video segmentation tasks, leading to improvements in the comprehension and modeling of dynamic video sequences.</w:t>
+      </w:r>
+    </w:p>
+    <w:p>
+      <w:pPr>
+        <w:pStyle w:val="ListParagraph"/>
+        <w:numPr>
+          <w:ilvl w:val="0"/>
+          <w:numId w:val="10"/>
+        </w:numPr>
+        <w:rPr>
+          <w:b/>
+        </w:rPr>
+      </w:pPr>
+      <w:r>
+        <w:rPr>
+          <w:b/>
+        </w:rPr>
+        <w:t>SIFT Flow</w:t>
+      </w:r>
+      <w:r>
+        <w:rPr>
+          <w:b/>
+        </w:rPr>
+        <w:t>:</w:t>
+      </w:r>
+    </w:p>
+    <w:p>
+      <w:pPr>
+        <w:pStyle w:val="ListParagraph"/>
+        <w:ind w:left="1080"/>
+      </w:pPr>
+      <w:r>
+        <w:t xml:space="preserve">Images of various landscapes and objects, including buildings, grass, trees, etc., are included in the SIFT Flow </w:t>
+      </w:r>
+      <w:r>
+        <w:t xml:space="preserve">[52] </w:t>
+      </w:r>
+      <w:r>
+        <w:t>dataset. The goal of the collection is to provide dense correspondence between scenes, which is the ability to identify pixel-by-pixel matches across pictures with disparate scene attributes, such perspective, scale, or location. The dataset has 2,688 photos with a 256x256 pixel resolution. Every pixel in the photographs is labeled with either one of three geometric categories (horizontal, vertical, sky, etc.) or one of 33 semantic categories (building, grass, tree, etc.). There are 2,488 training photos and 200 test images in the dataset.</w:t>
+      </w:r>
+    </w:p>
+    <w:p>
+      <w:pPr>
+        <w:pStyle w:val="ListParagraph"/>
+        <w:numPr>
+          <w:ilvl w:val="0"/>
+          <w:numId w:val="10"/>
+        </w:numPr>
+        <w:rPr>
+          <w:b/>
+        </w:rPr>
+      </w:pPr>
+      <w:r>
+        <w:rPr>
+          <w:b/>
+        </w:rPr>
+        <w:t>The Object Segmentation Database (OSD)</w:t>
+      </w:r>
+      <w:r>
+        <w:rPr>
+          <w:b/>
+        </w:rPr>
+        <w:t>:</w:t>
+      </w:r>
+    </w:p>
+    <w:p>
+      <w:pPr>
+        <w:pStyle w:val="ListParagraph"/>
+        <w:ind w:left="1080"/>
+      </w:pPr>
+      <w:r>
+        <w:t>The collection known as the Object Segmentation Database (OSD)</w:t>
+      </w:r>
+      <w:r>
+        <w:t xml:space="preserve"> [53]</w:t>
+      </w:r>
+      <w:r>
+        <w:t xml:space="preserve"> comprises 111 RGB-D pictures of diverse indoor scenarios featuring various kinds of items, including cylinders, boxes, and obscured objects. The ground truth annotation, color image, and depth image for every entry are provided by the dataset. In order to facilitate the assessment of object segmentation techniques that make use of both color and depth information, Andreas </w:t>
+      </w:r>
+      <w:proofErr w:type="spellStart"/>
+      <w:r>
+        <w:t>Richtsfeld</w:t>
+      </w:r>
+      <w:proofErr w:type="spellEnd"/>
+      <w:r>
+        <w:t xml:space="preserve"> of the Automation and Control Institute at TU Wien generated the dataset. One training set of 45 images and one test set of 66 images each make up the two subsets of the dataset.</w:t>
+      </w:r>
+    </w:p>
+    <w:p>
+      <w:pPr>
+        <w:pStyle w:val="ListParagraph"/>
+        <w:numPr>
+          <w:ilvl w:val="0"/>
+          <w:numId w:val="10"/>
+        </w:numPr>
+        <w:rPr>
+          <w:b/>
+        </w:rPr>
+      </w:pPr>
+      <w:r>
+        <w:rPr>
+          <w:b/>
+        </w:rPr>
+        <w:t>Stanford Background</w:t>
+      </w:r>
+      <w:r>
+        <w:rPr>
+          <w:b/>
+        </w:rPr>
+        <w:t>:</w:t>
+      </w:r>
+    </w:p>
+    <w:p>
+      <w:pPr>
+        <w:pStyle w:val="ListParagraph"/>
+        <w:ind w:left="1080"/>
+      </w:pPr>
+      <w:r>
+        <w:t>Stanford Background</w:t>
+      </w:r>
+      <w:r>
+        <w:t xml:space="preserve"> [54]</w:t>
+      </w:r>
+      <w:r>
+        <w:t xml:space="preserve"> is a set of 715 outdoor images with pixel-level annotations for both semantic and geometric classes. The images are roughly 320 by 240 pixels in size, and each image has at least one foreground object and the location of the horizon. The images are taken from four publicly available datasets, which are </w:t>
+      </w:r>
+      <w:proofErr w:type="spellStart"/>
+      <w:r>
+        <w:t>LabelMe</w:t>
+      </w:r>
+      <w:proofErr w:type="spellEnd"/>
+      <w:r>
+        <w:t>, MSRC, PASCAL VOC, and Geometric Context; the semantic classes are sky, tree, road, grass, water, building, mountain, and foreground object; the geometric classes are sky, horizontal, and vertical; the dataset also includes distinct image regions and the horizon position for each image. The dataset is intended to be used for evaluating techniques for both geometric and semantic scene understanding.</w:t>
+      </w:r>
+    </w:p>
+    <w:p>
+      <w:pPr>
+        <w:pStyle w:val="ListParagraph"/>
+        <w:ind w:left="1080"/>
+      </w:pPr>
+    </w:p>
+    <w:p>
+      <w:pPr>
+        <w:pStyle w:val="ListParagraph"/>
+        <w:numPr>
+          <w:ilvl w:val="0"/>
+          <w:numId w:val="10"/>
+        </w:numPr>
+        <w:rPr>
+          <w:b/>
+        </w:rPr>
+      </w:pPr>
+      <w:r>
+        <w:rPr>
+          <w:b/>
+        </w:rPr>
         <w:lastRenderedPageBreak/>
-        <w:t>generalized bundle adjustment.</w:t>
-      </w:r>
-      <w:r>
-        <w:t xml:space="preserve"> </w:t>
-      </w:r>
-      <w:r>
-        <w:t>SUN3D, which comprises over 8,000 RGB-D video sequences and related ground truth annotations, is now widely used as a benchmark for assessing algorithms for tasks including object detection, scene interpretation, and 3D reconstruction. The content of the dataset includes both indoor and outdoor settings, as well as a variety of difficulties such as changing illumination, occlusions, and object interactions.</w:t>
-      </w:r>
-    </w:p>
-    <w:p>
-      <w:pPr>
-        <w:pStyle w:val="ListParagraph"/>
-        <w:numPr>
-          <w:ilvl w:val="0"/>
-          <w:numId w:val="10"/>
-        </w:numPr>
-        <w:rPr>
-          <w:b/>
-        </w:rPr>
-      </w:pPr>
-      <w:r>
-        <w:rPr>
-          <w:b/>
-        </w:rPr>
-        <w:t>Semantic Boundaries Dataset (SBD)</w:t>
-      </w:r>
-      <w:r>
-        <w:rPr>
-          <w:b/>
-        </w:rPr>
-        <w:t>:</w:t>
-      </w:r>
-    </w:p>
-    <w:p>
-      <w:pPr>
-        <w:pStyle w:val="ListParagraph"/>
-        <w:ind w:left="1080"/>
-      </w:pPr>
-      <w:r>
-        <w:t>Using semantic segmentation, the Semantic Boundaries Dataset (SBD)</w:t>
-      </w:r>
-      <w:r>
-        <w:t xml:space="preserve"> [42]</w:t>
-      </w:r>
-      <w:r>
-        <w:t xml:space="preserve"> predicts pixels on an object's edge rather than its inside. There are 8498 training and 2820 test images in the dataset, which is made up of 11318 photos from the PASCAL VOC2011 challenge's </w:t>
-      </w:r>
-      <w:proofErr w:type="spellStart"/>
-      <w:r>
-        <w:t>trainval</w:t>
-      </w:r>
-      <w:proofErr w:type="spellEnd"/>
-      <w:r>
-        <w:t xml:space="preserve"> set. One of the twenty Pascal VOC classes is labeled on object instance boundaries in this dataset, which also features precise figure/ground masks. Tasks including edge recognition, semantic contour prediction, and interactive segmentation benefit from the application of the SBD.</w:t>
-      </w:r>
-    </w:p>
-    <w:p>
-      <w:pPr>
-        <w:pStyle w:val="ListParagraph"/>
-        <w:numPr>
-          <w:ilvl w:val="0"/>
-          <w:numId w:val="10"/>
-        </w:numPr>
-        <w:rPr>
-          <w:b/>
-        </w:rPr>
-      </w:pPr>
-      <w:proofErr w:type="spellStart"/>
-      <w:r>
-        <w:rPr>
-          <w:b/>
-        </w:rPr>
-        <w:t>SYNTHetic</w:t>
-      </w:r>
-      <w:proofErr w:type="spellEnd"/>
-      <w:r>
-        <w:rPr>
-          <w:b/>
-        </w:rPr>
-        <w:t xml:space="preserve"> Collection of Imagery and Annotations (SYNTHIA)</w:t>
-      </w:r>
-      <w:r>
-        <w:rPr>
-          <w:b/>
-        </w:rPr>
-        <w:t>:</w:t>
-      </w:r>
-    </w:p>
-    <w:p>
-      <w:pPr>
-        <w:pStyle w:val="ListParagraph"/>
-        <w:ind w:left="1080"/>
-      </w:pPr>
-      <w:r>
-        <w:t xml:space="preserve">A huge synthetic dataset called the </w:t>
-      </w:r>
-      <w:proofErr w:type="spellStart"/>
-      <w:r>
-        <w:t>SYNTHetic</w:t>
-      </w:r>
-      <w:proofErr w:type="spellEnd"/>
-      <w:r>
-        <w:t xml:space="preserve"> Collection of Imagery and Annotations (SYNTHIA)</w:t>
-      </w:r>
-      <w:r>
-        <w:t xml:space="preserve"> [43]</w:t>
-      </w:r>
-      <w:r>
-        <w:t xml:space="preserve"> was created specifically for the job of semantic segmentation and related scene interpretation issues in the context of driving scenarios. It is comprised of over 200,000 high-definition pictures taken from separate snapshots and video streams. The pictures are created from a virtual metropolis with various scenes, dynamic objects, different seasons, lighting, and weather effects. Thirteen classes, including sky, building, road, car, pedestrian, etc., have accurate pixel-level semantic annotations included with the photographs. Additionally, eight RGB cameras that combine to form a binocular 360-degree camera and eight depth sensors are simulated in the dataset.</w:t>
-      </w:r>
-      <w:r>
-        <w:t xml:space="preserve"> </w:t>
-      </w:r>
-      <w:r>
-        <w:t>SYNTHIA is a benchmark that is extremely useful for assessing algorithms in the context of urban scene analysis, where access to huge annotated datasets can be difficult due to its synthetic yet highly realistic content. Researchers use SYNTHIA to improve the state-of-the-art in semantic comprehension of urban landscapes, train and validate models, and evaluate how resilient they are to various environmental conditions.</w:t>
-      </w:r>
-    </w:p>
-    <w:p>
-      <w:pPr>
-        <w:pStyle w:val="ListParagraph"/>
-        <w:numPr>
-          <w:ilvl w:val="0"/>
-          <w:numId w:val="10"/>
-        </w:numPr>
-        <w:rPr>
-          <w:b/>
-        </w:rPr>
-      </w:pPr>
-      <w:r>
-        <w:rPr>
-          <w:b/>
-        </w:rPr>
-        <w:t>Berkeley Deep Drive (BDD100K)</w:t>
-      </w:r>
-      <w:r>
-        <w:rPr>
-          <w:b/>
-        </w:rPr>
-        <w:t>:</w:t>
-      </w:r>
-    </w:p>
-    <w:p>
-      <w:pPr>
-        <w:pStyle w:val="ListParagraph"/>
-        <w:ind w:left="1080"/>
-      </w:pPr>
-      <w:r>
-        <w:t>This extensive and varied driving video collection, called "Berkeley Deep Drive (BDD100K),"</w:t>
-      </w:r>
-      <w:r>
-        <w:t>[44]</w:t>
-      </w:r>
-      <w:r>
-        <w:t xml:space="preserve"> is intended for use in computer vision research. One hundred thousand movies total, each lasting roughly forty seconds and captured at 30 frames per second, are included. The videos feature a variety of American locales, climates, and lighting conditions. Ten tasks, including object detection, semantic segmentation, lane detection, and drivable area segmentation, are also supported by comprehensive annotations in the dataset. Developing and testing image recognition algorithms for autonomous driving is intended to be made easier with the help of this dataset.</w:t>
-      </w:r>
-      <w:r>
-        <w:t xml:space="preserve"> </w:t>
-      </w:r>
-      <w:r>
-        <w:t>Due to its unique emphasis on real-world driving scenarios, BDD100K is a useful benchmark that will help advance our knowledge of intricate urban settings and strengthen the resilience of computer vision models in practical applications.</w:t>
-      </w:r>
-    </w:p>
-    <w:p>
-      <w:pPr>
-        <w:pStyle w:val="ListParagraph"/>
-        <w:numPr>
-          <w:ilvl w:val="0"/>
-          <w:numId w:val="10"/>
-        </w:numPr>
-        <w:rPr>
-          <w:b/>
-        </w:rPr>
-      </w:pPr>
-      <w:r>
-        <w:rPr>
-          <w:b/>
-        </w:rPr>
-        <w:t>The Cambridge-driving Labeled Video Database (</w:t>
-      </w:r>
-      <w:proofErr w:type="spellStart"/>
-      <w:r>
-        <w:rPr>
-          <w:b/>
-        </w:rPr>
-        <w:t>CamVid</w:t>
-      </w:r>
-      <w:proofErr w:type="spellEnd"/>
-      <w:r>
-        <w:rPr>
-          <w:b/>
-        </w:rPr>
-        <w:t>)</w:t>
-      </w:r>
-      <w:r>
-        <w:rPr>
-          <w:b/>
-        </w:rPr>
-        <w:t>:</w:t>
-      </w:r>
-    </w:p>
-    <w:p>
-      <w:pPr>
-        <w:pStyle w:val="ListParagraph"/>
-        <w:ind w:left="1080"/>
-      </w:pPr>
-      <w:r>
-        <w:t xml:space="preserve">Videos taken from the viewpoint of a moving car make up the Cambridge-driving </w:t>
-      </w:r>
-      <w:r>
-        <w:t>Labeled Video Database (</w:t>
-      </w:r>
-      <w:proofErr w:type="spellStart"/>
-      <w:r>
-        <w:t>CamVid</w:t>
-      </w:r>
-      <w:proofErr w:type="spellEnd"/>
-      <w:r>
-        <w:t>) [45]</w:t>
-      </w:r>
-      <w:r>
-        <w:t>.</w:t>
-      </w:r>
-      <w:r>
-        <w:t xml:space="preserve"> </w:t>
-      </w:r>
-      <w:r>
-        <w:t xml:space="preserve">A 960x720 resolution camera mounted on an automobile dashboard originally recorded five video sequences that make up the </w:t>
-      </w:r>
-      <w:proofErr w:type="spellStart"/>
-      <w:r>
-        <w:t>CamVid</w:t>
-      </w:r>
-      <w:proofErr w:type="spellEnd"/>
-      <w:r>
-        <w:t xml:space="preserve"> (Cambridge-driving Labeled Video Database), a database for interpreting driving scenes and roads. More than ten minutes of excellent 30Hz video are included in the dataset, along with matching semantically tagged images at 1Hz and, in some cases, 15Hz. Each pixel in the dataset is assigned a ground truth label, which is associated </w:t>
-      </w:r>
-      <w:r>
-        <w:t>with one of 32 semantic classes</w:t>
-      </w:r>
-      <w:r>
-        <w:t xml:space="preserve"> including</w:t>
-      </w:r>
-      <w:r>
-        <w:t xml:space="preserve"> </w:t>
-      </w:r>
-      <w:r>
-        <w:t>column/pole, train, wall, lane markings (driving), parking block, tunnel, bicyclist, car, SUV/pickup/truck, bridge, sign, tree, pedestrian, miscellaneous text, traffic light, sidewalk, road shoulder, road, animal, child, vegetation, archway, fence, truck/bus, motorcycle, sky, void, building, cart luggage, traffic cone</w:t>
-      </w:r>
-      <w:r>
-        <w:t>, and other moving object</w:t>
-      </w:r>
-      <w:r>
-        <w:t>.</w:t>
-      </w:r>
-      <w:r>
-        <w:t xml:space="preserve"> The dataset underwent hand annotation, and its accuracy was confirmed by two individuals.</w:t>
-      </w:r>
-      <w:r>
-        <w:t xml:space="preserve"> </w:t>
-      </w:r>
-      <w:r>
-        <w:t>In addition, the dataset provides 3D camera postures for every frame, camera calibration sequences, and specially designed labeling software. The dataset can be used to assess methods for label propagation, pedestrian detection, and multi-class object recognition.</w:t>
-      </w:r>
-    </w:p>
-    <w:p>
-      <w:pPr>
-        <w:pStyle w:val="ListParagraph"/>
-        <w:numPr>
-          <w:ilvl w:val="0"/>
-          <w:numId w:val="10"/>
-        </w:numPr>
-        <w:rPr>
-          <w:b/>
-        </w:rPr>
-      </w:pPr>
-      <w:r>
-        <w:rPr>
-          <w:b/>
-        </w:rPr>
-        <w:t>Cityscapes</w:t>
-      </w:r>
-      <w:r>
-        <w:rPr>
-          <w:b/>
-        </w:rPr>
-        <w:t>:</w:t>
-      </w:r>
-    </w:p>
-    <w:p>
-      <w:pPr>
-        <w:pStyle w:val="ListParagraph"/>
-        <w:ind w:left="1080"/>
-      </w:pPr>
-      <w:r>
-        <w:t>With annotations for 30 classes and 8 categories, the Cityscapes</w:t>
-      </w:r>
-      <w:r>
-        <w:t xml:space="preserve"> [46]</w:t>
-      </w:r>
-      <w:r>
-        <w:t xml:space="preserve"> dataset is a large-scale database for semantic urban scene interpretation. It offers information from </w:t>
-      </w:r>
-      <w:r>
-        <w:t>50</w:t>
-      </w:r>
-      <w:r>
-        <w:t xml:space="preserve"> cities as well as a range of functions like image-to-image translation, segmentation, and depth estimation. About 5000 finely annotated photos and </w:t>
-      </w:r>
-      <w:r>
-        <w:lastRenderedPageBreak/>
-        <w:t>20,000 coarsely annotated images make up the dataset. During several months, during the day, and with favorable weather, data was collected in fifty cities.</w:t>
-      </w:r>
-      <w:r>
-        <w:t xml:space="preserve"> </w:t>
-      </w:r>
-      <w:r>
-        <w:t>Due to the fact that it was initially captured as video, the frames were carefully chosen to include a lot of dynamic elements, a changing scene arrangement, and a changing background. In order to enable research that aspires to use vast volumes of (weakly) labeled data, the dataset is meant for evaluating the performance of vision algorithms for three fundamental tasks of semantic urban scene understanding: pixel-level, instance-level, and panoptic semantic labeling.</w:t>
-      </w:r>
-    </w:p>
-    <w:p>
-      <w:pPr>
-        <w:pStyle w:val="ListParagraph"/>
-        <w:numPr>
-          <w:ilvl w:val="0"/>
-          <w:numId w:val="10"/>
-        </w:numPr>
-        <w:rPr>
-          <w:b/>
-        </w:rPr>
-      </w:pPr>
-      <w:proofErr w:type="spellStart"/>
-      <w:r>
-        <w:rPr>
-          <w:b/>
-        </w:rPr>
-        <w:t>Youtube</w:t>
-      </w:r>
-      <w:proofErr w:type="spellEnd"/>
-      <w:r>
-        <w:rPr>
-          <w:b/>
-        </w:rPr>
-        <w:t>-Objects</w:t>
-      </w:r>
-      <w:r>
-        <w:rPr>
-          <w:b/>
-        </w:rPr>
-        <w:t>:</w:t>
-      </w:r>
-    </w:p>
-    <w:p>
-      <w:pPr>
-        <w:pStyle w:val="ListParagraph"/>
-        <w:ind w:left="1080"/>
-      </w:pPr>
-      <w:r>
-        <w:t xml:space="preserve">The </w:t>
-      </w:r>
-      <w:proofErr w:type="spellStart"/>
-      <w:r>
-        <w:t>Youtube</w:t>
-      </w:r>
-      <w:proofErr w:type="spellEnd"/>
-      <w:r>
-        <w:t>-Objects</w:t>
-      </w:r>
-      <w:r>
-        <w:t xml:space="preserve"> [47]</w:t>
-      </w:r>
-      <w:r>
-        <w:t xml:space="preserve"> dataset is a massive collection of object videos from YouTube that was gathered by searching for the names of ten different object classes, including motorbikes, trains, dogs, cats, cows, planes, birds, boats, cars, and motorcycles, from the PASCAL VOC Challenge. For every class in the dataset, there are nine to twenty-four videos totaling five hundred thousand frames. The download size is 89 gigabytes. Every video has a different length, ranging from thirty seconds to three minutes. The films lack precise location and size annotations; instead, they merely show the existence of an object belonging to the relevant class.</w:t>
-      </w:r>
-      <w:r>
-        <w:t xml:space="preserve"> </w:t>
-      </w:r>
-      <w:r>
-        <w:t xml:space="preserve">Along with optical flow and </w:t>
-      </w:r>
-      <w:proofErr w:type="spellStart"/>
-      <w:r>
-        <w:t>superpixels</w:t>
-      </w:r>
-      <w:proofErr w:type="spellEnd"/>
-      <w:r>
-        <w:t xml:space="preserve"> for every frame, the collection also includes tubes, motion segments, bounding-box annotations, and point tracks for some video frames. The dataset is meant for tasks like segmenting and tracking objects in videos as well as learning object class detectors from videos with sparse annotations.</w:t>
-      </w:r>
-    </w:p>
-    <w:p>
-      <w:pPr>
-        <w:pStyle w:val="ListParagraph"/>
-        <w:numPr>
-          <w:ilvl w:val="0"/>
-          <w:numId w:val="10"/>
-        </w:numPr>
-        <w:rPr>
-          <w:b/>
-        </w:rPr>
-      </w:pPr>
-      <w:r>
-        <w:rPr>
-          <w:b/>
-        </w:rPr>
-        <w:t>DTMR-DVR</w:t>
-      </w:r>
-    </w:p>
-    <w:p>
-      <w:pPr>
-        <w:pStyle w:val="ListParagraph"/>
-        <w:ind w:left="1080"/>
-      </w:pPr>
-    </w:p>
-    <w:p>
-      <w:pPr>
-        <w:pStyle w:val="ListParagraph"/>
-        <w:numPr>
-          <w:ilvl w:val="0"/>
-          <w:numId w:val="10"/>
-        </w:numPr>
-        <w:rPr>
-          <w:b/>
-        </w:rPr>
-      </w:pPr>
-      <w:r>
-        <w:rPr>
-          <w:b/>
-        </w:rPr>
-        <w:t>Materials in Context (MINC)</w:t>
-      </w:r>
-      <w:r>
-        <w:rPr>
-          <w:b/>
-        </w:rPr>
-        <w:t>:</w:t>
-      </w:r>
-    </w:p>
-    <w:p>
-      <w:pPr>
-        <w:pStyle w:val="ListParagraph"/>
-        <w:ind w:left="1080"/>
-      </w:pPr>
-      <w:r>
-        <w:t>A vast, publicly available collection of materials found in the wild, "Materials in Context (MINC)"</w:t>
-      </w:r>
-      <w:r>
-        <w:t xml:space="preserve"> [48]</w:t>
-      </w:r>
-      <w:r>
-        <w:t xml:space="preserve"> includes 7061 classified material segmentations across 23 material categories in addition to 3 million labeled point samples. The rich surface texture, geometry, lighting, and clutter of real-world materials are captured in the dataset, which spans a wide spectrum of material types like cloth, glass, leather, metal, stone, wood, etc. The </w:t>
-      </w:r>
-      <w:proofErr w:type="spellStart"/>
-      <w:r>
-        <w:t>OpenSurfaces</w:t>
-      </w:r>
-      <w:proofErr w:type="spellEnd"/>
-      <w:r>
-        <w:t xml:space="preserve"> database, a comprehensively documented catalog of surface appearance, was the source from which the material annotations for the dataset were extracted.</w:t>
-      </w:r>
-      <w:r>
-        <w:t xml:space="preserve"> </w:t>
-      </w:r>
-      <w:r>
-        <w:t>The resolution of a photograph is usually 500 × 800 or 800 × 500.</w:t>
-      </w:r>
-      <w:r>
-        <w:t xml:space="preserve"> </w:t>
-      </w:r>
-      <w:r>
-        <w:t>Numerous tasks, including material recognition, material segmentation, material editing, and material synthesis, can be accomplished with the help of the MINC dataset. For academic reasons alone, the dataset is openly accessible to the general public.</w:t>
-      </w:r>
-    </w:p>
-    <w:p>
-      <w:pPr>
-        <w:pStyle w:val="ListParagraph"/>
-        <w:numPr>
-          <w:ilvl w:val="0"/>
-          <w:numId w:val="10"/>
-        </w:numPr>
-        <w:rPr>
-          <w:b/>
-        </w:rPr>
-      </w:pPr>
-      <w:r>
-        <w:rPr>
-          <w:b/>
-        </w:rPr>
-        <w:t>KITTI</w:t>
-      </w:r>
-      <w:r>
-        <w:rPr>
-          <w:b/>
-        </w:rPr>
-        <w:t>:</w:t>
-      </w:r>
-    </w:p>
-    <w:p>
-      <w:pPr>
-        <w:pStyle w:val="ListParagraph"/>
-        <w:ind w:left="1080"/>
-      </w:pPr>
-      <w:r>
-        <w:t>One of the most often used datasets for mobile robots and autonomous driving is KITTI (Karlsruhe Institute of Technology and Toyota Technological Institute)</w:t>
-      </w:r>
-      <w:r>
-        <w:t xml:space="preserve"> [49]</w:t>
-      </w:r>
-      <w:r>
-        <w:t>. It is made up of hours' worth of traffic scenarios captured by multiple sensor modalities, such as RGB and grayscale stereo cameras with high resolution and a 3D laser scanner. Although widely used, the dataset itself lacks ground truth for semantic segmentation.</w:t>
-      </w:r>
-      <w:r>
-        <w:t xml:space="preserve"> </w:t>
-      </w:r>
-      <w:r>
-        <w:t xml:space="preserve">A GPS/IMU inertial navigation system, a </w:t>
-      </w:r>
-      <w:proofErr w:type="spellStart"/>
-      <w:r>
-        <w:t>Velodyne</w:t>
-      </w:r>
-      <w:proofErr w:type="spellEnd"/>
-      <w:r>
-        <w:t xml:space="preserve"> 3D laser scanner, and high-resolution color and grayscale stereo cameras were installed on the moving platform where the video was captured. Six hours' worth of traffic scenarios from various contexts and circumstances around Karlsruhe, Germany, are included in the collection. For a few of the jobs, the dataset additionally includes evaluation metrics, online benchmarks, and accurate ground truth annotations. For research on mobile robots and autonomous driving, one of the most well-liked and difficult datasets is the KITTI dataset.</w:t>
-      </w:r>
-    </w:p>
-    <w:p>
-      <w:pPr>
-        <w:pStyle w:val="ListParagraph"/>
-        <w:numPr>
-          <w:ilvl w:val="0"/>
-          <w:numId w:val="10"/>
-        </w:numPr>
-        <w:rPr>
-          <w:b/>
-        </w:rPr>
-      </w:pPr>
-      <w:r>
-        <w:rPr>
-          <w:b/>
-        </w:rPr>
-        <w:t>Adobe’s Portrait Segmentation</w:t>
-      </w:r>
-      <w:r>
-        <w:rPr>
-          <w:b/>
-        </w:rPr>
-        <w:t>:</w:t>
-      </w:r>
-    </w:p>
-    <w:p>
-      <w:pPr>
-        <w:pStyle w:val="ListParagraph"/>
-        <w:ind w:left="1080"/>
-      </w:pPr>
-      <w:r>
-        <w:t>For the purposes of face parsing and portrait segmentation, a set of pictures and segmentation masks is called</w:t>
-      </w:r>
-      <w:r>
-        <w:t xml:space="preserve"> "Adobe's Portrait Segmentation</w:t>
-      </w:r>
-      <w:r>
-        <w:t>"</w:t>
-      </w:r>
-      <w:r>
-        <w:t xml:space="preserve"> [50].</w:t>
-      </w:r>
-      <w:r>
-        <w:t xml:space="preserve"> In order to enhance the features of video conferencing apps, such as face beautifying and backdrop removal, researchers from </w:t>
-      </w:r>
-      <w:proofErr w:type="spellStart"/>
-      <w:r>
-        <w:t>SaluteDevices</w:t>
-      </w:r>
-      <w:proofErr w:type="spellEnd"/>
-      <w:r>
-        <w:t xml:space="preserve"> in Russia built it. 20,000 mostly indoor images of 8,377 distinct individuals make up the dataset, which also includes fine-grained segmentation masks divided into 9 groups, including skin, hair, eyes, nose, mouth, teeth, beard, spectacles, or background. High-quality and diverse data was intended to be included in the dataset, which was created via crowdsourcing platforms for image collection and labeling.</w:t>
-      </w:r>
-      <w:r>
-        <w:t xml:space="preserve"> </w:t>
-      </w:r>
-      <w:r>
-        <w:t>The dataset can be used for skin enhancement and teeth whitening jobs since, in contrast to most face parsing datasets, the beard is not regarded as a component of the skin mask and the inside area of the mouth is separated from the teeth. Both the trained models and the dataset are accessible to the public on GitHub.</w:t>
-      </w:r>
-    </w:p>
-    <w:p>
-      <w:pPr>
-        <w:pStyle w:val="ListParagraph"/>
-        <w:numPr>
-          <w:ilvl w:val="0"/>
-          <w:numId w:val="10"/>
-        </w:numPr>
-        <w:rPr>
-          <w:b/>
-        </w:rPr>
-      </w:pPr>
-      <w:r>
-        <w:rPr>
-          <w:b/>
-        </w:rPr>
-        <w:t>GATECH</w:t>
-      </w:r>
-    </w:p>
-    <w:p>
-      <w:pPr>
-        <w:pStyle w:val="ListParagraph"/>
-        <w:ind w:left="1080"/>
-      </w:pPr>
-    </w:p>
-    <w:p>
-      <w:pPr>
-        <w:pStyle w:val="ListParagraph"/>
-        <w:numPr>
-          <w:ilvl w:val="0"/>
-          <w:numId w:val="10"/>
-        </w:numPr>
-        <w:rPr>
-          <w:b/>
-        </w:rPr>
-      </w:pPr>
-      <w:r>
-        <w:rPr>
-          <w:b/>
-        </w:rPr>
-        <w:lastRenderedPageBreak/>
-        <w:t xml:space="preserve">Densely-Annotated </w:t>
-      </w:r>
-      <w:proofErr w:type="spellStart"/>
-      <w:r>
-        <w:rPr>
-          <w:b/>
-        </w:rPr>
-        <w:t>VIdeo</w:t>
-      </w:r>
-      <w:proofErr w:type="spellEnd"/>
-      <w:r>
-        <w:rPr>
-          <w:b/>
-        </w:rPr>
-        <w:t xml:space="preserve"> Segmentation (DAVIS)</w:t>
-      </w:r>
-      <w:r>
-        <w:rPr>
-          <w:b/>
-        </w:rPr>
-        <w:t>:</w:t>
-      </w:r>
-    </w:p>
-    <w:p>
-      <w:pPr>
-        <w:pStyle w:val="ListParagraph"/>
-        <w:ind w:left="1080"/>
-      </w:pPr>
-      <w:r>
-        <w:t xml:space="preserve">A high-quality and high-resolution dataset for the job of video object segmentation is the Densely-Annotated </w:t>
-      </w:r>
-      <w:proofErr w:type="spellStart"/>
-      <w:r>
-        <w:t>VIdeo</w:t>
-      </w:r>
-      <w:proofErr w:type="spellEnd"/>
-      <w:r>
-        <w:t xml:space="preserve"> Segmentation (DAVIS) </w:t>
-      </w:r>
-      <w:r>
-        <w:t xml:space="preserve">[51] </w:t>
-      </w:r>
-      <w:r>
-        <w:t>dataset. Each of the 50 video sequences' 3455 frames has pixel-level masks added to identify one or more things of interest. There are two versions of the dataset available: DAVIS 2017, which contains numerous labeled objects per movie, and DAVIS 2016, which has only one annotated object per film. A variety of circumstances, including occlusions, motion blur, appearance alterations, and varied camera motions, are covered by the dataset. Additionally, the dataset offers a number of evaluation criteria to gauge how well video object segmentation algorithms perform, including region similarity, contour correctness, and temporal stability.</w:t>
-      </w:r>
-      <w:r>
-        <w:t xml:space="preserve"> </w:t>
-      </w:r>
-      <w:r>
-        <w:t>DAVIS is distinguished by its painstaking annotation, which offers fine-grained information on object boundaries and motion patterns. With this degree of detail, DAVIS is a priceless tool for assessing algorithms in video segmentation tasks, leading to improvements in the comprehension and modeling of dynamic video sequences.</w:t>
-      </w:r>
-    </w:p>
-    <w:p>
-      <w:pPr>
-        <w:pStyle w:val="ListParagraph"/>
-        <w:numPr>
-          <w:ilvl w:val="0"/>
-          <w:numId w:val="10"/>
-        </w:numPr>
-        <w:rPr>
-          <w:b/>
-        </w:rPr>
-      </w:pPr>
-      <w:r>
-        <w:rPr>
-          <w:b/>
-        </w:rPr>
-        <w:t>SIFT Flow</w:t>
-      </w:r>
-      <w:r>
-        <w:rPr>
-          <w:b/>
-        </w:rPr>
-        <w:t>:</w:t>
-      </w:r>
-    </w:p>
-    <w:p>
-      <w:pPr>
-        <w:pStyle w:val="ListParagraph"/>
-        <w:ind w:left="1080"/>
-      </w:pPr>
-      <w:r>
-        <w:t xml:space="preserve">Images of various landscapes and objects, including buildings, grass, trees, etc., are included in the SIFT Flow </w:t>
-      </w:r>
-      <w:r>
-        <w:t xml:space="preserve">[52] </w:t>
-      </w:r>
-      <w:r>
-        <w:t>dataset. The goal of the collection is to provide dense correspondence between scenes, which is the ability to identify pixel-by-pixel matches across pictures with disparate scene attributes, such perspective, scale, or location. The dataset has 2,688 photos with a 256x256 pixel resolution. Every pixel in the photographs is labeled with either one of three geometric categories (horizontal, vertical, sky, etc.) or one of 33 semantic categories (building, grass, tree, etc.). There are 2,488 training photos and 200 test images in the dataset.</w:t>
-      </w:r>
-    </w:p>
-    <w:p>
-      <w:pPr>
-        <w:pStyle w:val="ListParagraph"/>
-        <w:numPr>
-          <w:ilvl w:val="0"/>
-          <w:numId w:val="10"/>
-        </w:numPr>
-        <w:rPr>
-          <w:b/>
-        </w:rPr>
-      </w:pPr>
-      <w:r>
-        <w:rPr>
-          <w:b/>
-        </w:rPr>
-        <w:t>The Object Segmentation Database (OSD)</w:t>
-      </w:r>
-      <w:r>
-        <w:rPr>
-          <w:b/>
-        </w:rPr>
-        <w:t>:</w:t>
-      </w:r>
-    </w:p>
-    <w:p>
-      <w:pPr>
-        <w:pStyle w:val="ListParagraph"/>
-        <w:ind w:left="1080"/>
-      </w:pPr>
-      <w:r>
-        <w:t>The collection known as the Object Segmentation Database (OSD)</w:t>
-      </w:r>
-      <w:r>
-        <w:t xml:space="preserve"> [53]</w:t>
-      </w:r>
-      <w:r>
-        <w:t xml:space="preserve"> comprises 111 RGB-D pictures of diverse indoor scenarios featuring various kinds of items, including cylinders, boxes, and obscured objects. The ground truth annotation, color image, and depth image for every entry are provided by the dataset. In order to facilitate the assessment of object segmentation techniques that make use of both color and depth information, Andreas </w:t>
-      </w:r>
-      <w:proofErr w:type="spellStart"/>
-      <w:r>
-        <w:t>Richtsfeld</w:t>
-      </w:r>
-      <w:proofErr w:type="spellEnd"/>
-      <w:r>
-        <w:t xml:space="preserve"> of the Automation and Control Institute at TU Wien generated the dataset. One training set of 45 images and one test set of 66 images each make up the two subsets of the dataset.</w:t>
-      </w:r>
-    </w:p>
-    <w:p>
-      <w:pPr>
-        <w:pStyle w:val="ListParagraph"/>
-        <w:numPr>
-          <w:ilvl w:val="0"/>
-          <w:numId w:val="10"/>
-        </w:numPr>
-        <w:rPr>
-          <w:b/>
-        </w:rPr>
-      </w:pPr>
-      <w:r>
-        <w:rPr>
-          <w:b/>
-        </w:rPr>
-        <w:t>Stanford Background</w:t>
-      </w:r>
-      <w:r>
-        <w:rPr>
-          <w:b/>
-        </w:rPr>
-        <w:t>:</w:t>
-      </w:r>
-    </w:p>
-    <w:p>
-      <w:pPr>
-        <w:pStyle w:val="ListParagraph"/>
-        <w:ind w:left="1080"/>
-      </w:pPr>
-      <w:r>
-        <w:t>Stanford Background</w:t>
-      </w:r>
-      <w:r>
-        <w:t xml:space="preserve"> [54]</w:t>
-      </w:r>
-      <w:r>
-        <w:t xml:space="preserve"> is a set of 715 outdoor images with pixel-level annotations for both semantic and geometric classes. The images are roughly 320 by 240 pixels in size, and each image has at least one foreground object and the location of the horizon. The images are taken from four publicly available datasets, which are </w:t>
-      </w:r>
-      <w:proofErr w:type="spellStart"/>
-      <w:r>
-        <w:t>LabelMe</w:t>
-      </w:r>
-      <w:proofErr w:type="spellEnd"/>
-      <w:r>
-        <w:t>, MSRC, PASCAL VOC, and Geometric Context; the semantic classes are sky, tree, road, grass, water, building, mountain, and foreground object; the geometric classes are sky, horizontal, and vertical; the dataset also includes distinct image regions and the horizon position for each image. The dataset is intended to be used for evaluating techniques for both geometric and semantic scene understanding.</w:t>
-      </w:r>
-    </w:p>
-    <w:p>
-      <w:pPr>
-        <w:pStyle w:val="ListParagraph"/>
-        <w:ind w:left="1080"/>
-      </w:pPr>
-    </w:p>
-    <w:p>
-      <w:pPr>
-        <w:pStyle w:val="ListParagraph"/>
-        <w:numPr>
-          <w:ilvl w:val="0"/>
-          <w:numId w:val="10"/>
-        </w:numPr>
-        <w:rPr>
-          <w:b/>
-        </w:rPr>
-      </w:pPr>
-      <w:r>
-        <w:rPr>
-          <w:b/>
-        </w:rPr>
         <w:t>RGB-D Object Dataset</w:t>
       </w:r>
       <w:r>
@@ -4846,7 +4151,7 @@
         </w:rPr>
         <w:t xml:space="preserve">, “Deep-learning-based approaches for semantic segmentation of natural scene images: A review,” Electronics, vol. 12, no. 12, 2023. [Online]. Available: </w:t>
       </w:r>
-      <w:hyperlink r:id="rId25" w:history="1">
+      <w:hyperlink r:id="rId12" w:history="1">
         <w:r>
           <w:rPr>
             <w:rStyle w:val="Hyperlink"/>
@@ -4874,7 +4179,6 @@
           <w:sz w:val="16"/>
           <w:szCs w:val="16"/>
         </w:rPr>
-        <w:lastRenderedPageBreak/>
         <w:t xml:space="preserve">Y. </w:t>
       </w:r>
       <w:proofErr w:type="spellStart"/>
@@ -5075,23 +4379,7 @@
           <w:sz w:val="16"/>
           <w:szCs w:val="16"/>
         </w:rPr>
-        <w:t xml:space="preserve">, U. Franke, S. Roth, and B. </w:t>
-      </w:r>
-      <w:proofErr w:type="spellStart"/>
-      <w:r>
-        <w:rPr>
-          <w:sz w:val="16"/>
-          <w:szCs w:val="16"/>
-        </w:rPr>
-        <w:t>Schiele</w:t>
-      </w:r>
-      <w:proofErr w:type="spellEnd"/>
-      <w:r>
-        <w:rPr>
-          <w:sz w:val="16"/>
-          <w:szCs w:val="16"/>
-        </w:rPr>
-        <w:t>, “The cityscapes dataset for semantic urban scene understanding,” in Proceedings of the IEEE Conference on Computer Vision and Pattern Recognition, 2016, pp. 3213–3223.</w:t>
+        <w:t>, U. Franke, S. Roth, and B. Schiele, “The cityscapes dataset for semantic urban scene understanding,” in Proceedings of the IEEE Conference on Computer Vision and Pattern Recognition, 2016, pp. 3213–3223.</w:t>
       </w:r>
     </w:p>
     <w:p>
@@ -5813,39 +5101,306 @@
           <w:sz w:val="16"/>
           <w:szCs w:val="16"/>
         </w:rPr>
+        <w:t xml:space="preserve">, Learning hierarchical features for scene labeling, IEEE Trans. Pattern Anal. Mach. </w:t>
+      </w:r>
+      <w:proofErr w:type="spellStart"/>
+      <w:r>
+        <w:rPr>
+          <w:sz w:val="16"/>
+          <w:szCs w:val="16"/>
+        </w:rPr>
+        <w:t>Intell</w:t>
+      </w:r>
+      <w:proofErr w:type="spellEnd"/>
+      <w:r>
+        <w:rPr>
+          <w:sz w:val="16"/>
+          <w:szCs w:val="16"/>
+        </w:rPr>
+        <w:t>. 35 (8) (2013) 1915–1929.</w:t>
+      </w:r>
+    </w:p>
+    <w:p>
+      <w:pPr>
+        <w:pStyle w:val="ListParagraph"/>
+        <w:numPr>
+          <w:ilvl w:val="0"/>
+          <w:numId w:val="2"/>
+        </w:numPr>
+        <w:rPr>
+          <w:sz w:val="16"/>
+          <w:szCs w:val="16"/>
+        </w:rPr>
+      </w:pPr>
+      <w:r>
+        <w:rPr>
+          <w:sz w:val="16"/>
+          <w:szCs w:val="16"/>
+        </w:rPr>
+        <w:t xml:space="preserve">L.-C. Chen, G. Papandreou, I. Kokkinos, K. Murphy, A.L. </w:t>
+      </w:r>
+      <w:proofErr w:type="spellStart"/>
+      <w:r>
+        <w:rPr>
+          <w:sz w:val="16"/>
+          <w:szCs w:val="16"/>
+        </w:rPr>
+        <w:t>Yuille</w:t>
+      </w:r>
+      <w:proofErr w:type="spellEnd"/>
+      <w:r>
+        <w:rPr>
+          <w:sz w:val="16"/>
+          <w:szCs w:val="16"/>
+        </w:rPr>
+        <w:t>, Semantic image segmentation with deep convolutional nets and fully connected CRFs, arXiv:1412.7062(2014).</w:t>
+      </w:r>
+    </w:p>
+    <w:p>
+      <w:pPr>
+        <w:pStyle w:val="ListParagraph"/>
+        <w:numPr>
+          <w:ilvl w:val="0"/>
+          <w:numId w:val="2"/>
+        </w:numPr>
+        <w:rPr>
+          <w:sz w:val="16"/>
+          <w:szCs w:val="16"/>
+        </w:rPr>
+      </w:pPr>
+      <w:r>
+        <w:rPr>
+          <w:sz w:val="16"/>
+          <w:szCs w:val="16"/>
+        </w:rPr>
+        <w:t xml:space="preserve">R. </w:t>
+      </w:r>
+      <w:proofErr w:type="spellStart"/>
+      <w:r>
+        <w:rPr>
+          <w:sz w:val="16"/>
+          <w:szCs w:val="16"/>
+        </w:rPr>
+        <w:t>Girshick</w:t>
+      </w:r>
+      <w:proofErr w:type="spellEnd"/>
+      <w:r>
+        <w:rPr>
+          <w:sz w:val="16"/>
+          <w:szCs w:val="16"/>
+        </w:rPr>
+        <w:t>, J. Donahue, T. Darrell, J. Malik, Rich feature hierarchies for accurate object detection and semantic segmentation, in: Proceedings of the IEEE Conference on Computer Vision and Pattern Recognition, 2014, pp. 580–587.</w:t>
+      </w:r>
+    </w:p>
+    <w:p>
+      <w:pPr>
+        <w:pStyle w:val="ListParagraph"/>
+        <w:numPr>
+          <w:ilvl w:val="0"/>
+          <w:numId w:val="2"/>
+        </w:numPr>
+        <w:rPr>
+          <w:sz w:val="16"/>
+          <w:szCs w:val="16"/>
+        </w:rPr>
+      </w:pPr>
+      <w:r>
+        <w:rPr>
+          <w:sz w:val="16"/>
+          <w:szCs w:val="16"/>
+        </w:rPr>
+        <w:t xml:space="preserve">D. Eigen, R. Fergus, Predicting depth, surface </w:t>
+      </w:r>
+      <w:proofErr w:type="spellStart"/>
+      <w:r>
+        <w:rPr>
+          <w:sz w:val="16"/>
+          <w:szCs w:val="16"/>
+        </w:rPr>
+        <w:t>normals</w:t>
+      </w:r>
+      <w:proofErr w:type="spellEnd"/>
+      <w:r>
+        <w:rPr>
+          <w:sz w:val="16"/>
+          <w:szCs w:val="16"/>
+        </w:rPr>
+        <w:t xml:space="preserve"> and semantic labels with a common multi-scale convolutional architecture, in: Proceedings of the IEEE International Conference on Computer Vision, 2015, pp. 2650–2658.</w:t>
+      </w:r>
+    </w:p>
+    <w:p>
+      <w:pPr>
+        <w:pStyle w:val="ListParagraph"/>
+        <w:numPr>
+          <w:ilvl w:val="0"/>
+          <w:numId w:val="2"/>
+        </w:numPr>
+        <w:rPr>
+          <w:sz w:val="16"/>
+          <w:szCs w:val="16"/>
+        </w:rPr>
+      </w:pPr>
+      <w:r>
+        <w:rPr>
+          <w:sz w:val="16"/>
+          <w:szCs w:val="16"/>
+        </w:rPr>
+        <w:t xml:space="preserve">Y. </w:t>
+      </w:r>
+      <w:proofErr w:type="spellStart"/>
+      <w:r>
+        <w:rPr>
+          <w:sz w:val="16"/>
+          <w:szCs w:val="16"/>
+        </w:rPr>
+        <w:t>LeCun</w:t>
+      </w:r>
+      <w:proofErr w:type="spellEnd"/>
+      <w:r>
+        <w:rPr>
+          <w:sz w:val="16"/>
+          <w:szCs w:val="16"/>
+        </w:rPr>
+        <w:t xml:space="preserve">, L. </w:t>
+      </w:r>
+      <w:proofErr w:type="spellStart"/>
+      <w:r>
+        <w:rPr>
+          <w:sz w:val="16"/>
+          <w:szCs w:val="16"/>
+        </w:rPr>
+        <w:t>Bottou</w:t>
+      </w:r>
+      <w:proofErr w:type="spellEnd"/>
+      <w:r>
+        <w:rPr>
+          <w:sz w:val="16"/>
+          <w:szCs w:val="16"/>
+        </w:rPr>
+        <w:t xml:space="preserve">, Y. </w:t>
+      </w:r>
+      <w:proofErr w:type="spellStart"/>
+      <w:r>
+        <w:rPr>
+          <w:sz w:val="16"/>
+          <w:szCs w:val="16"/>
+        </w:rPr>
+        <w:t>Bengio</w:t>
+      </w:r>
+      <w:proofErr w:type="spellEnd"/>
+      <w:r>
+        <w:rPr>
+          <w:sz w:val="16"/>
+          <w:szCs w:val="16"/>
+        </w:rPr>
+        <w:t xml:space="preserve">, P. </w:t>
+      </w:r>
+      <w:proofErr w:type="spellStart"/>
+      <w:r>
+        <w:rPr>
+          <w:sz w:val="16"/>
+          <w:szCs w:val="16"/>
+        </w:rPr>
+        <w:t>Haffner</w:t>
+      </w:r>
+      <w:proofErr w:type="spellEnd"/>
+      <w:r>
+        <w:rPr>
+          <w:sz w:val="16"/>
+          <w:szCs w:val="16"/>
+        </w:rPr>
+        <w:t>, Gradient-based learning applied to document recognition, Proc. IEEE 86 (11) (1998) 2278–2324</w:t>
+      </w:r>
+    </w:p>
+    <w:p>
+      <w:pPr>
+        <w:pStyle w:val="ListParagraph"/>
+        <w:numPr>
+          <w:ilvl w:val="0"/>
+          <w:numId w:val="2"/>
+        </w:numPr>
+        <w:rPr>
+          <w:sz w:val="16"/>
+          <w:szCs w:val="16"/>
+        </w:rPr>
+      </w:pPr>
+      <w:r>
+        <w:rPr>
+          <w:sz w:val="16"/>
+          <w:szCs w:val="16"/>
+        </w:rPr>
+        <w:t xml:space="preserve">J. </w:t>
+      </w:r>
+      <w:proofErr w:type="spellStart"/>
+      <w:r>
+        <w:rPr>
+          <w:sz w:val="16"/>
+          <w:szCs w:val="16"/>
+        </w:rPr>
+        <w:t>Shotton</w:t>
+      </w:r>
+      <w:proofErr w:type="spellEnd"/>
+      <w:r>
+        <w:rPr>
+          <w:sz w:val="16"/>
+          <w:szCs w:val="16"/>
+        </w:rPr>
+        <w:t xml:space="preserve">, J. Winn, C. </w:t>
+      </w:r>
+      <w:proofErr w:type="spellStart"/>
+      <w:r>
+        <w:rPr>
+          <w:sz w:val="16"/>
+          <w:szCs w:val="16"/>
+        </w:rPr>
+        <w:t>Rother</w:t>
+      </w:r>
+      <w:proofErr w:type="spellEnd"/>
+      <w:r>
+        <w:rPr>
+          <w:sz w:val="16"/>
+          <w:szCs w:val="16"/>
+        </w:rPr>
+        <w:t xml:space="preserve">, A. </w:t>
+      </w:r>
+      <w:proofErr w:type="spellStart"/>
+      <w:r>
+        <w:rPr>
+          <w:sz w:val="16"/>
+          <w:szCs w:val="16"/>
+        </w:rPr>
+        <w:t>Criminisi</w:t>
+      </w:r>
+      <w:proofErr w:type="spellEnd"/>
+      <w:r>
+        <w:rPr>
+          <w:sz w:val="16"/>
+          <w:szCs w:val="16"/>
+        </w:rPr>
         <w:t xml:space="preserve">, </w:t>
       </w:r>
-      <w:proofErr w:type="gramStart"/>
-      <w:r>
-        <w:rPr>
-          <w:sz w:val="16"/>
-          <w:szCs w:val="16"/>
-        </w:rPr>
-        <w:t>Learning</w:t>
-      </w:r>
-      <w:proofErr w:type="gramEnd"/>
-      <w:r>
-        <w:rPr>
-          <w:sz w:val="16"/>
-          <w:szCs w:val="16"/>
-        </w:rPr>
-        <w:t xml:space="preserve"> hierarchical features for scene labeling, IEEE Trans. Pattern Anal. Mach. </w:t>
-      </w:r>
-      <w:proofErr w:type="spellStart"/>
-      <w:r>
-        <w:rPr>
-          <w:sz w:val="16"/>
-          <w:szCs w:val="16"/>
-        </w:rPr>
-        <w:t>Intell</w:t>
-      </w:r>
-      <w:proofErr w:type="spellEnd"/>
-      <w:r>
-        <w:rPr>
-          <w:sz w:val="16"/>
-          <w:szCs w:val="16"/>
-        </w:rPr>
-        <w:t>. 35 (8) (2013) 1915–1929.</w:t>
+      <w:proofErr w:type="spellStart"/>
+      <w:r>
+        <w:rPr>
+          <w:sz w:val="16"/>
+          <w:szCs w:val="16"/>
+        </w:rPr>
+        <w:t>Textonboost</w:t>
+      </w:r>
+      <w:proofErr w:type="spellEnd"/>
+      <w:r>
+        <w:rPr>
+          <w:sz w:val="16"/>
+          <w:szCs w:val="16"/>
+        </w:rPr>
+        <w:t>: joint appearance, shape and context modeling for multi-class object recognition and segmentation, in: Proceedings of the European conference on compu</w:t>
+      </w:r>
+      <w:r>
+        <w:rPr>
+          <w:sz w:val="16"/>
+          <w:szCs w:val="16"/>
+        </w:rPr>
+        <w:t>ter vision, 2006, pp. 1–15.</w:t>
       </w:r>
     </w:p>
     <w:p>
@@ -5865,23 +5420,62 @@
           <w:sz w:val="16"/>
           <w:szCs w:val="16"/>
         </w:rPr>
-        <w:t xml:space="preserve">L.-C. Chen, G. Papandreou, I. Kokkinos, K. Murphy, A.L. </w:t>
-      </w:r>
-      <w:proofErr w:type="spellStart"/>
-      <w:r>
-        <w:rPr>
-          <w:sz w:val="16"/>
-          <w:szCs w:val="16"/>
-        </w:rPr>
-        <w:t>Yuille</w:t>
-      </w:r>
-      <w:proofErr w:type="spellEnd"/>
-      <w:r>
-        <w:rPr>
-          <w:sz w:val="16"/>
-          <w:szCs w:val="16"/>
-        </w:rPr>
-        <w:t>, Semantic image segmentation with deep convolutional nets and fully connected CRFs, arXiv:1412.7062(2014).</w:t>
+        <w:t xml:space="preserve">P. </w:t>
+      </w:r>
+      <w:proofErr w:type="spellStart"/>
+      <w:r>
+        <w:rPr>
+          <w:sz w:val="16"/>
+          <w:szCs w:val="16"/>
+        </w:rPr>
+        <w:t>Kohli</w:t>
+      </w:r>
+      <w:proofErr w:type="spellEnd"/>
+      <w:r>
+        <w:rPr>
+          <w:sz w:val="16"/>
+          <w:szCs w:val="16"/>
+        </w:rPr>
+        <w:t xml:space="preserve">, P.H. </w:t>
+      </w:r>
+      <w:proofErr w:type="spellStart"/>
+      <w:r>
+        <w:rPr>
+          <w:sz w:val="16"/>
+          <w:szCs w:val="16"/>
+        </w:rPr>
+        <w:t>Torr</w:t>
+      </w:r>
+      <w:proofErr w:type="spellEnd"/>
+      <w:r>
+        <w:rPr>
+          <w:sz w:val="16"/>
+          <w:szCs w:val="16"/>
+        </w:rPr>
+        <w:t xml:space="preserve">, Robust higher order potentials for enforcing label consistency, Int. J. </w:t>
+      </w:r>
+      <w:proofErr w:type="spellStart"/>
+      <w:r>
+        <w:rPr>
+          <w:sz w:val="16"/>
+          <w:szCs w:val="16"/>
+        </w:rPr>
+        <w:t>Comput</w:t>
+      </w:r>
+      <w:proofErr w:type="spellEnd"/>
+      <w:r>
+        <w:rPr>
+          <w:sz w:val="16"/>
+          <w:szCs w:val="16"/>
+        </w:rPr>
+        <w:t>. V</w:t>
+      </w:r>
+      <w:r>
+        <w:rPr>
+          <w:sz w:val="16"/>
+          <w:szCs w:val="16"/>
+        </w:rPr>
+        <w:t>is. 82 (3) (2009) 302–324.</w:t>
       </w:r>
     </w:p>
     <w:p>
@@ -5901,23 +5495,55 @@
           <w:sz w:val="16"/>
           <w:szCs w:val="16"/>
         </w:rPr>
-        <w:t xml:space="preserve">R. </w:t>
-      </w:r>
-      <w:proofErr w:type="spellStart"/>
-      <w:r>
-        <w:rPr>
-          <w:sz w:val="16"/>
-          <w:szCs w:val="16"/>
-        </w:rPr>
-        <w:t>Girshick</w:t>
-      </w:r>
-      <w:proofErr w:type="spellEnd"/>
-      <w:r>
-        <w:rPr>
-          <w:sz w:val="16"/>
-          <w:szCs w:val="16"/>
-        </w:rPr>
-        <w:t>, J. Donahue, T. Darrell, J. Malik, Rich feature hierarchies for accurate object detection and semantic segmentation, in: Proceedings of the IEEE Conference on Computer Vision and Pattern Recognition, 2014, pp. 580–587.</w:t>
+        <w:t xml:space="preserve">L. </w:t>
+      </w:r>
+      <w:proofErr w:type="spellStart"/>
+      <w:r>
+        <w:rPr>
+          <w:sz w:val="16"/>
+          <w:szCs w:val="16"/>
+        </w:rPr>
+        <w:t>Ladick</w:t>
+      </w:r>
+      <w:proofErr w:type="spellEnd"/>
+      <w:r>
+        <w:rPr>
+          <w:sz w:val="16"/>
+          <w:szCs w:val="16"/>
+        </w:rPr>
+        <w:t xml:space="preserve">, C. Russell, P. </w:t>
+      </w:r>
+      <w:proofErr w:type="spellStart"/>
+      <w:r>
+        <w:rPr>
+          <w:sz w:val="16"/>
+          <w:szCs w:val="16"/>
+        </w:rPr>
+        <w:t>Kohli</w:t>
+      </w:r>
+      <w:proofErr w:type="spellEnd"/>
+      <w:r>
+        <w:rPr>
+          <w:sz w:val="16"/>
+          <w:szCs w:val="16"/>
+        </w:rPr>
+        <w:t xml:space="preserve">, P.H. </w:t>
+      </w:r>
+      <w:proofErr w:type="spellStart"/>
+      <w:r>
+        <w:rPr>
+          <w:sz w:val="16"/>
+          <w:szCs w:val="16"/>
+        </w:rPr>
+        <w:t>Torr</w:t>
+      </w:r>
+      <w:proofErr w:type="spellEnd"/>
+      <w:r>
+        <w:rPr>
+          <w:sz w:val="16"/>
+          <w:szCs w:val="16"/>
+        </w:rPr>
+        <w:t>, Associative hierarchical CRFs for object class image segmentation, in: Proceedings of the IEEE International Conference on Computer Vision, 2009, pp. 739–746.</w:t>
       </w:r>
     </w:p>
     <w:p>
@@ -5937,23 +5563,23 @@
           <w:sz w:val="16"/>
           <w:szCs w:val="16"/>
         </w:rPr>
-        <w:t xml:space="preserve">D. Eigen, R. Fergus, Predicting depth, surface </w:t>
-      </w:r>
-      <w:proofErr w:type="spellStart"/>
-      <w:r>
-        <w:rPr>
-          <w:sz w:val="16"/>
-          <w:szCs w:val="16"/>
-        </w:rPr>
-        <w:t>normals</w:t>
-      </w:r>
-      <w:proofErr w:type="spellEnd"/>
-      <w:r>
-        <w:rPr>
-          <w:sz w:val="16"/>
-          <w:szCs w:val="16"/>
-        </w:rPr>
-        <w:t xml:space="preserve"> and semantic labels with a common multi-scale convolutional architecture, in: Proceedings of the IEEE International Conference on Computer Vision, 2015, pp. 2650–2658.</w:t>
+        <w:t xml:space="preserve">J. Verbeek, B. </w:t>
+      </w:r>
+      <w:proofErr w:type="spellStart"/>
+      <w:r>
+        <w:rPr>
+          <w:sz w:val="16"/>
+          <w:szCs w:val="16"/>
+        </w:rPr>
+        <w:t>Triggs</w:t>
+      </w:r>
+      <w:proofErr w:type="spellEnd"/>
+      <w:r>
+        <w:rPr>
+          <w:sz w:val="16"/>
+          <w:szCs w:val="16"/>
+        </w:rPr>
+        <w:t>, Region classification with Markov field aspect models, in: Proceedings of the IEEE Conference on Computer Vision and Pattern Recognition, 2007, pp. 1–8.</w:t>
       </w:r>
     </w:p>
     <w:p>
@@ -5973,15 +5599,15 @@
           <w:sz w:val="16"/>
           <w:szCs w:val="16"/>
         </w:rPr>
-        <w:t xml:space="preserve">Y. </w:t>
-      </w:r>
-      <w:proofErr w:type="spellStart"/>
-      <w:r>
-        <w:rPr>
-          <w:sz w:val="16"/>
-          <w:szCs w:val="16"/>
-        </w:rPr>
-        <w:t>LeCun</w:t>
+        <w:t xml:space="preserve">M. </w:t>
+      </w:r>
+      <w:proofErr w:type="spellStart"/>
+      <w:r>
+        <w:rPr>
+          <w:sz w:val="16"/>
+          <w:szCs w:val="16"/>
+        </w:rPr>
+        <w:t>Oquab</w:t>
       </w:r>
       <w:proofErr w:type="spellEnd"/>
       <w:r>
@@ -6005,6 +5631,81 @@
           <w:sz w:val="16"/>
           <w:szCs w:val="16"/>
         </w:rPr>
+        <w:t xml:space="preserve">, I. Laptev, and J. </w:t>
+      </w:r>
+      <w:proofErr w:type="spellStart"/>
+      <w:r>
+        <w:rPr>
+          <w:sz w:val="16"/>
+          <w:szCs w:val="16"/>
+        </w:rPr>
+        <w:t>Sivic</w:t>
+      </w:r>
+      <w:proofErr w:type="spellEnd"/>
+      <w:r>
+        <w:rPr>
+          <w:sz w:val="16"/>
+          <w:szCs w:val="16"/>
+        </w:rPr>
+        <w:t>, “Learning and transferring mid-level image representations using convolutional neural networks,” in Proceedings of the IEEE conference on computer vision and pattern recogn</w:t>
+      </w:r>
+      <w:r>
+        <w:rPr>
+          <w:sz w:val="16"/>
+          <w:szCs w:val="16"/>
+        </w:rPr>
+        <w:t>ition, 2014, pp. 1717–1724.</w:t>
+      </w:r>
+    </w:p>
+    <w:p>
+      <w:pPr>
+        <w:pStyle w:val="ListParagraph"/>
+        <w:numPr>
+          <w:ilvl w:val="0"/>
+          <w:numId w:val="2"/>
+        </w:numPr>
+        <w:rPr>
+          <w:sz w:val="16"/>
+          <w:szCs w:val="16"/>
+        </w:rPr>
+      </w:pPr>
+      <w:r>
+        <w:rPr>
+          <w:sz w:val="16"/>
+          <w:szCs w:val="16"/>
+        </w:rPr>
+        <w:t xml:space="preserve">J. </w:t>
+      </w:r>
+      <w:proofErr w:type="spellStart"/>
+      <w:r>
+        <w:rPr>
+          <w:sz w:val="16"/>
+          <w:szCs w:val="16"/>
+        </w:rPr>
+        <w:t>Yosinski</w:t>
+      </w:r>
+      <w:proofErr w:type="spellEnd"/>
+      <w:r>
+        <w:rPr>
+          <w:sz w:val="16"/>
+          <w:szCs w:val="16"/>
+        </w:rPr>
+        <w:t xml:space="preserve">, J. </w:t>
+      </w:r>
+      <w:proofErr w:type="spellStart"/>
+      <w:r>
+        <w:rPr>
+          <w:sz w:val="16"/>
+          <w:szCs w:val="16"/>
+        </w:rPr>
+        <w:t>Clune</w:t>
+      </w:r>
+      <w:proofErr w:type="spellEnd"/>
+      <w:r>
+        <w:rPr>
+          <w:sz w:val="16"/>
+          <w:szCs w:val="16"/>
+        </w:rPr>
         <w:t xml:space="preserve">, Y. </w:t>
       </w:r>
       <w:proofErr w:type="spellStart"/>
@@ -6021,23 +5722,7 @@
           <w:sz w:val="16"/>
           <w:szCs w:val="16"/>
         </w:rPr>
-        <w:t xml:space="preserve">, P. </w:t>
-      </w:r>
-      <w:proofErr w:type="spellStart"/>
-      <w:r>
-        <w:rPr>
-          <w:sz w:val="16"/>
-          <w:szCs w:val="16"/>
-        </w:rPr>
-        <w:t>Haffner</w:t>
-      </w:r>
-      <w:proofErr w:type="spellEnd"/>
-      <w:r>
-        <w:rPr>
-          <w:sz w:val="16"/>
-          <w:szCs w:val="16"/>
-        </w:rPr>
-        <w:t>, Gradient-based learning applied to document recognition, Proc. IEEE 86 (11) (1998) 2278–2324</w:t>
+        <w:t>, and H. Lipson, “How transferable are features in deep neural networks?” in Advances in neural information processing systems, 2014, pp. 3320–3328.</w:t>
       </w:r>
     </w:p>
     <w:p>
@@ -6057,435 +5742,6 @@
           <w:sz w:val="16"/>
           <w:szCs w:val="16"/>
         </w:rPr>
-        <w:t xml:space="preserve">J. </w:t>
-      </w:r>
-      <w:proofErr w:type="spellStart"/>
-      <w:r>
-        <w:rPr>
-          <w:sz w:val="16"/>
-          <w:szCs w:val="16"/>
-        </w:rPr>
-        <w:t>Shotton</w:t>
-      </w:r>
-      <w:proofErr w:type="spellEnd"/>
-      <w:r>
-        <w:rPr>
-          <w:sz w:val="16"/>
-          <w:szCs w:val="16"/>
-        </w:rPr>
-        <w:t xml:space="preserve">, J. Winn, C. </w:t>
-      </w:r>
-      <w:proofErr w:type="spellStart"/>
-      <w:r>
-        <w:rPr>
-          <w:sz w:val="16"/>
-          <w:szCs w:val="16"/>
-        </w:rPr>
-        <w:t>Rother</w:t>
-      </w:r>
-      <w:proofErr w:type="spellEnd"/>
-      <w:r>
-        <w:rPr>
-          <w:sz w:val="16"/>
-          <w:szCs w:val="16"/>
-        </w:rPr>
-        <w:t xml:space="preserve">, A. </w:t>
-      </w:r>
-      <w:proofErr w:type="spellStart"/>
-      <w:r>
-        <w:rPr>
-          <w:sz w:val="16"/>
-          <w:szCs w:val="16"/>
-        </w:rPr>
-        <w:t>Criminisi</w:t>
-      </w:r>
-      <w:proofErr w:type="spellEnd"/>
-      <w:r>
-        <w:rPr>
-          <w:sz w:val="16"/>
-          <w:szCs w:val="16"/>
-        </w:rPr>
-        <w:t xml:space="preserve">, </w:t>
-      </w:r>
-      <w:proofErr w:type="spellStart"/>
-      <w:r>
-        <w:rPr>
-          <w:sz w:val="16"/>
-          <w:szCs w:val="16"/>
-        </w:rPr>
-        <w:t>Textonboost</w:t>
-      </w:r>
-      <w:proofErr w:type="spellEnd"/>
-      <w:r>
-        <w:rPr>
-          <w:sz w:val="16"/>
-          <w:szCs w:val="16"/>
-        </w:rPr>
-        <w:t>: joint appearance, shape and context modeling for multi-class object recognition and segmentation, in: Proceedings of the European conference on compu</w:t>
-      </w:r>
-      <w:r>
-        <w:rPr>
-          <w:sz w:val="16"/>
-          <w:szCs w:val="16"/>
-        </w:rPr>
-        <w:t>ter vision, 2006, pp. 1–15.</w:t>
-      </w:r>
-    </w:p>
-    <w:p>
-      <w:pPr>
-        <w:pStyle w:val="ListParagraph"/>
-        <w:numPr>
-          <w:ilvl w:val="0"/>
-          <w:numId w:val="2"/>
-        </w:numPr>
-        <w:rPr>
-          <w:sz w:val="16"/>
-          <w:szCs w:val="16"/>
-        </w:rPr>
-      </w:pPr>
-      <w:r>
-        <w:rPr>
-          <w:sz w:val="16"/>
-          <w:szCs w:val="16"/>
-        </w:rPr>
-        <w:t xml:space="preserve">P. </w:t>
-      </w:r>
-      <w:proofErr w:type="spellStart"/>
-      <w:r>
-        <w:rPr>
-          <w:sz w:val="16"/>
-          <w:szCs w:val="16"/>
-        </w:rPr>
-        <w:t>Kohli</w:t>
-      </w:r>
-      <w:proofErr w:type="spellEnd"/>
-      <w:r>
-        <w:rPr>
-          <w:sz w:val="16"/>
-          <w:szCs w:val="16"/>
-        </w:rPr>
-        <w:t xml:space="preserve">, P.H. </w:t>
-      </w:r>
-      <w:proofErr w:type="spellStart"/>
-      <w:r>
-        <w:rPr>
-          <w:sz w:val="16"/>
-          <w:szCs w:val="16"/>
-        </w:rPr>
-        <w:t>Torr</w:t>
-      </w:r>
-      <w:proofErr w:type="spellEnd"/>
-      <w:r>
-        <w:rPr>
-          <w:sz w:val="16"/>
-          <w:szCs w:val="16"/>
-        </w:rPr>
-        <w:t xml:space="preserve">, Robust higher order potentials for enforcing label consistency, Int. J. </w:t>
-      </w:r>
-      <w:proofErr w:type="spellStart"/>
-      <w:r>
-        <w:rPr>
-          <w:sz w:val="16"/>
-          <w:szCs w:val="16"/>
-        </w:rPr>
-        <w:t>Comput</w:t>
-      </w:r>
-      <w:proofErr w:type="spellEnd"/>
-      <w:r>
-        <w:rPr>
-          <w:sz w:val="16"/>
-          <w:szCs w:val="16"/>
-        </w:rPr>
-        <w:t>. V</w:t>
-      </w:r>
-      <w:r>
-        <w:rPr>
-          <w:sz w:val="16"/>
-          <w:szCs w:val="16"/>
-        </w:rPr>
-        <w:t>is. 82 (3) (2009) 302–324.</w:t>
-      </w:r>
-    </w:p>
-    <w:p>
-      <w:pPr>
-        <w:pStyle w:val="ListParagraph"/>
-        <w:numPr>
-          <w:ilvl w:val="0"/>
-          <w:numId w:val="2"/>
-        </w:numPr>
-        <w:rPr>
-          <w:sz w:val="16"/>
-          <w:szCs w:val="16"/>
-        </w:rPr>
-      </w:pPr>
-      <w:r>
-        <w:rPr>
-          <w:sz w:val="16"/>
-          <w:szCs w:val="16"/>
-        </w:rPr>
-        <w:t xml:space="preserve">L. </w:t>
-      </w:r>
-      <w:proofErr w:type="spellStart"/>
-      <w:r>
-        <w:rPr>
-          <w:sz w:val="16"/>
-          <w:szCs w:val="16"/>
-        </w:rPr>
-        <w:t>Ladick</w:t>
-      </w:r>
-      <w:proofErr w:type="spellEnd"/>
-      <w:r>
-        <w:rPr>
-          <w:sz w:val="16"/>
-          <w:szCs w:val="16"/>
-        </w:rPr>
-        <w:t xml:space="preserve">, C. Russell, P. </w:t>
-      </w:r>
-      <w:proofErr w:type="spellStart"/>
-      <w:r>
-        <w:rPr>
-          <w:sz w:val="16"/>
-          <w:szCs w:val="16"/>
-        </w:rPr>
-        <w:t>Kohli</w:t>
-      </w:r>
-      <w:proofErr w:type="spellEnd"/>
-      <w:r>
-        <w:rPr>
-          <w:sz w:val="16"/>
-          <w:szCs w:val="16"/>
-        </w:rPr>
-        <w:t xml:space="preserve">, P.H. </w:t>
-      </w:r>
-      <w:proofErr w:type="spellStart"/>
-      <w:r>
-        <w:rPr>
-          <w:sz w:val="16"/>
-          <w:szCs w:val="16"/>
-        </w:rPr>
-        <w:t>Torr</w:t>
-      </w:r>
-      <w:proofErr w:type="spellEnd"/>
-      <w:r>
-        <w:rPr>
-          <w:sz w:val="16"/>
-          <w:szCs w:val="16"/>
-        </w:rPr>
-        <w:t>, Associative hierarchical CRFs for object class image segmentation, in: Proceedings of the IEEE International Conference on Computer Vision, 2009, pp. 739–746.</w:t>
-      </w:r>
-    </w:p>
-    <w:p>
-      <w:pPr>
-        <w:pStyle w:val="ListParagraph"/>
-        <w:numPr>
-          <w:ilvl w:val="0"/>
-          <w:numId w:val="2"/>
-        </w:numPr>
-        <w:rPr>
-          <w:sz w:val="16"/>
-          <w:szCs w:val="16"/>
-        </w:rPr>
-      </w:pPr>
-      <w:r>
-        <w:rPr>
-          <w:sz w:val="16"/>
-          <w:szCs w:val="16"/>
-        </w:rPr>
-        <w:t xml:space="preserve">J. </w:t>
-      </w:r>
-      <w:proofErr w:type="spellStart"/>
-      <w:r>
-        <w:rPr>
-          <w:sz w:val="16"/>
-          <w:szCs w:val="16"/>
-        </w:rPr>
-        <w:t>Verbeek</w:t>
-      </w:r>
-      <w:proofErr w:type="spellEnd"/>
-      <w:r>
-        <w:rPr>
-          <w:sz w:val="16"/>
-          <w:szCs w:val="16"/>
-        </w:rPr>
-        <w:t xml:space="preserve">, B. </w:t>
-      </w:r>
-      <w:proofErr w:type="spellStart"/>
-      <w:r>
-        <w:rPr>
-          <w:sz w:val="16"/>
-          <w:szCs w:val="16"/>
-        </w:rPr>
-        <w:t>Triggs</w:t>
-      </w:r>
-      <w:proofErr w:type="spellEnd"/>
-      <w:r>
-        <w:rPr>
-          <w:sz w:val="16"/>
-          <w:szCs w:val="16"/>
-        </w:rPr>
-        <w:t>, Region classification with Markov field aspect models, in: Proceedings of the IEEE Conference on Computer Vision and Pattern Recognition, 2007, pp. 1–8.</w:t>
-      </w:r>
-    </w:p>
-    <w:p>
-      <w:pPr>
-        <w:pStyle w:val="ListParagraph"/>
-        <w:numPr>
-          <w:ilvl w:val="0"/>
-          <w:numId w:val="2"/>
-        </w:numPr>
-        <w:rPr>
-          <w:sz w:val="16"/>
-          <w:szCs w:val="16"/>
-        </w:rPr>
-      </w:pPr>
-      <w:r>
-        <w:rPr>
-          <w:sz w:val="16"/>
-          <w:szCs w:val="16"/>
-        </w:rPr>
-        <w:t xml:space="preserve">M. </w:t>
-      </w:r>
-      <w:proofErr w:type="spellStart"/>
-      <w:r>
-        <w:rPr>
-          <w:sz w:val="16"/>
-          <w:szCs w:val="16"/>
-        </w:rPr>
-        <w:t>Oquab</w:t>
-      </w:r>
-      <w:proofErr w:type="spellEnd"/>
-      <w:r>
-        <w:rPr>
-          <w:sz w:val="16"/>
-          <w:szCs w:val="16"/>
-        </w:rPr>
-        <w:t xml:space="preserve">, L. </w:t>
-      </w:r>
-      <w:proofErr w:type="spellStart"/>
-      <w:r>
-        <w:rPr>
-          <w:sz w:val="16"/>
-          <w:szCs w:val="16"/>
-        </w:rPr>
-        <w:t>Bottou</w:t>
-      </w:r>
-      <w:proofErr w:type="spellEnd"/>
-      <w:r>
-        <w:rPr>
-          <w:sz w:val="16"/>
-          <w:szCs w:val="16"/>
-        </w:rPr>
-        <w:t xml:space="preserve">, I. Laptev, and J. </w:t>
-      </w:r>
-      <w:proofErr w:type="spellStart"/>
-      <w:r>
-        <w:rPr>
-          <w:sz w:val="16"/>
-          <w:szCs w:val="16"/>
-        </w:rPr>
-        <w:t>Sivic</w:t>
-      </w:r>
-      <w:proofErr w:type="spellEnd"/>
-      <w:r>
-        <w:rPr>
-          <w:sz w:val="16"/>
-          <w:szCs w:val="16"/>
-        </w:rPr>
-        <w:t>, “Learning and transferring mid-level image representations using convolutional neural networks,” in Proceedings of the IEEE conference on computer vision and pattern recogn</w:t>
-      </w:r>
-      <w:r>
-        <w:rPr>
-          <w:sz w:val="16"/>
-          <w:szCs w:val="16"/>
-        </w:rPr>
-        <w:t>ition, 2014, pp. 1717–1724.</w:t>
-      </w:r>
-    </w:p>
-    <w:p>
-      <w:pPr>
-        <w:pStyle w:val="ListParagraph"/>
-        <w:numPr>
-          <w:ilvl w:val="0"/>
-          <w:numId w:val="2"/>
-        </w:numPr>
-        <w:rPr>
-          <w:sz w:val="16"/>
-          <w:szCs w:val="16"/>
-        </w:rPr>
-      </w:pPr>
-      <w:r>
-        <w:rPr>
-          <w:sz w:val="16"/>
-          <w:szCs w:val="16"/>
-        </w:rPr>
-        <w:t xml:space="preserve">J. </w:t>
-      </w:r>
-      <w:proofErr w:type="spellStart"/>
-      <w:r>
-        <w:rPr>
-          <w:sz w:val="16"/>
-          <w:szCs w:val="16"/>
-        </w:rPr>
-        <w:t>Yosinski</w:t>
-      </w:r>
-      <w:proofErr w:type="spellEnd"/>
-      <w:r>
-        <w:rPr>
-          <w:sz w:val="16"/>
-          <w:szCs w:val="16"/>
-        </w:rPr>
-        <w:t xml:space="preserve">, J. </w:t>
-      </w:r>
-      <w:proofErr w:type="spellStart"/>
-      <w:r>
-        <w:rPr>
-          <w:sz w:val="16"/>
-          <w:szCs w:val="16"/>
-        </w:rPr>
-        <w:t>Clune</w:t>
-      </w:r>
-      <w:proofErr w:type="spellEnd"/>
-      <w:r>
-        <w:rPr>
-          <w:sz w:val="16"/>
-          <w:szCs w:val="16"/>
-        </w:rPr>
-        <w:t xml:space="preserve">, Y. </w:t>
-      </w:r>
-      <w:proofErr w:type="spellStart"/>
-      <w:r>
-        <w:rPr>
-          <w:sz w:val="16"/>
-          <w:szCs w:val="16"/>
-        </w:rPr>
-        <w:t>Bengio</w:t>
-      </w:r>
-      <w:proofErr w:type="spellEnd"/>
-      <w:r>
-        <w:rPr>
-          <w:sz w:val="16"/>
-          <w:szCs w:val="16"/>
-        </w:rPr>
-        <w:t>, and H. Lipson, “How transferable are features in deep neural networks?” in Advances in neural information processing systems, 2014, pp. 3320–3328.</w:t>
-      </w:r>
-    </w:p>
-    <w:p>
-      <w:pPr>
-        <w:pStyle w:val="ListParagraph"/>
-        <w:numPr>
-          <w:ilvl w:val="0"/>
-          <w:numId w:val="2"/>
-        </w:numPr>
-        <w:rPr>
-          <w:sz w:val="16"/>
-          <w:szCs w:val="16"/>
-        </w:rPr>
-      </w:pPr>
-      <w:r>
-        <w:rPr>
-          <w:sz w:val="16"/>
-          <w:szCs w:val="16"/>
-        </w:rPr>
         <w:t xml:space="preserve">S. C. Wong, A. </w:t>
       </w:r>
       <w:proofErr w:type="spellStart"/>
@@ -6536,7 +5792,7 @@
         </w:rPr>
         <w:t xml:space="preserve">, vol. abs/1609.08764, 2016. [Online]. Available: </w:t>
       </w:r>
-      <w:hyperlink r:id="rId26" w:history="1">
+      <w:hyperlink r:id="rId13" w:history="1">
         <w:r>
           <w:rPr>
             <w:rStyle w:val="Hyperlink"/>
@@ -6630,6 +5886,7 @@
           <w:sz w:val="16"/>
           <w:szCs w:val="16"/>
         </w:rPr>
+        <w:lastRenderedPageBreak/>
         <w:t>Simonyan</w:t>
       </w:r>
       <w:proofErr w:type="spellEnd"/>
@@ -7541,7 +6798,7 @@
         </w:rPr>
         <w:t xml:space="preserve"> et al. in </w:t>
       </w:r>
-      <w:hyperlink r:id="rId27" w:history="1">
+      <w:hyperlink r:id="rId14" w:history="1">
         <w:r>
           <w:rPr>
             <w:rStyle w:val="Hyperlink"/>
@@ -7569,7 +6826,6 @@
           <w:sz w:val="16"/>
           <w:szCs w:val="16"/>
         </w:rPr>
-        <w:lastRenderedPageBreak/>
         <w:t>"SIFT Flow: Dense Correspondence across Scenes and Its Applications" by Ce Liu et al.</w:t>
       </w:r>
     </w:p>
@@ -7644,7 +6900,7 @@
         </w:rPr>
         <w:t>Introduced by Stephen Gould et al. in </w:t>
       </w:r>
-      <w:hyperlink r:id="rId28" w:history="1">
+      <w:hyperlink r:id="rId15" w:history="1">
         <w:r>
           <w:rPr>
             <w:rStyle w:val="Hyperlink"/>
@@ -7727,7 +6983,6 @@
         <w:t>@</w:t>
       </w:r>
       <w:proofErr w:type="spellStart"/>
-      <w:proofErr w:type="gramStart"/>
       <w:r>
         <w:rPr>
           <w:sz w:val="16"/>
@@ -7741,15 +6996,7 @@
           <w:sz w:val="16"/>
           <w:szCs w:val="16"/>
         </w:rPr>
-        <w:t>{</w:t>
-      </w:r>
-      <w:proofErr w:type="gramEnd"/>
-      <w:r>
-        <w:rPr>
-          <w:sz w:val="16"/>
-          <w:szCs w:val="16"/>
-        </w:rPr>
-        <w:t>lin2018focal, title={Focal Loss for Dense Object Detection}, author={</w:t>
+        <w:t>{lin2018focal, title={Focal Loss for Dense Object Detection}, author={</w:t>
       </w:r>
       <w:proofErr w:type="spellStart"/>
       <w:r>
@@ -7781,23 +7028,7 @@
           <w:sz w:val="16"/>
           <w:szCs w:val="16"/>
         </w:rPr>
-        <w:t xml:space="preserve"> </w:t>
-      </w:r>
-      <w:proofErr w:type="spellStart"/>
-      <w:r>
-        <w:rPr>
-          <w:sz w:val="16"/>
-          <w:szCs w:val="16"/>
-        </w:rPr>
-        <w:t>Goyal</w:t>
-      </w:r>
-      <w:proofErr w:type="spellEnd"/>
-      <w:r>
-        <w:rPr>
-          <w:sz w:val="16"/>
-          <w:szCs w:val="16"/>
-        </w:rPr>
-        <w:t xml:space="preserve"> and Ross </w:t>
+        <w:t xml:space="preserve"> Goyal and Ross </w:t>
       </w:r>
       <w:proofErr w:type="spellStart"/>
       <w:r>
@@ -7932,7 +7163,6 @@
         <w:t>@</w:t>
       </w:r>
       <w:proofErr w:type="spellStart"/>
-      <w:proofErr w:type="gramStart"/>
       <w:r>
         <w:rPr>
           <w:sz w:val="16"/>
@@ -7946,15 +7176,7 @@
           <w:sz w:val="16"/>
           <w:szCs w:val="16"/>
         </w:rPr>
-        <w:t>{</w:t>
-      </w:r>
-      <w:proofErr w:type="gramEnd"/>
-      <w:r>
-        <w:rPr>
-          <w:sz w:val="16"/>
-          <w:szCs w:val="16"/>
-        </w:rPr>
-        <w:t xml:space="preserve">ronneberger2015unet,title={U-Net: Convolutional Networks for Biomedical Image Segmentation},  author={Olaf </w:t>
+        <w:t xml:space="preserve">{ronneberger2015unet,title={U-Net: Convolutional Networks for Biomedical Image Segmentation},  author={Olaf </w:t>
       </w:r>
       <w:proofErr w:type="spellStart"/>
       <w:r>
@@ -8082,7 +7304,7 @@
 </file>
 
 <file path=word/numbering.xml><?xml version="1.0" encoding="utf-8"?>
-<w:numbering xmlns:wpc="http://schemas.microsoft.com/office/word/2010/wordprocessingCanvas" xmlns:cx="http://schemas.microsoft.com/office/drawing/2014/chartex" xmlns:mc="http://schemas.openxmlformats.org/markup-compatibility/2006" xmlns:o="urn:schemas-microsoft-com:office:office" xmlns:r="http://schemas.openxmlformats.org/officeDocument/2006/relationships" xmlns:m="http://schemas.openxmlformats.org/officeDocument/2006/math" xmlns:v="urn:schemas-microsoft-com:vml" xmlns:wp14="http://schemas.microsoft.com/office/word/2010/wordprocessingDrawing" xmlns:wp="http://schemas.openxmlformats.org/drawingml/2006/wordprocessingDrawing" xmlns:w10="urn:schemas-microsoft-com:office:word" xmlns:w="http://schemas.openxmlformats.org/wordprocessingml/2006/main" xmlns:w14="http://schemas.microsoft.com/office/word/2010/wordml" xmlns:w15="http://schemas.microsoft.com/office/word/2012/wordml" xmlns:w16se="http://schemas.microsoft.com/office/word/2015/wordml/symex" xmlns:wpg="http://schemas.microsoft.com/office/word/2010/wordprocessingGroup" xmlns:wpi="http://schemas.microsoft.com/office/word/2010/wordprocessingInk" xmlns:wne="http://schemas.microsoft.com/office/word/2006/wordml" xmlns:wps="http://schemas.microsoft.com/office/word/2010/wordprocessingShape" mc:Ignorable="w14 w15 w16se wp14">
+<w:numbering xmlns:wpc="http://schemas.microsoft.com/office/word/2010/wordprocessingCanvas" xmlns:mc="http://schemas.openxmlformats.org/markup-compatibility/2006" xmlns:o="urn:schemas-microsoft-com:office:office" xmlns:r="http://schemas.openxmlformats.org/officeDocument/2006/relationships" xmlns:m="http://schemas.openxmlformats.org/officeDocument/2006/math" xmlns:v="urn:schemas-microsoft-com:vml" xmlns:wp14="http://schemas.microsoft.com/office/word/2010/wordprocessingDrawing" xmlns:wp="http://schemas.openxmlformats.org/drawingml/2006/wordprocessingDrawing" xmlns:w10="urn:schemas-microsoft-com:office:word" xmlns:w="http://schemas.openxmlformats.org/wordprocessingml/2006/main" xmlns:w14="http://schemas.microsoft.com/office/word/2010/wordml" xmlns:w15="http://schemas.microsoft.com/office/word/2012/wordml" xmlns:wpg="http://schemas.microsoft.com/office/word/2010/wordprocessingGroup" xmlns:wpi="http://schemas.microsoft.com/office/word/2010/wordprocessingInk" xmlns:wne="http://schemas.microsoft.com/office/word/2006/wordml" xmlns:wps="http://schemas.microsoft.com/office/word/2010/wordprocessingShape" mc:Ignorable="w14 w15 wp14">
   <w:abstractNum w:abstractNumId="0" w15:restartNumberingAfterBreak="0">
     <w:nsid w:val="054431E6"/>
     <w:multiLevelType w:val="multilevel"/>
@@ -9402,7 +8624,7 @@
 </file>
 
 <file path=word/styles.xml><?xml version="1.0" encoding="utf-8"?>
-<w:styles xmlns:mc="http://schemas.openxmlformats.org/markup-compatibility/2006" xmlns:r="http://schemas.openxmlformats.org/officeDocument/2006/relationships" xmlns:w="http://schemas.openxmlformats.org/wordprocessingml/2006/main" xmlns:w14="http://schemas.microsoft.com/office/word/2010/wordml" xmlns:w15="http://schemas.microsoft.com/office/word/2012/wordml" xmlns:w16se="http://schemas.microsoft.com/office/word/2015/wordml/symex" mc:Ignorable="w14 w15 w16se">
+<w:styles xmlns:mc="http://schemas.openxmlformats.org/markup-compatibility/2006" xmlns:r="http://schemas.openxmlformats.org/officeDocument/2006/relationships" xmlns:w="http://schemas.openxmlformats.org/wordprocessingml/2006/main" xmlns:w14="http://schemas.microsoft.com/office/word/2010/wordml" xmlns:w15="http://schemas.microsoft.com/office/word/2012/wordml" mc:Ignorable="w14 w15">
   <w:docDefaults>
     <w:rPrDefault>
       <w:rPr>

</xml_diff>